<commit_message>
Filled in some more sections.
git-svn-id: svn://136.177.114.72/svn_GW/phastpp/trunk@5562 1feff8c3-07ed-0310-ac33-dd36852eb9cd
</commit_message>
<xml_diff>
--- a/P4W/Phast4Windows1.docx
+++ b/P4W/Phast4Windows1.docx
@@ -1046,7 +1046,28 @@
         <w:pStyle w:val="Heading1"/>
       </w:pPr>
       <w:r>
-        <w:t>Building a reactive-transport model</w:t>
+        <w:t xml:space="preserve">Building a </w:t>
+      </w:r>
+      <w:r>
+        <w:t>R</w:t>
+      </w:r>
+      <w:r>
+        <w:t>eactive-</w:t>
+      </w:r>
+      <w:r>
+        <w:t>T</w:t>
+      </w:r>
+      <w:r>
+        <w:t xml:space="preserve">ransport </w:t>
+      </w:r>
+      <w:r>
+        <w:t>M</w:t>
+      </w:r>
+      <w:r>
+        <w:t>odel</w:t>
+      </w:r>
+      <w:r>
+        <w:t xml:space="preserve"> with PHAST4WINDOWS</w:t>
       </w:r>
     </w:p>
     <w:p/>
@@ -1291,7 +1312,23 @@
           <w:sz w:val="24"/>
           <w:szCs w:val="24"/>
         </w:rPr>
-        <w:t xml:space="preserve">In addition, data can be selected from the tree to be edited by double clicking, deleted  or  copied by right clicking, and moved by dragging and dropping. An undo/redo capability exists for all changes to model definitions.  </w:t>
+        <w:t xml:space="preserve">In addition, data can be selected from the tree to be edited by double clicking, deleted  or  copied by right clicking, and moved by dragging and dropping. </w:t>
+      </w:r>
+      <w:r>
+        <w:rPr>
+          <w:rFonts w:ascii="Times New Roman" w:hAnsi="Times New Roman" w:cs="Times New Roman"/>
+          <w:sz w:val="24"/>
+          <w:szCs w:val="24"/>
+        </w:rPr>
+        <w:t xml:space="preserve">When defining or editing model parameters, detailed explanations are available for each data item. </w:t>
+      </w:r>
+      <w:r>
+        <w:rPr>
+          <w:rFonts w:ascii="Times New Roman" w:hAnsi="Times New Roman" w:cs="Times New Roman"/>
+          <w:sz w:val="24"/>
+          <w:szCs w:val="24"/>
+        </w:rPr>
+        <w:t xml:space="preserve">An undo/redo capability exists for all changes to model definitions.  </w:t>
       </w:r>
     </w:p>
     <w:p>
@@ -1310,7 +1347,562 @@
           <w:szCs w:val="24"/>
         </w:rPr>
         <w:tab/>
-        <w:t xml:space="preserve">New model wizard followed by other </w:t>
+      </w:r>
+      <w:r>
+        <w:rPr>
+          <w:rFonts w:ascii="Times New Roman" w:hAnsi="Times New Roman" w:cs="Times New Roman"/>
+          <w:sz w:val="24"/>
+          <w:szCs w:val="24"/>
+        </w:rPr>
+        <w:t>All model data are accessible through the 16 first-level items in the data tree, which are listed in table 1. A n</w:t>
+      </w:r>
+      <w:r>
+        <w:rPr>
+          <w:rFonts w:ascii="Times New Roman" w:hAnsi="Times New Roman" w:cs="Times New Roman"/>
+          <w:sz w:val="24"/>
+          <w:szCs w:val="24"/>
+        </w:rPr>
+        <w:t>ew</w:t>
+      </w:r>
+      <w:r>
+        <w:rPr>
+          <w:rFonts w:ascii="Times New Roman" w:hAnsi="Times New Roman" w:cs="Times New Roman"/>
+          <w:sz w:val="24"/>
+          <w:szCs w:val="24"/>
+        </w:rPr>
+        <w:t>-</w:t>
+      </w:r>
+      <w:r>
+        <w:rPr>
+          <w:rFonts w:ascii="Times New Roman" w:hAnsi="Times New Roman" w:cs="Times New Roman"/>
+          <w:sz w:val="24"/>
+          <w:szCs w:val="24"/>
+        </w:rPr>
+        <w:t xml:space="preserve">model wizard </w:t>
+      </w:r>
+      <w:r>
+        <w:rPr>
+          <w:rFonts w:ascii="Times New Roman" w:hAnsi="Times New Roman" w:cs="Times New Roman"/>
+          <w:sz w:val="24"/>
+          <w:szCs w:val="24"/>
+        </w:rPr>
+        <w:t>may be used to define the basic data for a model, after which the first-level items in the tree can be used to modify or ex</w:t>
+      </w:r>
+      <w:r>
+        <w:rPr>
+          <w:rFonts w:ascii="Times New Roman" w:hAnsi="Times New Roman" w:cs="Times New Roman"/>
+          <w:sz w:val="24"/>
+          <w:szCs w:val="24"/>
+        </w:rPr>
+        <w:t>tend</w:t>
+      </w:r>
+      <w:r>
+        <w:rPr>
+          <w:rFonts w:ascii="Times New Roman" w:hAnsi="Times New Roman" w:cs="Times New Roman"/>
+          <w:sz w:val="24"/>
+          <w:szCs w:val="24"/>
+        </w:rPr>
+        <w:t xml:space="preserve"> the definitions.  Data for the first-level items may be defined in any</w:t>
+      </w:r>
+      <w:r>
+        <w:rPr>
+          <w:rFonts w:ascii="Times New Roman" w:hAnsi="Times New Roman" w:cs="Times New Roman"/>
+          <w:sz w:val="24"/>
+          <w:szCs w:val="24"/>
+        </w:rPr>
+        <w:t xml:space="preserve"> order</w:t>
+      </w:r>
+      <w:r>
+        <w:rPr>
+          <w:rFonts w:ascii="Times New Roman" w:hAnsi="Times New Roman" w:cs="Times New Roman"/>
+          <w:sz w:val="24"/>
+          <w:szCs w:val="24"/>
+        </w:rPr>
+        <w:t xml:space="preserve">, </w:t>
+      </w:r>
+      <w:r>
+        <w:rPr>
+          <w:rFonts w:ascii="Times New Roman" w:hAnsi="Times New Roman" w:cs="Times New Roman"/>
+          <w:sz w:val="24"/>
+          <w:szCs w:val="24"/>
+        </w:rPr>
+        <w:t xml:space="preserve"> but </w:t>
+      </w:r>
+      <w:r>
+        <w:rPr>
+          <w:rFonts w:ascii="Times New Roman" w:hAnsi="Times New Roman" w:cs="Times New Roman"/>
+          <w:sz w:val="24"/>
+          <w:szCs w:val="24"/>
+        </w:rPr>
+        <w:t xml:space="preserve">the order listed </w:t>
+      </w:r>
+      <w:r>
+        <w:rPr>
+          <w:rFonts w:ascii="Times New Roman" w:hAnsi="Times New Roman" w:cs="Times New Roman"/>
+          <w:sz w:val="24"/>
+          <w:szCs w:val="24"/>
+        </w:rPr>
+        <w:t xml:space="preserve">in the tree and in this section </w:t>
+      </w:r>
+      <w:r>
+        <w:rPr>
+          <w:rFonts w:ascii="Times New Roman" w:hAnsi="Times New Roman" w:cs="Times New Roman"/>
+          <w:sz w:val="24"/>
+          <w:szCs w:val="24"/>
+        </w:rPr>
+        <w:t xml:space="preserve">is a </w:t>
+      </w:r>
+      <w:r>
+        <w:rPr>
+          <w:rFonts w:ascii="Times New Roman" w:hAnsi="Times New Roman" w:cs="Times New Roman"/>
+          <w:sz w:val="24"/>
+          <w:szCs w:val="24"/>
+        </w:rPr>
+        <w:t xml:space="preserve">reasonable </w:t>
+      </w:r>
+      <w:r>
+        <w:rPr>
+          <w:rFonts w:ascii="Times New Roman" w:hAnsi="Times New Roman" w:cs="Times New Roman"/>
+          <w:sz w:val="24"/>
+          <w:szCs w:val="24"/>
+        </w:rPr>
+        <w:t>sequence in which to develop a groundwater or reactive-transport model.</w:t>
+      </w:r>
+    </w:p>
+    <w:p>
+      <w:pPr>
+        <w:pStyle w:val="Heading2"/>
+      </w:pPr>
+      <w:r>
+        <w:t>1. New</w:t>
+      </w:r>
+      <w:r>
+        <w:t>-</w:t>
+      </w:r>
+      <w:r>
+        <w:t>m</w:t>
+      </w:r>
+      <w:r>
+        <w:t xml:space="preserve">odel </w:t>
+      </w:r>
+      <w:r>
+        <w:t>w</w:t>
+      </w:r>
+      <w:r>
+        <w:t>izard</w:t>
+      </w:r>
+    </w:p>
+    <w:p/>
+    <w:p>
+      <w:pPr>
+        <w:spacing w:line="480" w:lineRule="auto"/>
+        <w:rPr>
+          <w:rFonts w:ascii="Times New Roman" w:hAnsi="Times New Roman" w:cs="Times New Roman"/>
+          <w:sz w:val="24"/>
+          <w:szCs w:val="24"/>
+        </w:rPr>
+      </w:pPr>
+      <w:r>
+        <w:rPr>
+          <w:rFonts w:ascii="Times New Roman" w:hAnsi="Times New Roman" w:cs="Times New Roman"/>
+          <w:sz w:val="24"/>
+          <w:szCs w:val="24"/>
+        </w:rPr>
+        <w:tab/>
+      </w:r>
+      <w:r>
+        <w:rPr>
+          <w:rFonts w:ascii="Times New Roman" w:hAnsi="Times New Roman" w:cs="Times New Roman"/>
+          <w:sz w:val="24"/>
+          <w:szCs w:val="24"/>
+        </w:rPr>
+        <w:t xml:space="preserve">The new-model </w:t>
+      </w:r>
+      <w:r>
+        <w:rPr>
+          <w:rFonts w:ascii="Times New Roman" w:hAnsi="Times New Roman" w:cs="Times New Roman"/>
+          <w:sz w:val="24"/>
+          <w:szCs w:val="24"/>
+        </w:rPr>
+        <w:t>w</w:t>
+      </w:r>
+      <w:r>
+        <w:rPr>
+          <w:rFonts w:ascii="Times New Roman" w:hAnsi="Times New Roman" w:cs="Times New Roman"/>
+          <w:sz w:val="24"/>
+          <w:szCs w:val="24"/>
+        </w:rPr>
+        <w:t>izard can be selected when P4W is started. The wizard is used to define the type of model that is to be developed</w:t>
+      </w:r>
+      <w:r>
+        <w:rPr>
+          <w:rFonts w:ascii="Times New Roman" w:hAnsi="Times New Roman" w:cs="Times New Roman"/>
+          <w:sz w:val="24"/>
+          <w:szCs w:val="24"/>
+        </w:rPr>
+        <w:t>--</w:t>
+      </w:r>
+      <w:r>
+        <w:rPr>
+          <w:rFonts w:ascii="Times New Roman" w:hAnsi="Times New Roman" w:cs="Times New Roman"/>
+          <w:sz w:val="24"/>
+          <w:szCs w:val="24"/>
+        </w:rPr>
+        <w:t>flow</w:t>
+      </w:r>
+      <w:r>
+        <w:rPr>
+          <w:rFonts w:ascii="Times New Roman" w:hAnsi="Times New Roman" w:cs="Times New Roman"/>
+          <w:sz w:val="24"/>
+          <w:szCs w:val="24"/>
+        </w:rPr>
+        <w:t>-</w:t>
+      </w:r>
+      <w:r>
+        <w:rPr>
+          <w:rFonts w:ascii="Times New Roman" w:hAnsi="Times New Roman" w:cs="Times New Roman"/>
+          <w:sz w:val="24"/>
+          <w:szCs w:val="24"/>
+        </w:rPr>
+        <w:t>only or solute</w:t>
+      </w:r>
+      <w:r>
+        <w:rPr>
+          <w:rFonts w:ascii="Times New Roman" w:hAnsi="Times New Roman" w:cs="Times New Roman"/>
+          <w:sz w:val="24"/>
+          <w:szCs w:val="24"/>
+        </w:rPr>
+        <w:t>-</w:t>
+      </w:r>
+      <w:r>
+        <w:rPr>
+          <w:rFonts w:ascii="Times New Roman" w:hAnsi="Times New Roman" w:cs="Times New Roman"/>
+          <w:sz w:val="24"/>
+          <w:szCs w:val="24"/>
+        </w:rPr>
+        <w:t>transport</w:t>
+      </w:r>
+      <w:r>
+        <w:rPr>
+          <w:rFonts w:ascii="Times New Roman" w:hAnsi="Times New Roman" w:cs="Times New Roman"/>
+          <w:sz w:val="24"/>
+          <w:szCs w:val="24"/>
+        </w:rPr>
+        <w:t xml:space="preserve">, transient or steady-state flow, and confined or unconfined flow. In addition, the wizard sets </w:t>
+      </w:r>
+      <w:r>
+        <w:rPr>
+          <w:rFonts w:ascii="Times New Roman" w:hAnsi="Times New Roman" w:cs="Times New Roman"/>
+          <w:sz w:val="24"/>
+          <w:szCs w:val="24"/>
+        </w:rPr>
+        <w:t xml:space="preserve">the </w:t>
+      </w:r>
+      <w:r>
+        <w:rPr>
+          <w:rFonts w:ascii="Times New Roman" w:hAnsi="Times New Roman" w:cs="Times New Roman"/>
+          <w:sz w:val="24"/>
+          <w:szCs w:val="24"/>
+        </w:rPr>
+        <w:t>units</w:t>
+      </w:r>
+      <w:r>
+        <w:rPr>
+          <w:rFonts w:ascii="Times New Roman" w:hAnsi="Times New Roman" w:cs="Times New Roman"/>
+          <w:sz w:val="24"/>
+          <w:szCs w:val="24"/>
+        </w:rPr>
+        <w:t xml:space="preserve"> </w:t>
+      </w:r>
+      <w:r>
+        <w:rPr>
+          <w:rFonts w:ascii="Times New Roman" w:hAnsi="Times New Roman" w:cs="Times New Roman"/>
+          <w:sz w:val="24"/>
+          <w:szCs w:val="24"/>
+        </w:rPr>
+        <w:t>of</w:t>
+      </w:r>
+      <w:r>
+        <w:rPr>
+          <w:rFonts w:ascii="Times New Roman" w:hAnsi="Times New Roman" w:cs="Times New Roman"/>
+          <w:sz w:val="24"/>
+          <w:szCs w:val="24"/>
+        </w:rPr>
+        <w:t xml:space="preserve"> data input</w:t>
+      </w:r>
+      <w:r>
+        <w:rPr>
+          <w:rFonts w:ascii="Times New Roman" w:hAnsi="Times New Roman" w:cs="Times New Roman"/>
+          <w:sz w:val="24"/>
+          <w:szCs w:val="24"/>
+        </w:rPr>
+        <w:t xml:space="preserve">, </w:t>
+      </w:r>
+      <w:r>
+        <w:rPr>
+          <w:rFonts w:ascii="Times New Roman" w:hAnsi="Times New Roman" w:cs="Times New Roman"/>
+          <w:sz w:val="24"/>
+          <w:szCs w:val="24"/>
+        </w:rPr>
+        <w:t xml:space="preserve">a </w:t>
+      </w:r>
+      <w:r>
+        <w:rPr>
+          <w:rFonts w:ascii="Times New Roman" w:hAnsi="Times New Roman" w:cs="Times New Roman"/>
+          <w:sz w:val="24"/>
+          <w:szCs w:val="24"/>
+        </w:rPr>
+        <w:t xml:space="preserve">site </w:t>
+      </w:r>
+      <w:r>
+        <w:rPr>
+          <w:rFonts w:ascii="Times New Roman" w:hAnsi="Times New Roman" w:cs="Times New Roman"/>
+          <w:sz w:val="24"/>
+          <w:szCs w:val="24"/>
+        </w:rPr>
+        <w:lastRenderedPageBreak/>
+        <w:t>bit</w:t>
+      </w:r>
+      <w:r>
+        <w:rPr>
+          <w:rFonts w:ascii="Times New Roman" w:hAnsi="Times New Roman" w:cs="Times New Roman"/>
+          <w:sz w:val="24"/>
+          <w:szCs w:val="24"/>
+        </w:rPr>
+        <w:t xml:space="preserve">map, </w:t>
+      </w:r>
+      <w:r>
+        <w:rPr>
+          <w:rFonts w:ascii="Times New Roman" w:hAnsi="Times New Roman" w:cs="Times New Roman"/>
+          <w:sz w:val="24"/>
+          <w:szCs w:val="24"/>
+        </w:rPr>
+        <w:t>the finite-difference grid</w:t>
+      </w:r>
+      <w:r>
+        <w:rPr>
+          <w:rFonts w:ascii="Times New Roman" w:hAnsi="Times New Roman" w:cs="Times New Roman"/>
+          <w:sz w:val="24"/>
+          <w:szCs w:val="24"/>
+        </w:rPr>
+        <w:t>, default media properties, initial head</w:t>
+      </w:r>
+      <w:r>
+        <w:rPr>
+          <w:rFonts w:ascii="Times New Roman" w:hAnsi="Times New Roman" w:cs="Times New Roman"/>
+          <w:sz w:val="24"/>
+          <w:szCs w:val="24"/>
+        </w:rPr>
+        <w:t xml:space="preserve"> condition</w:t>
+      </w:r>
+      <w:r>
+        <w:rPr>
+          <w:rFonts w:ascii="Times New Roman" w:hAnsi="Times New Roman" w:cs="Times New Roman"/>
+          <w:sz w:val="24"/>
+          <w:szCs w:val="24"/>
+        </w:rPr>
+        <w:t>, initial chemistry</w:t>
+      </w:r>
+      <w:r>
+        <w:rPr>
+          <w:rFonts w:ascii="Times New Roman" w:hAnsi="Times New Roman" w:cs="Times New Roman"/>
+          <w:sz w:val="24"/>
+          <w:szCs w:val="24"/>
+        </w:rPr>
+        <w:t xml:space="preserve"> condition</w:t>
+      </w:r>
+      <w:r>
+        <w:rPr>
+          <w:rFonts w:ascii="Times New Roman" w:hAnsi="Times New Roman" w:cs="Times New Roman"/>
+          <w:sz w:val="24"/>
+          <w:szCs w:val="24"/>
+        </w:rPr>
+        <w:t>,</w:t>
+      </w:r>
+      <w:r>
+        <w:rPr>
+          <w:rFonts w:ascii="Times New Roman" w:hAnsi="Times New Roman" w:cs="Times New Roman"/>
+          <w:sz w:val="24"/>
+          <w:szCs w:val="24"/>
+        </w:rPr>
+        <w:t xml:space="preserve"> and</w:t>
+      </w:r>
+      <w:r>
+        <w:rPr>
+          <w:rFonts w:ascii="Times New Roman" w:hAnsi="Times New Roman" w:cs="Times New Roman"/>
+          <w:sz w:val="24"/>
+          <w:szCs w:val="24"/>
+        </w:rPr>
+        <w:t xml:space="preserve"> simulation time parameters</w:t>
+      </w:r>
+      <w:r>
+        <w:rPr>
+          <w:rFonts w:ascii="Times New Roman" w:hAnsi="Times New Roman" w:cs="Times New Roman"/>
+          <w:sz w:val="24"/>
+          <w:szCs w:val="24"/>
+        </w:rPr>
+        <w:t xml:space="preserve">. All of these data (except the site map registration) can be changed in the interface after completing the wizard. </w:t>
+      </w:r>
+    </w:p>
+    <w:p>
+      <w:pPr>
+        <w:pStyle w:val="Heading2"/>
+      </w:pPr>
+      <w:r>
+        <w:t>2. Zones</w:t>
+      </w:r>
+      <w:r>
+        <w:t xml:space="preserve"> and </w:t>
+      </w:r>
+      <w:r>
+        <w:t>properties</w:t>
+      </w:r>
+    </w:p>
+    <w:p/>
+    <w:p>
+      <w:pPr>
+        <w:spacing w:line="480" w:lineRule="auto"/>
+        <w:rPr>
+          <w:rFonts w:ascii="Times New Roman" w:hAnsi="Times New Roman" w:cs="Times New Roman"/>
+          <w:sz w:val="24"/>
+          <w:szCs w:val="24"/>
+        </w:rPr>
+      </w:pPr>
+      <w:r>
+        <w:rPr>
+          <w:rFonts w:ascii="Times New Roman" w:hAnsi="Times New Roman" w:cs="Times New Roman"/>
+          <w:sz w:val="24"/>
+          <w:szCs w:val="24"/>
+        </w:rPr>
+        <w:tab/>
+      </w:r>
+      <w:r>
+        <w:rPr>
+          <w:rFonts w:ascii="Times New Roman" w:hAnsi="Times New Roman" w:cs="Times New Roman"/>
+          <w:sz w:val="24"/>
+          <w:szCs w:val="24"/>
+        </w:rPr>
+        <w:t xml:space="preserve">The wizard provides enough information to make a model run, although it will not be very interesting with essentially constant parameters and </w:t>
+      </w:r>
+      <w:r>
+        <w:rPr>
+          <w:rFonts w:ascii="Times New Roman" w:hAnsi="Times New Roman" w:cs="Times New Roman"/>
+          <w:sz w:val="24"/>
+          <w:szCs w:val="24"/>
+        </w:rPr>
+        <w:t xml:space="preserve">initial </w:t>
+      </w:r>
+      <w:r>
+        <w:rPr>
+          <w:rFonts w:ascii="Times New Roman" w:hAnsi="Times New Roman" w:cs="Times New Roman"/>
+          <w:sz w:val="24"/>
+          <w:szCs w:val="24"/>
+        </w:rPr>
+        <w:t>conditions</w:t>
+      </w:r>
+      <w:r>
+        <w:rPr>
+          <w:rFonts w:ascii="Times New Roman" w:hAnsi="Times New Roman" w:cs="Times New Roman"/>
+          <w:sz w:val="24"/>
+          <w:szCs w:val="24"/>
+        </w:rPr>
+        <w:t xml:space="preserve"> and no boundary conditions</w:t>
+      </w:r>
+      <w:r>
+        <w:rPr>
+          <w:rFonts w:ascii="Times New Roman" w:hAnsi="Times New Roman" w:cs="Times New Roman"/>
+          <w:sz w:val="24"/>
+          <w:szCs w:val="24"/>
+        </w:rPr>
+        <w:t xml:space="preserve">. To </w:t>
+      </w:r>
+      <w:r>
+        <w:rPr>
+          <w:rFonts w:ascii="Times New Roman" w:hAnsi="Times New Roman" w:cs="Times New Roman"/>
+          <w:sz w:val="24"/>
+          <w:szCs w:val="24"/>
+        </w:rPr>
+        <w:t>complete the</w:t>
+      </w:r>
+      <w:r>
+        <w:rPr>
+          <w:rFonts w:ascii="Times New Roman" w:hAnsi="Times New Roman" w:cs="Times New Roman"/>
+          <w:sz w:val="24"/>
+          <w:szCs w:val="24"/>
+        </w:rPr>
+        <w:t xml:space="preserve"> model</w:t>
+      </w:r>
+      <w:r>
+        <w:rPr>
+          <w:rFonts w:ascii="Times New Roman" w:hAnsi="Times New Roman" w:cs="Times New Roman"/>
+          <w:sz w:val="24"/>
+          <w:szCs w:val="24"/>
+        </w:rPr>
+        <w:t>,</w:t>
+      </w:r>
+      <w:r>
+        <w:rPr>
+          <w:rFonts w:ascii="Times New Roman" w:hAnsi="Times New Roman" w:cs="Times New Roman"/>
+          <w:sz w:val="24"/>
+          <w:szCs w:val="24"/>
+        </w:rPr>
+        <w:t xml:space="preserve"> s</w:t>
+      </w:r>
+      <w:r>
+        <w:rPr>
+          <w:rFonts w:ascii="Times New Roman" w:hAnsi="Times New Roman" w:cs="Times New Roman"/>
+          <w:sz w:val="24"/>
+          <w:szCs w:val="24"/>
+        </w:rPr>
+        <w:t xml:space="preserve">patial definitions </w:t>
+      </w:r>
+      <w:r>
+        <w:rPr>
+          <w:rFonts w:ascii="Times New Roman" w:hAnsi="Times New Roman" w:cs="Times New Roman"/>
+          <w:sz w:val="24"/>
+          <w:szCs w:val="24"/>
+        </w:rPr>
+        <w:t>are needed to supply the appropriate heterogeneity in media properties</w:t>
+      </w:r>
+      <w:r>
+        <w:rPr>
+          <w:rFonts w:ascii="Times New Roman" w:hAnsi="Times New Roman" w:cs="Times New Roman"/>
+          <w:sz w:val="24"/>
+          <w:szCs w:val="24"/>
+        </w:rPr>
+        <w:t xml:space="preserve"> and initial conditions</w:t>
+      </w:r>
+      <w:r>
+        <w:rPr>
+          <w:rFonts w:ascii="Times New Roman" w:hAnsi="Times New Roman" w:cs="Times New Roman"/>
+          <w:sz w:val="24"/>
+          <w:szCs w:val="24"/>
+        </w:rPr>
+        <w:t>, and the boundary conditions that describe the flow and transport system. All spatial properties are defined with zones, which are volumes of space defined by a rectangular box, a right-triangular wedge, an irregularly shaped volume called a prism</w:t>
+      </w:r>
+      <w:r>
+        <w:rPr>
+          <w:rFonts w:ascii="Times New Roman" w:hAnsi="Times New Roman" w:cs="Times New Roman"/>
+          <w:sz w:val="24"/>
+          <w:szCs w:val="24"/>
+        </w:rPr>
+        <w:t>, or a box that is equal to the entire model domain</w:t>
+      </w:r>
+      <w:r>
+        <w:rPr>
+          <w:rFonts w:ascii="Times New Roman" w:hAnsi="Times New Roman" w:cs="Times New Roman"/>
+          <w:sz w:val="24"/>
+          <w:szCs w:val="24"/>
+        </w:rPr>
+        <w:t xml:space="preserve">. A prism is defined by a polygonal perimeter, a top surface, and a bottom surface. </w:t>
+      </w:r>
+      <w:r>
+        <w:rPr>
+          <w:rFonts w:ascii="Times New Roman" w:hAnsi="Times New Roman" w:cs="Times New Roman"/>
+          <w:sz w:val="24"/>
+          <w:szCs w:val="24"/>
+        </w:rPr>
+        <w:t xml:space="preserve">Perimeters can be defined by drawing, by a set of points, or by </w:t>
       </w:r>
       <w:proofErr w:type="spellStart"/>
       <w:r>
@@ -1319,7 +1911,7 @@
           <w:sz w:val="24"/>
           <w:szCs w:val="24"/>
         </w:rPr>
-        <w:t>defs</w:t>
+        <w:t>ArcInfo</w:t>
       </w:r>
       <w:proofErr w:type="spellEnd"/>
       <w:r>
@@ -1328,454 +1920,179 @@
           <w:sz w:val="24"/>
           <w:szCs w:val="24"/>
         </w:rPr>
-        <w:t>, order not critical but reasonable approach to work flow. Reference table</w:t>
-      </w:r>
-    </w:p>
-    <w:p>
-      <w:pPr>
-        <w:pStyle w:val="Heading2"/>
-      </w:pPr>
-      <w:r>
-        <w:t>1. New</w:t>
-      </w:r>
-      <w:r>
+        <w:t xml:space="preserve"> shape files</w:t>
+      </w:r>
+      <w:r>
+        <w:rPr>
+          <w:rFonts w:ascii="Times New Roman" w:hAnsi="Times New Roman" w:cs="Times New Roman"/>
+          <w:sz w:val="24"/>
+          <w:szCs w:val="24"/>
+        </w:rPr>
+        <w:t xml:space="preserve">. Similarly the top and bottom can be defined by a set of points, or by </w:t>
+      </w:r>
+      <w:r>
+        <w:rPr>
+          <w:rFonts w:ascii="Times New Roman" w:hAnsi="Times New Roman" w:cs="Times New Roman"/>
+          <w:sz w:val="24"/>
+          <w:szCs w:val="24"/>
+        </w:rPr>
+        <w:t>shape files or raster files.</w:t>
+      </w:r>
+      <w:r>
+        <w:rPr>
+          <w:rFonts w:ascii="Times New Roman" w:hAnsi="Times New Roman" w:cs="Times New Roman"/>
+          <w:sz w:val="24"/>
+          <w:szCs w:val="24"/>
+        </w:rPr>
+        <w:t xml:space="preserve"> </w:t>
+      </w:r>
+      <w:r>
+        <w:rPr>
+          <w:rFonts w:ascii="Times New Roman" w:hAnsi="Times New Roman" w:cs="Times New Roman"/>
+          <w:sz w:val="24"/>
+          <w:szCs w:val="24"/>
+        </w:rPr>
+        <w:t>Zones are defined with the four icons to the right of the question mark in the line of icons near the top of the interface screen.</w:t>
+      </w:r>
+    </w:p>
+    <w:p>
+      <w:pPr>
+        <w:spacing w:line="480" w:lineRule="auto"/>
+        <w:rPr>
+          <w:rFonts w:ascii="Times New Roman" w:hAnsi="Times New Roman" w:cs="Times New Roman"/>
+          <w:sz w:val="24"/>
+          <w:szCs w:val="24"/>
+        </w:rPr>
+      </w:pPr>
+      <w:r>
+        <w:rPr>
+          <w:rFonts w:ascii="Times New Roman" w:hAnsi="Times New Roman" w:cs="Times New Roman"/>
+          <w:sz w:val="24"/>
+          <w:szCs w:val="24"/>
+        </w:rPr>
+        <w:tab/>
+        <w:t xml:space="preserve">Once a zone is defined, it may be used to define media properties, head initial conditions, chemistry initial conditions, flux boundary conditions, leaky boundary conditions, or specified head boundary conditions. </w:t>
+      </w:r>
+      <w:r>
+        <w:rPr>
+          <w:rFonts w:ascii="Times New Roman" w:hAnsi="Times New Roman" w:cs="Times New Roman"/>
+          <w:sz w:val="24"/>
+          <w:szCs w:val="24"/>
+        </w:rPr>
+        <w:t>The volume within a zone can be assigned properties</w:t>
+      </w:r>
+      <w:r>
+        <w:rPr>
+          <w:rFonts w:ascii="Times New Roman" w:hAnsi="Times New Roman" w:cs="Times New Roman"/>
+          <w:sz w:val="24"/>
+          <w:szCs w:val="24"/>
+        </w:rPr>
+        <w:t>--such as porosity,  a head distribution, or a boundary condition parameter--</w:t>
+      </w:r>
+      <w:r>
+        <w:rPr>
+          <w:rFonts w:ascii="Times New Roman" w:hAnsi="Times New Roman" w:cs="Times New Roman"/>
+          <w:sz w:val="24"/>
+          <w:szCs w:val="24"/>
+        </w:rPr>
+        <w:t xml:space="preserve">in a variety of ways. A property </w:t>
+      </w:r>
+      <w:r>
+        <w:rPr>
+          <w:rFonts w:ascii="Times New Roman" w:hAnsi="Times New Roman" w:cs="Times New Roman"/>
+          <w:sz w:val="24"/>
+          <w:szCs w:val="24"/>
+        </w:rPr>
+        <w:t>can</w:t>
+      </w:r>
+      <w:r>
+        <w:rPr>
+          <w:rFonts w:ascii="Times New Roman" w:hAnsi="Times New Roman" w:cs="Times New Roman"/>
+          <w:sz w:val="24"/>
+          <w:szCs w:val="24"/>
+        </w:rPr>
+        <w:t xml:space="preserve"> be constant, linearly varying in a coordinate direction, or interpolated from the values of the property at a set of </w:t>
+      </w:r>
+      <w:r>
+        <w:rPr>
+          <w:rFonts w:ascii="Times New Roman" w:hAnsi="Times New Roman" w:cs="Times New Roman"/>
+          <w:sz w:val="24"/>
+          <w:szCs w:val="24"/>
+        </w:rPr>
+        <w:t xml:space="preserve">3D </w:t>
+      </w:r>
+      <w:r>
+        <w:rPr>
+          <w:rFonts w:ascii="Times New Roman" w:hAnsi="Times New Roman" w:cs="Times New Roman"/>
+          <w:sz w:val="24"/>
+          <w:szCs w:val="24"/>
+        </w:rPr>
+        <w:t>points</w:t>
+      </w:r>
+      <w:r>
+        <w:rPr>
+          <w:rFonts w:ascii="Times New Roman" w:hAnsi="Times New Roman" w:cs="Times New Roman"/>
+          <w:sz w:val="24"/>
+          <w:szCs w:val="24"/>
+        </w:rPr>
+        <w:t xml:space="preserve"> (either listed in the input file or read from a file)</w:t>
+      </w:r>
+      <w:r>
+        <w:rPr>
+          <w:rFonts w:ascii="Times New Roman" w:hAnsi="Times New Roman" w:cs="Times New Roman"/>
+          <w:sz w:val="24"/>
+          <w:szCs w:val="24"/>
+        </w:rPr>
+        <w:t xml:space="preserve">. </w:t>
+      </w:r>
+      <w:r>
+        <w:rPr>
+          <w:rFonts w:ascii="Times New Roman" w:hAnsi="Times New Roman" w:cs="Times New Roman"/>
+          <w:sz w:val="24"/>
+          <w:szCs w:val="24"/>
+        </w:rPr>
+        <w:t xml:space="preserve">A zone also may be used to define a volume over which flow and solute budgets are calculated, </w:t>
+      </w:r>
+      <w:r>
+        <w:rPr>
+          <w:rFonts w:ascii="Times New Roman" w:hAnsi="Times New Roman" w:cs="Times New Roman"/>
+          <w:sz w:val="24"/>
+          <w:szCs w:val="24"/>
+        </w:rPr>
+        <w:lastRenderedPageBreak/>
+        <w:t>including the flux of water and solute through the boundary</w:t>
+      </w:r>
+      <w:r>
+        <w:rPr>
+          <w:rFonts w:ascii="Times New Roman" w:hAnsi="Times New Roman" w:cs="Times New Roman"/>
+          <w:sz w:val="24"/>
+          <w:szCs w:val="24"/>
+        </w:rPr>
         <w:t>-</w:t>
       </w:r>
       <w:r>
-        <w:t>Model Wizard</w:t>
-      </w:r>
-    </w:p>
-    <w:p/>
-    <w:p>
-      <w:pPr>
-        <w:spacing w:line="480" w:lineRule="auto"/>
-        <w:rPr>
-          <w:rFonts w:ascii="Times New Roman" w:hAnsi="Times New Roman" w:cs="Times New Roman"/>
-          <w:sz w:val="24"/>
-          <w:szCs w:val="24"/>
-        </w:rPr>
-      </w:pPr>
-      <w:r>
-        <w:rPr>
-          <w:rFonts w:ascii="Times New Roman" w:hAnsi="Times New Roman" w:cs="Times New Roman"/>
-          <w:sz w:val="24"/>
-          <w:szCs w:val="24"/>
-        </w:rPr>
-        <w:tab/>
-      </w:r>
-      <w:r>
-        <w:rPr>
-          <w:rFonts w:ascii="Times New Roman" w:hAnsi="Times New Roman" w:cs="Times New Roman"/>
-          <w:sz w:val="24"/>
-          <w:szCs w:val="24"/>
-        </w:rPr>
-        <w:t xml:space="preserve">The new-model </w:t>
-      </w:r>
-      <w:r>
-        <w:rPr>
-          <w:rFonts w:ascii="Times New Roman" w:hAnsi="Times New Roman" w:cs="Times New Roman"/>
-          <w:sz w:val="24"/>
-          <w:szCs w:val="24"/>
-        </w:rPr>
-        <w:t>w</w:t>
-      </w:r>
-      <w:r>
-        <w:rPr>
-          <w:rFonts w:ascii="Times New Roman" w:hAnsi="Times New Roman" w:cs="Times New Roman"/>
-          <w:sz w:val="24"/>
-          <w:szCs w:val="24"/>
-        </w:rPr>
-        <w:t>izard can be selected when P4W is started. The wizard is used to define the type of model that is to be developed</w:t>
-      </w:r>
-      <w:r>
-        <w:rPr>
-          <w:rFonts w:ascii="Times New Roman" w:hAnsi="Times New Roman" w:cs="Times New Roman"/>
-          <w:sz w:val="24"/>
-          <w:szCs w:val="24"/>
-        </w:rPr>
-        <w:t>--</w:t>
-      </w:r>
-      <w:r>
-        <w:rPr>
-          <w:rFonts w:ascii="Times New Roman" w:hAnsi="Times New Roman" w:cs="Times New Roman"/>
-          <w:sz w:val="24"/>
-          <w:szCs w:val="24"/>
-        </w:rPr>
-        <w:t>flow</w:t>
-      </w:r>
-      <w:r>
-        <w:rPr>
-          <w:rFonts w:ascii="Times New Roman" w:hAnsi="Times New Roman" w:cs="Times New Roman"/>
-          <w:sz w:val="24"/>
-          <w:szCs w:val="24"/>
-        </w:rPr>
-        <w:t>-</w:t>
-      </w:r>
-      <w:r>
-        <w:rPr>
-          <w:rFonts w:ascii="Times New Roman" w:hAnsi="Times New Roman" w:cs="Times New Roman"/>
-          <w:sz w:val="24"/>
-          <w:szCs w:val="24"/>
-        </w:rPr>
-        <w:t>only or solute</w:t>
-      </w:r>
-      <w:r>
-        <w:rPr>
-          <w:rFonts w:ascii="Times New Roman" w:hAnsi="Times New Roman" w:cs="Times New Roman"/>
-          <w:sz w:val="24"/>
-          <w:szCs w:val="24"/>
-        </w:rPr>
-        <w:t>-</w:t>
-      </w:r>
-      <w:r>
-        <w:rPr>
-          <w:rFonts w:ascii="Times New Roman" w:hAnsi="Times New Roman" w:cs="Times New Roman"/>
-          <w:sz w:val="24"/>
-          <w:szCs w:val="24"/>
-        </w:rPr>
-        <w:t>transport</w:t>
-      </w:r>
-      <w:r>
-        <w:rPr>
-          <w:rFonts w:ascii="Times New Roman" w:hAnsi="Times New Roman" w:cs="Times New Roman"/>
-          <w:sz w:val="24"/>
-          <w:szCs w:val="24"/>
-        </w:rPr>
-        <w:t xml:space="preserve">, transient or steady-state flow, and confined or unconfined flow. In addition, the wizard sets </w:t>
-      </w:r>
-      <w:r>
-        <w:rPr>
-          <w:rFonts w:ascii="Times New Roman" w:hAnsi="Times New Roman" w:cs="Times New Roman"/>
-          <w:sz w:val="24"/>
-          <w:szCs w:val="24"/>
-        </w:rPr>
-        <w:t xml:space="preserve">the </w:t>
-      </w:r>
-      <w:r>
-        <w:rPr>
-          <w:rFonts w:ascii="Times New Roman" w:hAnsi="Times New Roman" w:cs="Times New Roman"/>
-          <w:sz w:val="24"/>
-          <w:szCs w:val="24"/>
-        </w:rPr>
-        <w:t>units</w:t>
-      </w:r>
-      <w:r>
-        <w:rPr>
-          <w:rFonts w:ascii="Times New Roman" w:hAnsi="Times New Roman" w:cs="Times New Roman"/>
-          <w:sz w:val="24"/>
-          <w:szCs w:val="24"/>
-        </w:rPr>
-        <w:t xml:space="preserve"> </w:t>
-      </w:r>
-      <w:r>
-        <w:rPr>
-          <w:rFonts w:ascii="Times New Roman" w:hAnsi="Times New Roman" w:cs="Times New Roman"/>
-          <w:sz w:val="24"/>
-          <w:szCs w:val="24"/>
-        </w:rPr>
-        <w:t>of</w:t>
-      </w:r>
-      <w:r>
-        <w:rPr>
-          <w:rFonts w:ascii="Times New Roman" w:hAnsi="Times New Roman" w:cs="Times New Roman"/>
-          <w:sz w:val="24"/>
-          <w:szCs w:val="24"/>
-        </w:rPr>
-        <w:t xml:space="preserve"> data input</w:t>
-      </w:r>
-      <w:r>
-        <w:rPr>
-          <w:rFonts w:ascii="Times New Roman" w:hAnsi="Times New Roman" w:cs="Times New Roman"/>
-          <w:sz w:val="24"/>
-          <w:szCs w:val="24"/>
-        </w:rPr>
-        <w:t xml:space="preserve">, </w:t>
-      </w:r>
-      <w:r>
-        <w:rPr>
-          <w:rFonts w:ascii="Times New Roman" w:hAnsi="Times New Roman" w:cs="Times New Roman"/>
-          <w:sz w:val="24"/>
-          <w:szCs w:val="24"/>
-        </w:rPr>
-        <w:t xml:space="preserve">a </w:t>
-      </w:r>
-      <w:r>
-        <w:rPr>
-          <w:rFonts w:ascii="Times New Roman" w:hAnsi="Times New Roman" w:cs="Times New Roman"/>
-          <w:sz w:val="24"/>
-          <w:szCs w:val="24"/>
-        </w:rPr>
-        <w:t xml:space="preserve">site </w:t>
-      </w:r>
-      <w:r>
-        <w:rPr>
-          <w:rFonts w:ascii="Times New Roman" w:hAnsi="Times New Roman" w:cs="Times New Roman"/>
-          <w:sz w:val="24"/>
-          <w:szCs w:val="24"/>
-        </w:rPr>
-        <w:t>bit</w:t>
-      </w:r>
-      <w:r>
-        <w:rPr>
-          <w:rFonts w:ascii="Times New Roman" w:hAnsi="Times New Roman" w:cs="Times New Roman"/>
-          <w:sz w:val="24"/>
-          <w:szCs w:val="24"/>
-        </w:rPr>
-        <w:t xml:space="preserve">map, </w:t>
-      </w:r>
-      <w:r>
-        <w:rPr>
-          <w:rFonts w:ascii="Times New Roman" w:hAnsi="Times New Roman" w:cs="Times New Roman"/>
-          <w:sz w:val="24"/>
-          <w:szCs w:val="24"/>
-        </w:rPr>
-        <w:t>the finite-difference grid</w:t>
-      </w:r>
-      <w:r>
-        <w:rPr>
-          <w:rFonts w:ascii="Times New Roman" w:hAnsi="Times New Roman" w:cs="Times New Roman"/>
-          <w:sz w:val="24"/>
-          <w:szCs w:val="24"/>
-        </w:rPr>
-        <w:t>, default media properties, initial head, initial chemistry,</w:t>
-      </w:r>
-      <w:r>
-        <w:rPr>
-          <w:rFonts w:ascii="Times New Roman" w:hAnsi="Times New Roman" w:cs="Times New Roman"/>
-          <w:sz w:val="24"/>
-          <w:szCs w:val="24"/>
-        </w:rPr>
-        <w:t xml:space="preserve"> and</w:t>
-      </w:r>
-      <w:r>
-        <w:rPr>
-          <w:rFonts w:ascii="Times New Roman" w:hAnsi="Times New Roman" w:cs="Times New Roman"/>
-          <w:sz w:val="24"/>
-          <w:szCs w:val="24"/>
-        </w:rPr>
-        <w:t xml:space="preserve"> simulation time parameters</w:t>
-      </w:r>
-      <w:r>
-        <w:rPr>
-          <w:rFonts w:ascii="Times New Roman" w:hAnsi="Times New Roman" w:cs="Times New Roman"/>
-          <w:sz w:val="24"/>
-          <w:szCs w:val="24"/>
-        </w:rPr>
-        <w:t xml:space="preserve">. All of these data (except the site map registration) can be changed in the interface after completing the wizard. </w:t>
-      </w:r>
-    </w:p>
-    <w:p>
-      <w:pPr>
-        <w:pStyle w:val="Heading2"/>
-      </w:pPr>
-      <w:r>
-        <w:lastRenderedPageBreak/>
-        <w:t>2. Zones/properties</w:t>
-      </w:r>
-    </w:p>
-    <w:p/>
-    <w:p>
-      <w:pPr>
-        <w:spacing w:line="480" w:lineRule="auto"/>
-        <w:rPr>
-          <w:rFonts w:ascii="Times New Roman" w:hAnsi="Times New Roman" w:cs="Times New Roman"/>
-          <w:sz w:val="24"/>
-          <w:szCs w:val="24"/>
-        </w:rPr>
-      </w:pPr>
-      <w:r>
-        <w:rPr>
-          <w:rFonts w:ascii="Times New Roman" w:hAnsi="Times New Roman" w:cs="Times New Roman"/>
-          <w:sz w:val="24"/>
-          <w:szCs w:val="24"/>
-        </w:rPr>
-        <w:tab/>
-      </w:r>
-      <w:r>
-        <w:rPr>
-          <w:rFonts w:ascii="Times New Roman" w:hAnsi="Times New Roman" w:cs="Times New Roman"/>
-          <w:sz w:val="24"/>
-          <w:szCs w:val="24"/>
-        </w:rPr>
-        <w:t xml:space="preserve">The wizard provides enough information to make a model run, although it will not be very interesting with essentially constant parameters and </w:t>
-      </w:r>
-      <w:r>
-        <w:rPr>
-          <w:rFonts w:ascii="Times New Roman" w:hAnsi="Times New Roman" w:cs="Times New Roman"/>
-          <w:sz w:val="24"/>
-          <w:szCs w:val="24"/>
-        </w:rPr>
-        <w:t xml:space="preserve">initial </w:t>
-      </w:r>
-      <w:r>
-        <w:rPr>
-          <w:rFonts w:ascii="Times New Roman" w:hAnsi="Times New Roman" w:cs="Times New Roman"/>
-          <w:sz w:val="24"/>
-          <w:szCs w:val="24"/>
-        </w:rPr>
-        <w:t>conditions</w:t>
-      </w:r>
-      <w:r>
-        <w:rPr>
-          <w:rFonts w:ascii="Times New Roman" w:hAnsi="Times New Roman" w:cs="Times New Roman"/>
-          <w:sz w:val="24"/>
-          <w:szCs w:val="24"/>
-        </w:rPr>
-        <w:t xml:space="preserve"> and no boundary conditions</w:t>
-      </w:r>
-      <w:r>
-        <w:rPr>
-          <w:rFonts w:ascii="Times New Roman" w:hAnsi="Times New Roman" w:cs="Times New Roman"/>
-          <w:sz w:val="24"/>
-          <w:szCs w:val="24"/>
-        </w:rPr>
-        <w:t xml:space="preserve">. To </w:t>
-      </w:r>
-      <w:r>
-        <w:rPr>
-          <w:rFonts w:ascii="Times New Roman" w:hAnsi="Times New Roman" w:cs="Times New Roman"/>
-          <w:sz w:val="24"/>
-          <w:szCs w:val="24"/>
-        </w:rPr>
-        <w:t>complete the</w:t>
-      </w:r>
-      <w:r>
-        <w:rPr>
-          <w:rFonts w:ascii="Times New Roman" w:hAnsi="Times New Roman" w:cs="Times New Roman"/>
-          <w:sz w:val="24"/>
-          <w:szCs w:val="24"/>
-        </w:rPr>
-        <w:t xml:space="preserve"> model</w:t>
-      </w:r>
-      <w:r>
-        <w:rPr>
-          <w:rFonts w:ascii="Times New Roman" w:hAnsi="Times New Roman" w:cs="Times New Roman"/>
-          <w:sz w:val="24"/>
-          <w:szCs w:val="24"/>
-        </w:rPr>
-        <w:t>,</w:t>
-      </w:r>
-      <w:r>
-        <w:rPr>
-          <w:rFonts w:ascii="Times New Roman" w:hAnsi="Times New Roman" w:cs="Times New Roman"/>
-          <w:sz w:val="24"/>
-          <w:szCs w:val="24"/>
-        </w:rPr>
-        <w:t xml:space="preserve"> s</w:t>
-      </w:r>
-      <w:r>
-        <w:rPr>
-          <w:rFonts w:ascii="Times New Roman" w:hAnsi="Times New Roman" w:cs="Times New Roman"/>
-          <w:sz w:val="24"/>
-          <w:szCs w:val="24"/>
-        </w:rPr>
-        <w:t xml:space="preserve">patial definitions </w:t>
-      </w:r>
-      <w:r>
-        <w:rPr>
-          <w:rFonts w:ascii="Times New Roman" w:hAnsi="Times New Roman" w:cs="Times New Roman"/>
-          <w:sz w:val="24"/>
-          <w:szCs w:val="24"/>
-        </w:rPr>
-        <w:t>are needed to supply the appropriate heterogeneity in media properties</w:t>
-      </w:r>
-      <w:r>
-        <w:rPr>
-          <w:rFonts w:ascii="Times New Roman" w:hAnsi="Times New Roman" w:cs="Times New Roman"/>
-          <w:sz w:val="24"/>
-          <w:szCs w:val="24"/>
-        </w:rPr>
-        <w:t xml:space="preserve"> and initial conditions</w:t>
-      </w:r>
-      <w:r>
-        <w:rPr>
-          <w:rFonts w:ascii="Times New Roman" w:hAnsi="Times New Roman" w:cs="Times New Roman"/>
-          <w:sz w:val="24"/>
-          <w:szCs w:val="24"/>
-        </w:rPr>
-        <w:t xml:space="preserve">, and the boundary conditions that describe the flow and transport system. All spatial properties are defined with zones, which are volumes of space defined by a rectangular box, a right-triangular wedge, or an irregularly shaped volume called a prism. A prism is defined by a polygonal perimeter, a top surface, and a bottom surface. </w:t>
-      </w:r>
-      <w:r>
-        <w:rPr>
-          <w:rFonts w:ascii="Times New Roman" w:hAnsi="Times New Roman" w:cs="Times New Roman"/>
-          <w:sz w:val="24"/>
-          <w:szCs w:val="24"/>
-        </w:rPr>
-        <w:t xml:space="preserve">Perimeters can be defined by drawing, by a set of points, or by </w:t>
-      </w:r>
-      <w:proofErr w:type="spellStart"/>
-      <w:r>
-        <w:rPr>
-          <w:rFonts w:ascii="Times New Roman" w:hAnsi="Times New Roman" w:cs="Times New Roman"/>
-          <w:sz w:val="24"/>
-          <w:szCs w:val="24"/>
-        </w:rPr>
-        <w:t>ArcInfo</w:t>
-      </w:r>
-      <w:proofErr w:type="spellEnd"/>
-      <w:r>
-        <w:rPr>
-          <w:rFonts w:ascii="Times New Roman" w:hAnsi="Times New Roman" w:cs="Times New Roman"/>
-          <w:sz w:val="24"/>
-          <w:szCs w:val="24"/>
-        </w:rPr>
-        <w:t xml:space="preserve"> shape files</w:t>
-      </w:r>
-      <w:r>
-        <w:rPr>
-          <w:rFonts w:ascii="Times New Roman" w:hAnsi="Times New Roman" w:cs="Times New Roman"/>
-          <w:sz w:val="24"/>
-          <w:szCs w:val="24"/>
-        </w:rPr>
-        <w:t xml:space="preserve">. Similarly the top and bottom can be defined by a set of points, or by </w:t>
-      </w:r>
-      <w:r>
-        <w:rPr>
-          <w:rFonts w:ascii="Times New Roman" w:hAnsi="Times New Roman" w:cs="Times New Roman"/>
-          <w:sz w:val="24"/>
-          <w:szCs w:val="24"/>
-        </w:rPr>
-        <w:t>shape files or raster files.</w:t>
-      </w:r>
-      <w:r>
-        <w:rPr>
-          <w:rFonts w:ascii="Times New Roman" w:hAnsi="Times New Roman" w:cs="Times New Roman"/>
-          <w:sz w:val="24"/>
-          <w:szCs w:val="24"/>
-        </w:rPr>
-        <w:t xml:space="preserve"> The volume within a zone can be assigned properties in a variety of ways. A property </w:t>
-      </w:r>
-      <w:r>
-        <w:rPr>
-          <w:rFonts w:ascii="Times New Roman" w:hAnsi="Times New Roman" w:cs="Times New Roman"/>
-          <w:sz w:val="24"/>
-          <w:szCs w:val="24"/>
-        </w:rPr>
-        <w:t>can</w:t>
-      </w:r>
-      <w:r>
-        <w:rPr>
-          <w:rFonts w:ascii="Times New Roman" w:hAnsi="Times New Roman" w:cs="Times New Roman"/>
-          <w:sz w:val="24"/>
-          <w:szCs w:val="24"/>
-        </w:rPr>
-        <w:t xml:space="preserve"> be constant, linearly varying in a coordinate direction, or interpolated from the values of the property at a set of </w:t>
-      </w:r>
-      <w:r>
-        <w:rPr>
-          <w:rFonts w:ascii="Times New Roman" w:hAnsi="Times New Roman" w:cs="Times New Roman"/>
-          <w:sz w:val="24"/>
-          <w:szCs w:val="24"/>
-        </w:rPr>
-        <w:t xml:space="preserve">3D </w:t>
-      </w:r>
-      <w:r>
-        <w:rPr>
-          <w:rFonts w:ascii="Times New Roman" w:hAnsi="Times New Roman" w:cs="Times New Roman"/>
-          <w:sz w:val="24"/>
-          <w:szCs w:val="24"/>
-        </w:rPr>
-        <w:t xml:space="preserve">points. </w:t>
+        <w:rPr>
+          <w:rFonts w:ascii="Times New Roman" w:hAnsi="Times New Roman" w:cs="Times New Roman"/>
+          <w:sz w:val="24"/>
+          <w:szCs w:val="24"/>
+        </w:rPr>
+        <w:t>condition</w:t>
+      </w:r>
+      <w:r>
+        <w:rPr>
+          <w:rFonts w:ascii="Times New Roman" w:hAnsi="Times New Roman" w:cs="Times New Roman"/>
+          <w:sz w:val="24"/>
+          <w:szCs w:val="24"/>
+        </w:rPr>
+        <w:t xml:space="preserve"> node</w:t>
+      </w:r>
+      <w:r>
+        <w:rPr>
+          <w:rFonts w:ascii="Times New Roman" w:hAnsi="Times New Roman" w:cs="Times New Roman"/>
+          <w:sz w:val="24"/>
+          <w:szCs w:val="24"/>
+        </w:rPr>
+        <w:t>s that fall within the zone.</w:t>
       </w:r>
     </w:p>
     <w:p>
@@ -1830,15 +2147,80 @@
           <w:sz w:val="24"/>
           <w:szCs w:val="24"/>
         </w:rPr>
-        <w:t xml:space="preserve"> include the hydraulic conductivity in each coordinate direction, porosity, specific storage, an</w:t>
-      </w:r>
-      <w:r>
-        <w:rPr>
-          <w:rFonts w:ascii="Times New Roman" w:hAnsi="Times New Roman" w:cs="Times New Roman"/>
-          <w:sz w:val="24"/>
-          <w:szCs w:val="24"/>
-        </w:rPr>
-        <w:t xml:space="preserve">d whether or not a zone is included within the model domain. If solute transport is modeled, then additional media properties include the longitudinal </w:t>
+        <w:t xml:space="preserve"> </w:t>
+      </w:r>
+      <w:r>
+        <w:rPr>
+          <w:rFonts w:ascii="Times New Roman" w:hAnsi="Times New Roman" w:cs="Times New Roman"/>
+          <w:sz w:val="24"/>
+          <w:szCs w:val="24"/>
+        </w:rPr>
+        <w:t>(</w:t>
+      </w:r>
+      <w:r>
+        <w:rPr>
+          <w:rFonts w:ascii="Times New Roman" w:hAnsi="Times New Roman" w:cs="Times New Roman"/>
+          <w:b/>
+          <w:sz w:val="24"/>
+          <w:szCs w:val="24"/>
+        </w:rPr>
+        <w:t>MEDIA</w:t>
+      </w:r>
+      <w:r>
+        <w:rPr>
+          <w:rFonts w:ascii="Times New Roman" w:hAnsi="Times New Roman" w:cs="Times New Roman"/>
+          <w:sz w:val="24"/>
+          <w:szCs w:val="24"/>
+        </w:rPr>
+        <w:t xml:space="preserve">, table 1) </w:t>
+      </w:r>
+      <w:r>
+        <w:rPr>
+          <w:rFonts w:ascii="Times New Roman" w:hAnsi="Times New Roman" w:cs="Times New Roman"/>
+          <w:sz w:val="24"/>
+          <w:szCs w:val="24"/>
+        </w:rPr>
+        <w:t>include the hydraulic conductivity in each coordinate direction, porosity, specific storage, an</w:t>
+      </w:r>
+      <w:r>
+        <w:rPr>
+          <w:rFonts w:ascii="Times New Roman" w:hAnsi="Times New Roman" w:cs="Times New Roman"/>
+          <w:sz w:val="24"/>
+          <w:szCs w:val="24"/>
+        </w:rPr>
+        <w:t xml:space="preserve">d whether or not a zone is included within the model domain. If solute transport is modeled, then additional media properties </w:t>
+      </w:r>
+      <w:r>
+        <w:rPr>
+          <w:rFonts w:ascii="Times New Roman" w:hAnsi="Times New Roman" w:cs="Times New Roman"/>
+          <w:sz w:val="24"/>
+          <w:szCs w:val="24"/>
+        </w:rPr>
+        <w:t xml:space="preserve">are needed, </w:t>
+      </w:r>
+      <w:r>
+        <w:rPr>
+          <w:rFonts w:ascii="Times New Roman" w:hAnsi="Times New Roman" w:cs="Times New Roman"/>
+          <w:sz w:val="24"/>
+          <w:szCs w:val="24"/>
+        </w:rPr>
+        <w:t>includ</w:t>
+      </w:r>
+      <w:r>
+        <w:rPr>
+          <w:rFonts w:ascii="Times New Roman" w:hAnsi="Times New Roman" w:cs="Times New Roman"/>
+          <w:sz w:val="24"/>
+          <w:szCs w:val="24"/>
+        </w:rPr>
+        <w:t>ing</w:t>
+      </w:r>
+      <w:r>
+        <w:rPr>
+          <w:rFonts w:ascii="Times New Roman" w:hAnsi="Times New Roman" w:cs="Times New Roman"/>
+          <w:sz w:val="24"/>
+          <w:szCs w:val="24"/>
+        </w:rPr>
+        <w:t xml:space="preserve"> the longitudinal </w:t>
       </w:r>
       <w:proofErr w:type="spellStart"/>
       <w:r>
@@ -1892,7 +2274,39 @@
           <w:sz w:val="24"/>
           <w:szCs w:val="24"/>
         </w:rPr>
-        <w:t xml:space="preserve"> are needed. The spatial distributions of these properties are defined with a series of zones. The order of the definitions is important in that </w:t>
+        <w:t xml:space="preserve">. The spatial distributions of these properties are defined with a series of zones. </w:t>
+      </w:r>
+      <w:r>
+        <w:rPr>
+          <w:rFonts w:ascii="Times New Roman" w:hAnsi="Times New Roman" w:cs="Times New Roman"/>
+          <w:sz w:val="24"/>
+          <w:szCs w:val="24"/>
+        </w:rPr>
+        <w:t xml:space="preserve">A zone can be used to define one or more of these properties. </w:t>
+      </w:r>
+      <w:r>
+        <w:rPr>
+          <w:rFonts w:ascii="Times New Roman" w:hAnsi="Times New Roman" w:cs="Times New Roman"/>
+          <w:sz w:val="24"/>
+          <w:szCs w:val="24"/>
+        </w:rPr>
+        <w:t>The order of the</w:t>
+      </w:r>
+      <w:r>
+        <w:rPr>
+          <w:rFonts w:ascii="Times New Roman" w:hAnsi="Times New Roman" w:cs="Times New Roman"/>
+          <w:sz w:val="24"/>
+          <w:szCs w:val="24"/>
+        </w:rPr>
+        <w:t xml:space="preserve"> zone</w:t>
+      </w:r>
+      <w:r>
+        <w:rPr>
+          <w:rFonts w:ascii="Times New Roman" w:hAnsi="Times New Roman" w:cs="Times New Roman"/>
+          <w:sz w:val="24"/>
+          <w:szCs w:val="24"/>
+        </w:rPr>
+        <w:t xml:space="preserve"> definitions is important in that </w:t>
       </w:r>
       <w:r>
         <w:rPr>
@@ -1908,42 +2322,95 @@
           <w:sz w:val="24"/>
           <w:szCs w:val="24"/>
         </w:rPr>
-        <w:t>if two zones define properties for the same location, then the latter definition takes precedence over the former.</w:t>
-      </w:r>
-      <w:r>
-        <w:rPr>
-          <w:rFonts w:ascii="Times New Roman" w:hAnsi="Times New Roman" w:cs="Times New Roman"/>
-          <w:sz w:val="24"/>
-          <w:szCs w:val="24"/>
-        </w:rPr>
-        <w:t xml:space="preserve"> This order of precedence--later definitions </w:t>
-      </w:r>
-      <w:proofErr w:type="spellStart"/>
-      <w:r>
-        <w:rPr>
-          <w:rFonts w:ascii="Times New Roman" w:hAnsi="Times New Roman" w:cs="Times New Roman"/>
-          <w:sz w:val="24"/>
-          <w:szCs w:val="24"/>
-        </w:rPr>
-        <w:t>superceding</w:t>
-      </w:r>
-      <w:proofErr w:type="spellEnd"/>
-      <w:r>
-        <w:rPr>
-          <w:rFonts w:ascii="Times New Roman" w:hAnsi="Times New Roman" w:cs="Times New Roman"/>
-          <w:sz w:val="24"/>
-          <w:szCs w:val="24"/>
-        </w:rPr>
-        <w:t xml:space="preserve"> previous definitions for the </w:t>
-      </w:r>
-      <w:r>
-        <w:rPr>
-          <w:rFonts w:ascii="Times New Roman" w:hAnsi="Times New Roman" w:cs="Times New Roman"/>
-          <w:sz w:val="24"/>
-          <w:szCs w:val="24"/>
-        </w:rPr>
-        <w:lastRenderedPageBreak/>
-        <w:t>same location--applies not only to media properties, but to initial and boundary condition definitions as well.</w:t>
+        <w:t xml:space="preserve">if two zones define </w:t>
+      </w:r>
+      <w:r>
+        <w:rPr>
+          <w:rFonts w:ascii="Times New Roman" w:hAnsi="Times New Roman" w:cs="Times New Roman"/>
+          <w:sz w:val="24"/>
+          <w:szCs w:val="24"/>
+        </w:rPr>
+        <w:t xml:space="preserve">a </w:t>
+      </w:r>
+      <w:r>
+        <w:rPr>
+          <w:rFonts w:ascii="Times New Roman" w:hAnsi="Times New Roman" w:cs="Times New Roman"/>
+          <w:sz w:val="24"/>
+          <w:szCs w:val="24"/>
+        </w:rPr>
+        <w:t>propert</w:t>
+      </w:r>
+      <w:r>
+        <w:rPr>
+          <w:rFonts w:ascii="Times New Roman" w:hAnsi="Times New Roman" w:cs="Times New Roman"/>
+          <w:sz w:val="24"/>
+          <w:szCs w:val="24"/>
+        </w:rPr>
+        <w:t>y</w:t>
+      </w:r>
+      <w:r>
+        <w:rPr>
+          <w:rFonts w:ascii="Times New Roman" w:hAnsi="Times New Roman" w:cs="Times New Roman"/>
+          <w:sz w:val="24"/>
+          <w:szCs w:val="24"/>
+        </w:rPr>
+        <w:t xml:space="preserve"> for the same location, then the latter definition takes precedence over the former.</w:t>
+      </w:r>
+      <w:r>
+        <w:rPr>
+          <w:rFonts w:ascii="Times New Roman" w:hAnsi="Times New Roman" w:cs="Times New Roman"/>
+          <w:sz w:val="24"/>
+          <w:szCs w:val="24"/>
+        </w:rPr>
+        <w:t xml:space="preserve"> This order of precedence--later definitions super</w:t>
+      </w:r>
+      <w:r>
+        <w:rPr>
+          <w:rFonts w:ascii="Times New Roman" w:hAnsi="Times New Roman" w:cs="Times New Roman"/>
+          <w:sz w:val="24"/>
+          <w:szCs w:val="24"/>
+        </w:rPr>
+        <w:t>s</w:t>
+      </w:r>
+      <w:r>
+        <w:rPr>
+          <w:rFonts w:ascii="Times New Roman" w:hAnsi="Times New Roman" w:cs="Times New Roman"/>
+          <w:sz w:val="24"/>
+          <w:szCs w:val="24"/>
+        </w:rPr>
+        <w:t xml:space="preserve">eding </w:t>
+      </w:r>
+      <w:r>
+        <w:rPr>
+          <w:rFonts w:ascii="Times New Roman" w:hAnsi="Times New Roman" w:cs="Times New Roman"/>
+          <w:sz w:val="24"/>
+          <w:szCs w:val="24"/>
+        </w:rPr>
+        <w:t xml:space="preserve">a </w:t>
+      </w:r>
+      <w:r>
+        <w:rPr>
+          <w:rFonts w:ascii="Times New Roman" w:hAnsi="Times New Roman" w:cs="Times New Roman"/>
+          <w:sz w:val="24"/>
+          <w:szCs w:val="24"/>
+        </w:rPr>
+        <w:t xml:space="preserve">previous </w:t>
+      </w:r>
+      <w:r>
+        <w:rPr>
+          <w:rFonts w:ascii="Times New Roman" w:hAnsi="Times New Roman" w:cs="Times New Roman"/>
+          <w:sz w:val="24"/>
+          <w:szCs w:val="24"/>
+        </w:rPr>
+        <w:t xml:space="preserve">property </w:t>
+      </w:r>
+      <w:r>
+        <w:rPr>
+          <w:rFonts w:ascii="Times New Roman" w:hAnsi="Times New Roman" w:cs="Times New Roman"/>
+          <w:sz w:val="24"/>
+          <w:szCs w:val="24"/>
+        </w:rPr>
+        <w:t>definition for the same location--applies not only to media properties, but to initial and boundary condition definitions as well.</w:t>
       </w:r>
     </w:p>
     <w:p>
@@ -1951,7 +2418,13 @@
         <w:pStyle w:val="Heading2"/>
       </w:pPr>
       <w:r>
-        <w:t>4. Initial conditions</w:t>
+        <w:t xml:space="preserve">4. </w:t>
+      </w:r>
+      <w:r>
+        <w:t>Head and chemistry i</w:t>
+      </w:r>
+      <w:r>
+        <w:t>nitial conditions</w:t>
       </w:r>
     </w:p>
     <w:p>
@@ -2012,7 +2485,15 @@
           <w:sz w:val="24"/>
           <w:szCs w:val="24"/>
         </w:rPr>
-        <w:t xml:space="preserve">separate simulation of </w:t>
+        <w:t xml:space="preserve">subsequent </w:t>
+      </w:r>
+      <w:r>
+        <w:rPr>
+          <w:rFonts w:ascii="Times New Roman" w:hAnsi="Times New Roman" w:cs="Times New Roman"/>
+          <w:sz w:val="24"/>
+          <w:szCs w:val="24"/>
+        </w:rPr>
+        <w:t xml:space="preserve">simulation of </w:t>
       </w:r>
       <w:r>
         <w:rPr>
@@ -2038,6 +2519,7 @@
           <w:sz w:val="24"/>
           <w:szCs w:val="24"/>
         </w:rPr>
+        <w:lastRenderedPageBreak/>
         <w:tab/>
       </w:r>
       <w:r>
@@ -2142,7 +2624,23 @@
           <w:sz w:val="24"/>
           <w:szCs w:val="24"/>
         </w:rPr>
-        <w:t xml:space="preserve">(as identified by an integer) </w:t>
+        <w:t>(as identified by integer</w:t>
+      </w:r>
+      <w:r>
+        <w:rPr>
+          <w:rFonts w:ascii="Times New Roman" w:hAnsi="Times New Roman" w:cs="Times New Roman"/>
+          <w:sz w:val="24"/>
+          <w:szCs w:val="24"/>
+        </w:rPr>
+        <w:t>s</w:t>
+      </w:r>
+      <w:r>
+        <w:rPr>
+          <w:rFonts w:ascii="Times New Roman" w:hAnsi="Times New Roman" w:cs="Times New Roman"/>
+          <w:sz w:val="24"/>
+          <w:szCs w:val="24"/>
+        </w:rPr>
+        <w:t xml:space="preserve">) </w:t>
       </w:r>
       <w:r>
         <w:rPr>
@@ -2349,7 +2847,299 @@
           <w:sz w:val="24"/>
           <w:szCs w:val="24"/>
         </w:rPr>
-        <w:t xml:space="preserve"> used to define </w:t>
+        <w:t xml:space="preserve"> </w:t>
+      </w:r>
+      <w:r>
+        <w:rPr>
+          <w:rFonts w:ascii="Times New Roman" w:hAnsi="Times New Roman" w:cs="Times New Roman"/>
+          <w:sz w:val="24"/>
+          <w:szCs w:val="24"/>
+        </w:rPr>
+        <w:t>assigned to</w:t>
+      </w:r>
+      <w:r>
+        <w:rPr>
+          <w:rFonts w:ascii="Times New Roman" w:hAnsi="Times New Roman" w:cs="Times New Roman"/>
+          <w:sz w:val="24"/>
+          <w:szCs w:val="24"/>
+        </w:rPr>
+        <w:t xml:space="preserve"> each reactant composition</w:t>
+      </w:r>
+      <w:r>
+        <w:rPr>
+          <w:rFonts w:ascii="Times New Roman" w:hAnsi="Times New Roman" w:cs="Times New Roman"/>
+          <w:sz w:val="24"/>
+          <w:szCs w:val="24"/>
+        </w:rPr>
+        <w:t xml:space="preserve"> in the chemistry data file</w:t>
+      </w:r>
+      <w:r>
+        <w:rPr>
+          <w:rFonts w:ascii="Times New Roman" w:hAnsi="Times New Roman" w:cs="Times New Roman"/>
+          <w:sz w:val="24"/>
+          <w:szCs w:val="24"/>
+        </w:rPr>
+        <w:t>. A series of zones are used to distribute these reactants</w:t>
+      </w:r>
+      <w:r>
+        <w:rPr>
+          <w:rFonts w:ascii="Times New Roman" w:hAnsi="Times New Roman" w:cs="Times New Roman"/>
+          <w:sz w:val="24"/>
+          <w:szCs w:val="24"/>
+        </w:rPr>
+        <w:t>, as identified by integer</w:t>
+      </w:r>
+      <w:r>
+        <w:rPr>
+          <w:rFonts w:ascii="Times New Roman" w:hAnsi="Times New Roman" w:cs="Times New Roman"/>
+          <w:sz w:val="24"/>
+          <w:szCs w:val="24"/>
+        </w:rPr>
+        <w:t>s</w:t>
+      </w:r>
+      <w:r>
+        <w:rPr>
+          <w:rFonts w:ascii="Times New Roman" w:hAnsi="Times New Roman" w:cs="Times New Roman"/>
+          <w:sz w:val="24"/>
+          <w:szCs w:val="24"/>
+        </w:rPr>
+        <w:t>,</w:t>
+      </w:r>
+      <w:r>
+        <w:rPr>
+          <w:rFonts w:ascii="Times New Roman" w:hAnsi="Times New Roman" w:cs="Times New Roman"/>
+          <w:sz w:val="24"/>
+          <w:szCs w:val="24"/>
+        </w:rPr>
+        <w:t xml:space="preserve"> throughout the model domain. </w:t>
+      </w:r>
+    </w:p>
+    <w:p>
+      <w:pPr>
+        <w:pStyle w:val="Heading2"/>
+      </w:pPr>
+      <w:r>
+        <w:t>5. Boundary conditions</w:t>
+      </w:r>
+    </w:p>
+    <w:p>
+      <w:pPr>
+        <w:spacing w:line="480" w:lineRule="auto"/>
+        <w:rPr>
+          <w:rFonts w:ascii="Times New Roman" w:hAnsi="Times New Roman" w:cs="Times New Roman"/>
+          <w:sz w:val="24"/>
+          <w:szCs w:val="24"/>
+        </w:rPr>
+      </w:pPr>
+      <w:r>
+        <w:rPr>
+          <w:rFonts w:ascii="Times New Roman" w:hAnsi="Times New Roman" w:cs="Times New Roman"/>
+          <w:sz w:val="24"/>
+          <w:szCs w:val="24"/>
+        </w:rPr>
+        <w:tab/>
+      </w:r>
+    </w:p>
+    <w:p>
+      <w:pPr>
+        <w:spacing w:line="480" w:lineRule="auto"/>
+        <w:rPr>
+          <w:rFonts w:ascii="Times New Roman" w:hAnsi="Times New Roman" w:cs="Times New Roman"/>
+          <w:sz w:val="24"/>
+          <w:szCs w:val="24"/>
+        </w:rPr>
+      </w:pPr>
+      <w:r>
+        <w:rPr>
+          <w:rFonts w:ascii="Times New Roman" w:hAnsi="Times New Roman" w:cs="Times New Roman"/>
+          <w:sz w:val="24"/>
+          <w:szCs w:val="24"/>
+        </w:rPr>
+        <w:tab/>
+      </w:r>
+      <w:r>
+        <w:rPr>
+          <w:rFonts w:ascii="Times New Roman" w:hAnsi="Times New Roman" w:cs="Times New Roman"/>
+          <w:sz w:val="24"/>
+          <w:szCs w:val="24"/>
+        </w:rPr>
+        <w:t xml:space="preserve">Three types of boundary conditions can be defined with zones: flux, leaky, and specified-head boundary conditions. Flux boundaries define a </w:t>
+      </w:r>
+      <w:r>
+        <w:rPr>
+          <w:rFonts w:ascii="Times New Roman" w:hAnsi="Times New Roman" w:cs="Times New Roman"/>
+          <w:sz w:val="24"/>
+          <w:szCs w:val="24"/>
+        </w:rPr>
+        <w:t>flux of water</w:t>
+      </w:r>
+      <w:r>
+        <w:rPr>
+          <w:rFonts w:ascii="Times New Roman" w:hAnsi="Times New Roman" w:cs="Times New Roman"/>
+          <w:sz w:val="24"/>
+          <w:szCs w:val="24"/>
+        </w:rPr>
+        <w:t xml:space="preserve"> </w:t>
+      </w:r>
+      <w:r>
+        <w:rPr>
+          <w:rFonts w:ascii="Times New Roman" w:hAnsi="Times New Roman" w:cs="Times New Roman"/>
+          <w:sz w:val="24"/>
+          <w:szCs w:val="24"/>
+        </w:rPr>
+        <w:t xml:space="preserve">(L/T) through a specified set of cell faces </w:t>
+      </w:r>
+      <w:r>
+        <w:rPr>
+          <w:rFonts w:ascii="Times New Roman" w:hAnsi="Times New Roman" w:cs="Times New Roman"/>
+          <w:sz w:val="24"/>
+          <w:szCs w:val="24"/>
+        </w:rPr>
+        <w:t>and an associated solution composition</w:t>
+      </w:r>
+      <w:r>
+        <w:rPr>
+          <w:rFonts w:ascii="Times New Roman" w:hAnsi="Times New Roman" w:cs="Times New Roman"/>
+          <w:sz w:val="24"/>
+          <w:szCs w:val="24"/>
+        </w:rPr>
+        <w:t xml:space="preserve"> for water entering the model domain</w:t>
+      </w:r>
+      <w:r>
+        <w:rPr>
+          <w:rFonts w:ascii="Times New Roman" w:hAnsi="Times New Roman" w:cs="Times New Roman"/>
+          <w:sz w:val="24"/>
+          <w:szCs w:val="24"/>
+        </w:rPr>
+        <w:t>; water leaving the model domain has the composition determined by the composition in the boundary cell</w:t>
+      </w:r>
+      <w:r>
+        <w:rPr>
+          <w:rFonts w:ascii="Times New Roman" w:hAnsi="Times New Roman" w:cs="Times New Roman"/>
+          <w:sz w:val="24"/>
+          <w:szCs w:val="24"/>
+        </w:rPr>
+        <w:t>.</w:t>
+      </w:r>
+      <w:r>
+        <w:rPr>
+          <w:rFonts w:ascii="Times New Roman" w:hAnsi="Times New Roman" w:cs="Times New Roman"/>
+          <w:sz w:val="24"/>
+          <w:szCs w:val="24"/>
+        </w:rPr>
+        <w:t xml:space="preserve"> Leaky</w:t>
+      </w:r>
+      <w:r>
+        <w:rPr>
+          <w:rFonts w:ascii="Times New Roman" w:hAnsi="Times New Roman" w:cs="Times New Roman"/>
+          <w:sz w:val="24"/>
+          <w:szCs w:val="24"/>
+        </w:rPr>
+        <w:t>,</w:t>
+      </w:r>
+      <w:r>
+        <w:rPr>
+          <w:rFonts w:ascii="Times New Roman" w:hAnsi="Times New Roman" w:cs="Times New Roman"/>
+          <w:sz w:val="24"/>
+          <w:szCs w:val="24"/>
+        </w:rPr>
+        <w:t xml:space="preserve"> or head</w:t>
+      </w:r>
+      <w:r>
+        <w:rPr>
+          <w:rFonts w:ascii="Times New Roman" w:hAnsi="Times New Roman" w:cs="Times New Roman"/>
+          <w:sz w:val="24"/>
+          <w:szCs w:val="24"/>
+        </w:rPr>
+        <w:t>-</w:t>
+      </w:r>
+      <w:r>
+        <w:rPr>
+          <w:rFonts w:ascii="Times New Roman" w:hAnsi="Times New Roman" w:cs="Times New Roman"/>
+          <w:sz w:val="24"/>
+          <w:szCs w:val="24"/>
+        </w:rPr>
+        <w:t>dependent</w:t>
+      </w:r>
+      <w:r>
+        <w:rPr>
+          <w:rFonts w:ascii="Times New Roman" w:hAnsi="Times New Roman" w:cs="Times New Roman"/>
+          <w:sz w:val="24"/>
+          <w:szCs w:val="24"/>
+        </w:rPr>
+        <w:t>,</w:t>
+      </w:r>
+      <w:r>
+        <w:rPr>
+          <w:rFonts w:ascii="Times New Roman" w:hAnsi="Times New Roman" w:cs="Times New Roman"/>
+          <w:sz w:val="24"/>
+          <w:szCs w:val="24"/>
+        </w:rPr>
+        <w:t xml:space="preserve"> boundary conditions are defined by a head external to the model, a thickness, and a hydraulic conductivity. The flux of water depends on the hydraulic conductivity times the gradient between the external head and the boundary</w:t>
+      </w:r>
+      <w:r>
+        <w:rPr>
+          <w:rFonts w:ascii="Times New Roman" w:hAnsi="Times New Roman" w:cs="Times New Roman"/>
+          <w:sz w:val="24"/>
+          <w:szCs w:val="24"/>
+        </w:rPr>
+        <w:t>-</w:t>
+      </w:r>
+      <w:r>
+        <w:rPr>
+          <w:rFonts w:ascii="Times New Roman" w:hAnsi="Times New Roman" w:cs="Times New Roman"/>
+          <w:sz w:val="24"/>
+          <w:szCs w:val="24"/>
+        </w:rPr>
+        <w:t xml:space="preserve">cell </w:t>
+      </w:r>
+      <w:r>
+        <w:rPr>
+          <w:rFonts w:ascii="Times New Roman" w:hAnsi="Times New Roman" w:cs="Times New Roman"/>
+          <w:sz w:val="24"/>
+          <w:szCs w:val="24"/>
+        </w:rPr>
+        <w:t xml:space="preserve">head </w:t>
+      </w:r>
+      <w:r>
+        <w:rPr>
+          <w:rFonts w:ascii="Times New Roman" w:hAnsi="Times New Roman" w:cs="Times New Roman"/>
+          <w:sz w:val="24"/>
+          <w:szCs w:val="24"/>
+        </w:rPr>
+        <w:t xml:space="preserve">using the thickness as the distance between the two heads. </w:t>
+      </w:r>
+      <w:r>
+        <w:rPr>
+          <w:rFonts w:ascii="Times New Roman" w:hAnsi="Times New Roman" w:cs="Times New Roman"/>
+          <w:sz w:val="24"/>
+          <w:szCs w:val="24"/>
+        </w:rPr>
+        <w:t xml:space="preserve">As with </w:t>
+      </w:r>
+      <w:r>
+        <w:rPr>
+          <w:rFonts w:ascii="Times New Roman" w:hAnsi="Times New Roman" w:cs="Times New Roman"/>
+          <w:sz w:val="24"/>
+          <w:szCs w:val="24"/>
+        </w:rPr>
+        <w:t xml:space="preserve">flux boundaries, a </w:t>
+      </w:r>
+      <w:r>
+        <w:rPr>
+          <w:rFonts w:ascii="Times New Roman" w:hAnsi="Times New Roman" w:cs="Times New Roman"/>
+          <w:sz w:val="24"/>
+          <w:szCs w:val="24"/>
+        </w:rPr>
+        <w:t xml:space="preserve">specified </w:t>
+      </w:r>
+      <w:r>
+        <w:rPr>
+          <w:rFonts w:ascii="Times New Roman" w:hAnsi="Times New Roman" w:cs="Times New Roman"/>
+          <w:sz w:val="24"/>
+          <w:szCs w:val="24"/>
+        </w:rPr>
+        <w:t xml:space="preserve">solution </w:t>
       </w:r>
       <w:r>
         <w:rPr>
@@ -2358,39 +3148,106 @@
           <w:szCs w:val="24"/>
         </w:rPr>
         <w:lastRenderedPageBreak/>
-        <w:t>each reactant composition</w:t>
-      </w:r>
-      <w:r>
-        <w:rPr>
-          <w:rFonts w:ascii="Times New Roman" w:hAnsi="Times New Roman" w:cs="Times New Roman"/>
-          <w:sz w:val="24"/>
-          <w:szCs w:val="24"/>
-        </w:rPr>
-        <w:t xml:space="preserve"> in the chemistry data file</w:t>
-      </w:r>
-      <w:r>
-        <w:rPr>
-          <w:rFonts w:ascii="Times New Roman" w:hAnsi="Times New Roman" w:cs="Times New Roman"/>
-          <w:sz w:val="24"/>
-          <w:szCs w:val="24"/>
-        </w:rPr>
-        <w:t>. A series of zones are used to distribute these reactants</w:t>
-      </w:r>
-      <w:r>
-        <w:rPr>
-          <w:rFonts w:ascii="Times New Roman" w:hAnsi="Times New Roman" w:cs="Times New Roman"/>
-          <w:sz w:val="24"/>
-          <w:szCs w:val="24"/>
-        </w:rPr>
-        <w:t>, as identified by an integer,</w:t>
-      </w:r>
-      <w:r>
-        <w:rPr>
-          <w:rFonts w:ascii="Times New Roman" w:hAnsi="Times New Roman" w:cs="Times New Roman"/>
-          <w:sz w:val="24"/>
-          <w:szCs w:val="24"/>
-        </w:rPr>
-        <w:t xml:space="preserve"> throughout the model domain. </w:t>
+        <w:t xml:space="preserve">composition is associated with any water that flows into the model domain. Finally, </w:t>
+      </w:r>
+      <w:r>
+        <w:rPr>
+          <w:rFonts w:ascii="Times New Roman" w:hAnsi="Times New Roman" w:cs="Times New Roman"/>
+          <w:sz w:val="24"/>
+          <w:szCs w:val="24"/>
+        </w:rPr>
+        <w:t>a specified-</w:t>
+      </w:r>
+      <w:r>
+        <w:rPr>
+          <w:rFonts w:ascii="Times New Roman" w:hAnsi="Times New Roman" w:cs="Times New Roman"/>
+          <w:sz w:val="24"/>
+          <w:szCs w:val="24"/>
+        </w:rPr>
+        <w:t xml:space="preserve">head </w:t>
+      </w:r>
+      <w:r>
+        <w:rPr>
+          <w:rFonts w:ascii="Times New Roman" w:hAnsi="Times New Roman" w:cs="Times New Roman"/>
+          <w:sz w:val="24"/>
+          <w:szCs w:val="24"/>
+        </w:rPr>
+        <w:t xml:space="preserve">boundary condition can </w:t>
+      </w:r>
+      <w:r>
+        <w:rPr>
+          <w:rFonts w:ascii="Times New Roman" w:hAnsi="Times New Roman" w:cs="Times New Roman"/>
+          <w:sz w:val="24"/>
+          <w:szCs w:val="24"/>
+        </w:rPr>
+        <w:t xml:space="preserve">be </w:t>
+      </w:r>
+      <w:r>
+        <w:rPr>
+          <w:rFonts w:ascii="Times New Roman" w:hAnsi="Times New Roman" w:cs="Times New Roman"/>
+          <w:sz w:val="24"/>
+          <w:szCs w:val="24"/>
+        </w:rPr>
+        <w:t>defined</w:t>
+      </w:r>
+      <w:r>
+        <w:rPr>
+          <w:rFonts w:ascii="Times New Roman" w:hAnsi="Times New Roman" w:cs="Times New Roman"/>
+          <w:sz w:val="24"/>
+          <w:szCs w:val="24"/>
+        </w:rPr>
+        <w:t xml:space="preserve"> </w:t>
+      </w:r>
+      <w:r>
+        <w:rPr>
+          <w:rFonts w:ascii="Times New Roman" w:hAnsi="Times New Roman" w:cs="Times New Roman"/>
+          <w:sz w:val="24"/>
+          <w:szCs w:val="24"/>
+        </w:rPr>
+        <w:t>for cells within a zone,</w:t>
+      </w:r>
+      <w:r>
+        <w:rPr>
+          <w:rFonts w:ascii="Times New Roman" w:hAnsi="Times New Roman" w:cs="Times New Roman"/>
+          <w:sz w:val="24"/>
+          <w:szCs w:val="24"/>
+        </w:rPr>
+        <w:t xml:space="preserve"> with either an associated solution for water that flows into the cell</w:t>
+      </w:r>
+      <w:r>
+        <w:rPr>
+          <w:rFonts w:ascii="Times New Roman" w:hAnsi="Times New Roman" w:cs="Times New Roman"/>
+          <w:sz w:val="24"/>
+          <w:szCs w:val="24"/>
+        </w:rPr>
+        <w:t>,</w:t>
+      </w:r>
+      <w:r>
+        <w:rPr>
+          <w:rFonts w:ascii="Times New Roman" w:hAnsi="Times New Roman" w:cs="Times New Roman"/>
+          <w:sz w:val="24"/>
+          <w:szCs w:val="24"/>
+        </w:rPr>
+        <w:t xml:space="preserve"> or a fixed chemical composition assigned to the cell. </w:t>
+      </w:r>
+    </w:p>
+    <w:p>
+      <w:pPr>
+        <w:spacing w:line="480" w:lineRule="auto"/>
+        <w:rPr>
+          <w:rFonts w:ascii="Times New Roman" w:hAnsi="Times New Roman" w:cs="Times New Roman"/>
+          <w:sz w:val="24"/>
+          <w:szCs w:val="24"/>
+        </w:rPr>
+      </w:pPr>
+      <w:r>
+        <w:rPr>
+          <w:rFonts w:ascii="Times New Roman" w:hAnsi="Times New Roman" w:cs="Times New Roman"/>
+          <w:sz w:val="24"/>
+          <w:szCs w:val="24"/>
+        </w:rPr>
+        <w:tab/>
+        <w:t>Flux and leaky boundaries can coexist on one or more faces of a boundary cell, but are applied only to cell faces that are on the exterior of the model domain.  A specified-head boundary condition can be applied to any cell in the model domain, but cannot coexist with a flux or leaky boundary condition. Fluxes, heads, or solution compositions associated with boundary conditions need not be constant, but can be defined with time series of values.</w:t>
       </w:r>
     </w:p>
     <w:p>
@@ -2398,7 +3255,44 @@
         <w:pStyle w:val="Heading2"/>
       </w:pPr>
       <w:r>
-        <w:t>5. Boundary conditions</w:t>
+        <w:t>6. Wells, rivers, drains</w:t>
+      </w:r>
+    </w:p>
+    <w:p>
+      <w:pPr>
+        <w:spacing w:line="480" w:lineRule="auto"/>
+        <w:rPr>
+          <w:rFonts w:ascii="Times New Roman" w:hAnsi="Times New Roman" w:cs="Times New Roman"/>
+          <w:sz w:val="24"/>
+          <w:szCs w:val="24"/>
+        </w:rPr>
+      </w:pPr>
+      <w:r>
+        <w:rPr>
+          <w:rFonts w:ascii="Times New Roman" w:hAnsi="Times New Roman" w:cs="Times New Roman"/>
+          <w:sz w:val="24"/>
+          <w:szCs w:val="24"/>
+        </w:rPr>
+        <w:tab/>
+      </w:r>
+    </w:p>
+    <w:p>
+      <w:pPr>
+        <w:spacing w:line="480" w:lineRule="auto"/>
+        <w:rPr>
+          <w:rFonts w:ascii="Times New Roman" w:hAnsi="Times New Roman" w:cs="Times New Roman"/>
+          <w:sz w:val="24"/>
+          <w:szCs w:val="24"/>
+        </w:rPr>
+      </w:pPr>
+      <w:r>
+        <w:rPr>
+          <w:rFonts w:ascii="Times New Roman" w:hAnsi="Times New Roman" w:cs="Times New Roman"/>
+          <w:sz w:val="24"/>
+          <w:szCs w:val="24"/>
+        </w:rPr>
+        <w:tab/>
+        <w:t xml:space="preserve">In addition t </w:t>
       </w:r>
     </w:p>
     <w:p>
@@ -2406,7 +3300,44 @@
         <w:pStyle w:val="Heading2"/>
       </w:pPr>
       <w:r>
-        <w:t>6. Wells, rivers, drains</w:t>
+        <w:t>7. Zone flows</w:t>
+      </w:r>
+    </w:p>
+    <w:p>
+      <w:pPr>
+        <w:spacing w:line="480" w:lineRule="auto"/>
+        <w:rPr>
+          <w:rFonts w:ascii="Times New Roman" w:hAnsi="Times New Roman" w:cs="Times New Roman"/>
+          <w:sz w:val="24"/>
+          <w:szCs w:val="24"/>
+        </w:rPr>
+      </w:pPr>
+      <w:r>
+        <w:rPr>
+          <w:rFonts w:ascii="Times New Roman" w:hAnsi="Times New Roman" w:cs="Times New Roman"/>
+          <w:sz w:val="24"/>
+          <w:szCs w:val="24"/>
+        </w:rPr>
+        <w:tab/>
+      </w:r>
+    </w:p>
+    <w:p>
+      <w:pPr>
+        <w:spacing w:line="480" w:lineRule="auto"/>
+        <w:rPr>
+          <w:rFonts w:ascii="Times New Roman" w:hAnsi="Times New Roman" w:cs="Times New Roman"/>
+          <w:sz w:val="24"/>
+          <w:szCs w:val="24"/>
+        </w:rPr>
+      </w:pPr>
+      <w:r>
+        <w:rPr>
+          <w:rFonts w:ascii="Times New Roman" w:hAnsi="Times New Roman" w:cs="Times New Roman"/>
+          <w:sz w:val="24"/>
+          <w:szCs w:val="24"/>
+        </w:rPr>
+        <w:tab/>
+        <w:t xml:space="preserve">In addition t </w:t>
       </w:r>
     </w:p>
     <w:p>
@@ -2414,7 +3345,80 @@
         <w:pStyle w:val="Heading2"/>
       </w:pPr>
       <w:r>
-        <w:t>7. Zone flows</w:t>
+        <w:t>8. Printing</w:t>
+      </w:r>
+    </w:p>
+    <w:p>
+      <w:pPr>
+        <w:spacing w:line="480" w:lineRule="auto"/>
+        <w:rPr>
+          <w:rFonts w:ascii="Times New Roman" w:hAnsi="Times New Roman" w:cs="Times New Roman"/>
+          <w:sz w:val="24"/>
+          <w:szCs w:val="24"/>
+        </w:rPr>
+      </w:pPr>
+      <w:r>
+        <w:rPr>
+          <w:rFonts w:ascii="Times New Roman" w:hAnsi="Times New Roman" w:cs="Times New Roman"/>
+          <w:sz w:val="24"/>
+          <w:szCs w:val="24"/>
+        </w:rPr>
+        <w:tab/>
+      </w:r>
+    </w:p>
+    <w:p>
+      <w:pPr>
+        <w:spacing w:line="480" w:lineRule="auto"/>
+        <w:rPr>
+          <w:rFonts w:ascii="Times New Roman" w:hAnsi="Times New Roman" w:cs="Times New Roman"/>
+          <w:sz w:val="24"/>
+          <w:szCs w:val="24"/>
+        </w:rPr>
+      </w:pPr>
+      <w:r>
+        <w:rPr>
+          <w:rFonts w:ascii="Times New Roman" w:hAnsi="Times New Roman" w:cs="Times New Roman"/>
+          <w:sz w:val="24"/>
+          <w:szCs w:val="24"/>
+        </w:rPr>
+        <w:tab/>
+        <w:t xml:space="preserve">In addition t </w:t>
+      </w:r>
+    </w:p>
+    <w:p>
+      <w:pPr>
+        <w:spacing w:line="480" w:lineRule="auto"/>
+        <w:rPr>
+          <w:rFonts w:ascii="Times New Roman" w:hAnsi="Times New Roman" w:cs="Times New Roman"/>
+          <w:sz w:val="24"/>
+          <w:szCs w:val="24"/>
+        </w:rPr>
+      </w:pPr>
+      <w:r>
+        <w:rPr>
+          <w:rFonts w:ascii="Times New Roman" w:hAnsi="Times New Roman" w:cs="Times New Roman"/>
+          <w:sz w:val="24"/>
+          <w:szCs w:val="24"/>
+        </w:rPr>
+        <w:t xml:space="preserve">HDF, </w:t>
+      </w:r>
+      <w:proofErr w:type="spellStart"/>
+      <w:r>
+        <w:rPr>
+          <w:rFonts w:ascii="Times New Roman" w:hAnsi="Times New Roman" w:cs="Times New Roman"/>
+          <w:sz w:val="24"/>
+          <w:szCs w:val="24"/>
+        </w:rPr>
+        <w:t>Ascii</w:t>
+      </w:r>
+      <w:proofErr w:type="spellEnd"/>
+      <w:r>
+        <w:rPr>
+          <w:rFonts w:ascii="Times New Roman" w:hAnsi="Times New Roman" w:cs="Times New Roman"/>
+          <w:sz w:val="24"/>
+          <w:szCs w:val="24"/>
+        </w:rPr>
+        <w:t>, Model Viewer</w:t>
       </w:r>
     </w:p>
     <w:p>
@@ -2422,7 +3426,19 @@
         <w:pStyle w:val="Heading2"/>
       </w:pPr>
       <w:r>
-        <w:t>8. Printing</w:t>
+        <w:t xml:space="preserve">9. </w:t>
+      </w:r>
+      <w:r>
+        <w:t xml:space="preserve">Time Stepping and </w:t>
+      </w:r>
+      <w:r>
+        <w:t>Simulation</w:t>
+      </w:r>
+      <w:r>
+        <w:t xml:space="preserve"> </w:t>
+      </w:r>
+      <w:r>
+        <w:t>Time</w:t>
       </w:r>
     </w:p>
     <w:p>
@@ -2440,16 +3456,134 @@
           <w:sz w:val="24"/>
           <w:szCs w:val="24"/>
         </w:rPr>
-        <w:t xml:space="preserve">HDF, </w:t>
+        <w:tab/>
+      </w:r>
+    </w:p>
+    <w:p>
+      <w:pPr>
+        <w:spacing w:line="480" w:lineRule="auto"/>
+        <w:rPr>
+          <w:rFonts w:ascii="Times New Roman" w:hAnsi="Times New Roman" w:cs="Times New Roman"/>
+          <w:sz w:val="24"/>
+          <w:szCs w:val="24"/>
+        </w:rPr>
+      </w:pPr>
+      <w:r>
+        <w:rPr>
+          <w:rFonts w:ascii="Times New Roman" w:hAnsi="Times New Roman" w:cs="Times New Roman"/>
+          <w:sz w:val="24"/>
+          <w:szCs w:val="24"/>
+        </w:rPr>
+        <w:tab/>
+        <w:t xml:space="preserve">In addition t </w:t>
+      </w:r>
+    </w:p>
+    <w:p/>
+    <w:p>
+      <w:pPr>
+        <w:pStyle w:val="Heading1"/>
+      </w:pPr>
+      <w:r>
+        <w:t>Running</w:t>
+      </w:r>
+      <w:r>
+        <w:t xml:space="preserve"> Simulations</w:t>
+      </w:r>
+    </w:p>
+    <w:p>
+      <w:pPr>
+        <w:spacing w:line="480" w:lineRule="auto"/>
+        <w:rPr>
+          <w:rFonts w:ascii="Times New Roman" w:hAnsi="Times New Roman" w:cs="Times New Roman"/>
+          <w:sz w:val="24"/>
+          <w:szCs w:val="24"/>
+        </w:rPr>
+      </w:pPr>
+      <w:r>
+        <w:rPr>
+          <w:rFonts w:ascii="Times New Roman" w:hAnsi="Times New Roman" w:cs="Times New Roman"/>
+          <w:sz w:val="24"/>
+          <w:szCs w:val="24"/>
+        </w:rPr>
+        <w:tab/>
+      </w:r>
+    </w:p>
+    <w:p>
+      <w:pPr>
+        <w:spacing w:line="480" w:lineRule="auto"/>
+        <w:rPr>
+          <w:rFonts w:ascii="Times New Roman" w:hAnsi="Times New Roman" w:cs="Times New Roman"/>
+          <w:sz w:val="24"/>
+          <w:szCs w:val="24"/>
+        </w:rPr>
+      </w:pPr>
+      <w:r>
+        <w:rPr>
+          <w:rFonts w:ascii="Times New Roman" w:hAnsi="Times New Roman" w:cs="Times New Roman"/>
+          <w:sz w:val="24"/>
+          <w:szCs w:val="24"/>
+        </w:rPr>
+        <w:tab/>
+      </w:r>
+      <w:r>
+        <w:rPr>
+          <w:rFonts w:ascii="Times New Roman" w:hAnsi="Times New Roman" w:cs="Times New Roman"/>
+          <w:sz w:val="24"/>
+          <w:szCs w:val="24"/>
+        </w:rPr>
+        <w:t xml:space="preserve">Once the model features have been defined, the model can be run from P4W by clicking on the running-man icon. Any errors in the input definitions will be identified and once no errors are found, the model will be run. </w:t>
+      </w:r>
+      <w:r>
+        <w:rPr>
+          <w:rFonts w:ascii="Times New Roman" w:hAnsi="Times New Roman" w:cs="Times New Roman"/>
+          <w:sz w:val="24"/>
+          <w:szCs w:val="24"/>
+        </w:rPr>
+        <w:t xml:space="preserve">Spatial distributions of heads, velocities, and chemical constituents </w:t>
+      </w:r>
+      <w:r>
+        <w:rPr>
+          <w:rFonts w:ascii="Times New Roman" w:hAnsi="Times New Roman" w:cs="Times New Roman"/>
+          <w:sz w:val="24"/>
+          <w:szCs w:val="24"/>
+        </w:rPr>
+        <w:t>are written to files at specified frequencies. Some of the output files are intended to be viewed by a text editor (</w:t>
+      </w:r>
+      <w:r>
+        <w:rPr>
+          <w:rFonts w:ascii="Times New Roman" w:hAnsi="Times New Roman" w:cs="Times New Roman"/>
+          <w:i/>
+          <w:sz w:val="24"/>
+          <w:szCs w:val="24"/>
+        </w:rPr>
+        <w:t>.txt</w:t>
+      </w:r>
+      <w:r>
+        <w:rPr>
+          <w:rFonts w:ascii="Times New Roman" w:hAnsi="Times New Roman" w:cs="Times New Roman"/>
+          <w:sz w:val="24"/>
+          <w:szCs w:val="24"/>
+        </w:rPr>
+        <w:t xml:space="preserve"> files), some are tab-separated values files (</w:t>
+      </w:r>
+      <w:r>
+        <w:rPr>
+          <w:rFonts w:ascii="Times New Roman" w:hAnsi="Times New Roman" w:cs="Times New Roman"/>
+          <w:i/>
+          <w:sz w:val="24"/>
+          <w:szCs w:val="24"/>
+        </w:rPr>
+        <w:t>.</w:t>
       </w:r>
       <w:proofErr w:type="spellStart"/>
       <w:r>
         <w:rPr>
           <w:rFonts w:ascii="Times New Roman" w:hAnsi="Times New Roman" w:cs="Times New Roman"/>
-          <w:sz w:val="24"/>
-          <w:szCs w:val="24"/>
-        </w:rPr>
-        <w:t>Ascii</w:t>
+          <w:i/>
+          <w:sz w:val="24"/>
+          <w:szCs w:val="24"/>
+        </w:rPr>
+        <w:t>tsv</w:t>
       </w:r>
       <w:proofErr w:type="spellEnd"/>
       <w:r>
@@ -2458,31 +3592,452 @@
           <w:sz w:val="24"/>
           <w:szCs w:val="24"/>
         </w:rPr>
-        <w:t>, Model Viewer</w:t>
-      </w:r>
-    </w:p>
-    <w:p>
-      <w:pPr>
-        <w:pStyle w:val="Heading2"/>
-      </w:pPr>
-      <w:r>
-        <w:t>9. Time</w:t>
-      </w:r>
-    </w:p>
-    <w:p/>
+        <w:t xml:space="preserve"> files), which are suitable for post-processing or spreadsheets. Input distribution</w:t>
+      </w:r>
+      <w:r>
+        <w:rPr>
+          <w:rFonts w:ascii="Times New Roman" w:hAnsi="Times New Roman" w:cs="Times New Roman"/>
+          <w:sz w:val="24"/>
+          <w:szCs w:val="24"/>
+        </w:rPr>
+        <w:t>s</w:t>
+      </w:r>
+      <w:r>
+        <w:rPr>
+          <w:rFonts w:ascii="Times New Roman" w:hAnsi="Times New Roman" w:cs="Times New Roman"/>
+          <w:sz w:val="24"/>
+          <w:szCs w:val="24"/>
+        </w:rPr>
+        <w:t xml:space="preserve"> of </w:t>
+      </w:r>
+      <w:r>
+        <w:rPr>
+          <w:rFonts w:ascii="Times New Roman" w:hAnsi="Times New Roman" w:cs="Times New Roman"/>
+          <w:sz w:val="24"/>
+          <w:szCs w:val="24"/>
+        </w:rPr>
+        <w:t xml:space="preserve">model </w:t>
+      </w:r>
+      <w:r>
+        <w:rPr>
+          <w:rFonts w:ascii="Times New Roman" w:hAnsi="Times New Roman" w:cs="Times New Roman"/>
+          <w:sz w:val="24"/>
+          <w:szCs w:val="24"/>
+        </w:rPr>
+        <w:t xml:space="preserve">parameters and </w:t>
+      </w:r>
+      <w:r>
+        <w:rPr>
+          <w:rFonts w:ascii="Times New Roman" w:hAnsi="Times New Roman" w:cs="Times New Roman"/>
+          <w:sz w:val="24"/>
+          <w:szCs w:val="24"/>
+        </w:rPr>
+        <w:t xml:space="preserve">model </w:t>
+      </w:r>
+      <w:r>
+        <w:rPr>
+          <w:rFonts w:ascii="Times New Roman" w:hAnsi="Times New Roman" w:cs="Times New Roman"/>
+          <w:sz w:val="24"/>
+          <w:szCs w:val="24"/>
+        </w:rPr>
+        <w:t xml:space="preserve">results </w:t>
+      </w:r>
+      <w:r>
+        <w:rPr>
+          <w:rFonts w:ascii="Times New Roman" w:hAnsi="Times New Roman" w:cs="Times New Roman"/>
+          <w:sz w:val="24"/>
+          <w:szCs w:val="24"/>
+        </w:rPr>
+        <w:t xml:space="preserve">also </w:t>
+      </w:r>
+      <w:r>
+        <w:rPr>
+          <w:rFonts w:ascii="Times New Roman" w:hAnsi="Times New Roman" w:cs="Times New Roman"/>
+          <w:sz w:val="24"/>
+          <w:szCs w:val="24"/>
+        </w:rPr>
+        <w:t>may be written to a Hierarchical Data Format (HDF) file (</w:t>
+      </w:r>
+      <w:r>
+        <w:rPr>
+          <w:rFonts w:ascii="Times New Roman" w:hAnsi="Times New Roman" w:cs="Times New Roman"/>
+          <w:i/>
+          <w:sz w:val="24"/>
+          <w:szCs w:val="24"/>
+        </w:rPr>
+        <w:t>.h5</w:t>
+      </w:r>
+      <w:r>
+        <w:rPr>
+          <w:rFonts w:ascii="Times New Roman" w:hAnsi="Times New Roman" w:cs="Times New Roman"/>
+          <w:sz w:val="24"/>
+          <w:szCs w:val="24"/>
+        </w:rPr>
+        <w:t xml:space="preserve"> file), which can be visualized with the </w:t>
+      </w:r>
+      <w:proofErr w:type="spellStart"/>
+      <w:r>
+        <w:rPr>
+          <w:rFonts w:ascii="Times New Roman" w:hAnsi="Times New Roman" w:cs="Times New Roman"/>
+          <w:sz w:val="24"/>
+          <w:szCs w:val="24"/>
+        </w:rPr>
+        <w:t>ModelViewer</w:t>
+      </w:r>
+      <w:proofErr w:type="spellEnd"/>
+      <w:r>
+        <w:rPr>
+          <w:rFonts w:ascii="Times New Roman" w:hAnsi="Times New Roman" w:cs="Times New Roman"/>
+          <w:sz w:val="24"/>
+          <w:szCs w:val="24"/>
+        </w:rPr>
+        <w:t xml:space="preserve"> software (Hsieh and Winston, 2002). </w:t>
+      </w:r>
+      <w:proofErr w:type="spellStart"/>
+      <w:r>
+        <w:rPr>
+          <w:rFonts w:ascii="Times New Roman" w:hAnsi="Times New Roman" w:cs="Times New Roman"/>
+          <w:sz w:val="24"/>
+          <w:szCs w:val="24"/>
+        </w:rPr>
+        <w:t>ModelViewer</w:t>
+      </w:r>
+      <w:proofErr w:type="spellEnd"/>
+      <w:r>
+        <w:rPr>
+          <w:rFonts w:ascii="Times New Roman" w:hAnsi="Times New Roman" w:cs="Times New Roman"/>
+          <w:sz w:val="24"/>
+          <w:szCs w:val="24"/>
+        </w:rPr>
+        <w:t xml:space="preserve"> provides 3D views of data from the HDF file and produces</w:t>
+      </w:r>
+      <w:r>
+        <w:rPr>
+          <w:rFonts w:ascii="Times New Roman" w:hAnsi="Times New Roman" w:cs="Times New Roman"/>
+          <w:sz w:val="24"/>
+          <w:szCs w:val="24"/>
+        </w:rPr>
+        <w:t xml:space="preserve"> solid rendering,</w:t>
+      </w:r>
+      <w:r>
+        <w:rPr>
+          <w:rFonts w:ascii="Times New Roman" w:hAnsi="Times New Roman" w:cs="Times New Roman"/>
+          <w:sz w:val="24"/>
+          <w:szCs w:val="24"/>
+        </w:rPr>
+        <w:t xml:space="preserve"> </w:t>
+      </w:r>
+      <w:proofErr w:type="spellStart"/>
+      <w:r>
+        <w:rPr>
+          <w:rFonts w:ascii="Times New Roman" w:hAnsi="Times New Roman" w:cs="Times New Roman"/>
+          <w:sz w:val="24"/>
+          <w:szCs w:val="24"/>
+        </w:rPr>
+        <w:t>isosurfaces</w:t>
+      </w:r>
+      <w:proofErr w:type="spellEnd"/>
+      <w:r>
+        <w:rPr>
+          <w:rFonts w:ascii="Times New Roman" w:hAnsi="Times New Roman" w:cs="Times New Roman"/>
+          <w:sz w:val="24"/>
+          <w:szCs w:val="24"/>
+        </w:rPr>
+        <w:t xml:space="preserve"> contours,</w:t>
+      </w:r>
+      <w:r>
+        <w:rPr>
+          <w:rFonts w:ascii="Times New Roman" w:hAnsi="Times New Roman" w:cs="Times New Roman"/>
+          <w:sz w:val="24"/>
+          <w:szCs w:val="24"/>
+        </w:rPr>
+        <w:t xml:space="preserve"> and time-series animations of the </w:t>
+      </w:r>
+      <w:r>
+        <w:rPr>
+          <w:rFonts w:ascii="Times New Roman" w:hAnsi="Times New Roman" w:cs="Times New Roman"/>
+          <w:sz w:val="24"/>
+          <w:szCs w:val="24"/>
+        </w:rPr>
+        <w:t>model results</w:t>
+      </w:r>
+      <w:r>
+        <w:rPr>
+          <w:rFonts w:ascii="Times New Roman" w:hAnsi="Times New Roman" w:cs="Times New Roman"/>
+          <w:sz w:val="24"/>
+          <w:szCs w:val="24"/>
+        </w:rPr>
+        <w:t xml:space="preserve">. </w:t>
+      </w:r>
+      <w:r>
+        <w:rPr>
+          <w:rFonts w:ascii="Times New Roman" w:hAnsi="Times New Roman" w:cs="Times New Roman"/>
+          <w:sz w:val="24"/>
+          <w:szCs w:val="24"/>
+        </w:rPr>
+        <w:t xml:space="preserve">It </w:t>
+      </w:r>
+      <w:r>
+        <w:rPr>
+          <w:rFonts w:ascii="Times New Roman" w:hAnsi="Times New Roman" w:cs="Times New Roman"/>
+          <w:sz w:val="24"/>
+          <w:szCs w:val="24"/>
+        </w:rPr>
+        <w:t xml:space="preserve">also </w:t>
+      </w:r>
+      <w:r>
+        <w:rPr>
+          <w:rFonts w:ascii="Times New Roman" w:hAnsi="Times New Roman" w:cs="Times New Roman"/>
+          <w:sz w:val="24"/>
+          <w:szCs w:val="24"/>
+        </w:rPr>
+        <w:t xml:space="preserve">is possible to view the locations of model features, including boundary conditions, </w:t>
+      </w:r>
+      <w:r>
+        <w:rPr>
+          <w:rFonts w:ascii="Times New Roman" w:hAnsi="Times New Roman" w:cs="Times New Roman"/>
+          <w:sz w:val="24"/>
+          <w:szCs w:val="24"/>
+        </w:rPr>
+        <w:t xml:space="preserve">wells, </w:t>
+      </w:r>
+      <w:r>
+        <w:rPr>
+          <w:rFonts w:ascii="Times New Roman" w:hAnsi="Times New Roman" w:cs="Times New Roman"/>
+          <w:sz w:val="24"/>
+          <w:szCs w:val="24"/>
+        </w:rPr>
+        <w:t>rivers, and drains, and the spatial distribution of media properties.</w:t>
+      </w:r>
+    </w:p>
+    <w:p>
+      <w:pPr>
+        <w:spacing w:line="480" w:lineRule="auto"/>
+        <w:rPr>
+          <w:rFonts w:ascii="Times New Roman" w:hAnsi="Times New Roman" w:cs="Times New Roman"/>
+          <w:sz w:val="24"/>
+          <w:szCs w:val="24"/>
+        </w:rPr>
+      </w:pPr>
+      <w:r>
+        <w:rPr>
+          <w:rFonts w:ascii="Times New Roman" w:hAnsi="Times New Roman" w:cs="Times New Roman"/>
+          <w:sz w:val="24"/>
+          <w:szCs w:val="24"/>
+        </w:rPr>
+        <w:tab/>
+        <w:t xml:space="preserve">All data definitions </w:t>
+      </w:r>
+      <w:r>
+        <w:rPr>
+          <w:rFonts w:ascii="Times New Roman" w:hAnsi="Times New Roman" w:cs="Times New Roman"/>
+          <w:sz w:val="24"/>
+          <w:szCs w:val="24"/>
+        </w:rPr>
+        <w:t>of P4W are stored in a</w:t>
+      </w:r>
+      <w:r>
+        <w:rPr>
+          <w:rFonts w:ascii="Times New Roman" w:hAnsi="Times New Roman" w:cs="Times New Roman"/>
+          <w:sz w:val="24"/>
+          <w:szCs w:val="24"/>
+        </w:rPr>
+        <w:t xml:space="preserve"> binary,</w:t>
+      </w:r>
+      <w:r>
+        <w:rPr>
+          <w:rFonts w:ascii="Times New Roman" w:hAnsi="Times New Roman" w:cs="Times New Roman"/>
+          <w:sz w:val="24"/>
+          <w:szCs w:val="24"/>
+        </w:rPr>
+        <w:t xml:space="preserve"> HDF file (</w:t>
+      </w:r>
+      <w:r>
+        <w:rPr>
+          <w:rFonts w:ascii="Times New Roman" w:hAnsi="Times New Roman" w:cs="Times New Roman"/>
+          <w:i/>
+          <w:sz w:val="24"/>
+          <w:szCs w:val="24"/>
+        </w:rPr>
+        <w:t>.</w:t>
+      </w:r>
+      <w:proofErr w:type="spellStart"/>
+      <w:r>
+        <w:rPr>
+          <w:rFonts w:ascii="Times New Roman" w:hAnsi="Times New Roman" w:cs="Times New Roman"/>
+          <w:i/>
+          <w:sz w:val="24"/>
+          <w:szCs w:val="24"/>
+        </w:rPr>
+        <w:t>wphast</w:t>
+      </w:r>
+      <w:proofErr w:type="spellEnd"/>
+      <w:r>
+        <w:rPr>
+          <w:rFonts w:ascii="Times New Roman" w:hAnsi="Times New Roman" w:cs="Times New Roman"/>
+          <w:sz w:val="24"/>
+          <w:szCs w:val="24"/>
+        </w:rPr>
+        <w:t xml:space="preserve"> file), which can be reloaded and run</w:t>
+      </w:r>
+      <w:r>
+        <w:rPr>
+          <w:rFonts w:ascii="Times New Roman" w:hAnsi="Times New Roman" w:cs="Times New Roman"/>
+          <w:sz w:val="24"/>
+          <w:szCs w:val="24"/>
+        </w:rPr>
+        <w:t xml:space="preserve"> with P4W</w:t>
+      </w:r>
+      <w:r>
+        <w:rPr>
+          <w:rFonts w:ascii="Times New Roman" w:hAnsi="Times New Roman" w:cs="Times New Roman"/>
+          <w:sz w:val="24"/>
+          <w:szCs w:val="24"/>
+        </w:rPr>
+        <w:t xml:space="preserve">. Data definitions also </w:t>
+      </w:r>
+      <w:r>
+        <w:rPr>
+          <w:rFonts w:ascii="Times New Roman" w:hAnsi="Times New Roman" w:cs="Times New Roman"/>
+          <w:sz w:val="24"/>
+          <w:szCs w:val="24"/>
+        </w:rPr>
+        <w:t>can be exported to an intuitive</w:t>
+      </w:r>
+      <w:r>
+        <w:rPr>
+          <w:rFonts w:ascii="Times New Roman" w:hAnsi="Times New Roman" w:cs="Times New Roman"/>
+          <w:sz w:val="24"/>
+          <w:szCs w:val="24"/>
+        </w:rPr>
+        <w:t>,</w:t>
+      </w:r>
+      <w:r>
+        <w:rPr>
+          <w:rFonts w:ascii="Times New Roman" w:hAnsi="Times New Roman" w:cs="Times New Roman"/>
+          <w:sz w:val="24"/>
+          <w:szCs w:val="24"/>
+        </w:rPr>
+        <w:t xml:space="preserve"> ASCII text file (</w:t>
+      </w:r>
+      <w:r>
+        <w:rPr>
+          <w:rFonts w:ascii="Times New Roman" w:hAnsi="Times New Roman" w:cs="Times New Roman"/>
+          <w:i/>
+          <w:sz w:val="24"/>
+          <w:szCs w:val="24"/>
+        </w:rPr>
+        <w:t>.</w:t>
+      </w:r>
+      <w:proofErr w:type="spellStart"/>
+      <w:r>
+        <w:rPr>
+          <w:rFonts w:ascii="Times New Roman" w:hAnsi="Times New Roman" w:cs="Times New Roman"/>
+          <w:i/>
+          <w:sz w:val="24"/>
+          <w:szCs w:val="24"/>
+        </w:rPr>
+        <w:t>trans.dat</w:t>
+      </w:r>
+      <w:proofErr w:type="spellEnd"/>
+      <w:r>
+        <w:rPr>
+          <w:rFonts w:ascii="Times New Roman" w:hAnsi="Times New Roman" w:cs="Times New Roman"/>
+          <w:sz w:val="24"/>
+          <w:szCs w:val="24"/>
+        </w:rPr>
+        <w:t xml:space="preserve">), which </w:t>
+      </w:r>
+      <w:r>
+        <w:rPr>
+          <w:rFonts w:ascii="Times New Roman" w:hAnsi="Times New Roman" w:cs="Times New Roman"/>
+          <w:sz w:val="24"/>
+          <w:szCs w:val="24"/>
+        </w:rPr>
+        <w:t>can be used</w:t>
+      </w:r>
+      <w:r>
+        <w:rPr>
+          <w:rFonts w:ascii="Times New Roman" w:hAnsi="Times New Roman" w:cs="Times New Roman"/>
+          <w:sz w:val="24"/>
+          <w:szCs w:val="24"/>
+        </w:rPr>
+        <w:t xml:space="preserve"> as input for the </w:t>
+      </w:r>
+      <w:r>
+        <w:rPr>
+          <w:rFonts w:ascii="Times New Roman" w:hAnsi="Times New Roman" w:cs="Times New Roman"/>
+          <w:sz w:val="24"/>
+          <w:szCs w:val="24"/>
+        </w:rPr>
+        <w:t xml:space="preserve">sequential or parallel </w:t>
+      </w:r>
+      <w:r>
+        <w:rPr>
+          <w:rFonts w:ascii="Times New Roman" w:hAnsi="Times New Roman" w:cs="Times New Roman"/>
+          <w:sz w:val="24"/>
+          <w:szCs w:val="24"/>
+        </w:rPr>
+        <w:t>batch version</w:t>
+      </w:r>
+      <w:r>
+        <w:rPr>
+          <w:rFonts w:ascii="Times New Roman" w:hAnsi="Times New Roman" w:cs="Times New Roman"/>
+          <w:sz w:val="24"/>
+          <w:szCs w:val="24"/>
+        </w:rPr>
+        <w:t>s</w:t>
+      </w:r>
+      <w:r>
+        <w:rPr>
+          <w:rFonts w:ascii="Times New Roman" w:hAnsi="Times New Roman" w:cs="Times New Roman"/>
+          <w:sz w:val="24"/>
+          <w:szCs w:val="24"/>
+        </w:rPr>
+        <w:t xml:space="preserve"> of PHAST. </w:t>
+      </w:r>
+      <w:r>
+        <w:rPr>
+          <w:rFonts w:ascii="Times New Roman" w:hAnsi="Times New Roman" w:cs="Times New Roman"/>
+          <w:sz w:val="24"/>
+          <w:szCs w:val="24"/>
+        </w:rPr>
+        <w:t xml:space="preserve">The </w:t>
+      </w:r>
+      <w:r>
+        <w:rPr>
+          <w:rFonts w:ascii="Times New Roman" w:hAnsi="Times New Roman" w:cs="Times New Roman"/>
+          <w:i/>
+          <w:sz w:val="24"/>
+          <w:szCs w:val="24"/>
+        </w:rPr>
+        <w:t>.</w:t>
+      </w:r>
+      <w:proofErr w:type="spellStart"/>
+      <w:r>
+        <w:rPr>
+          <w:rFonts w:ascii="Times New Roman" w:hAnsi="Times New Roman" w:cs="Times New Roman"/>
+          <w:i/>
+          <w:sz w:val="24"/>
+          <w:szCs w:val="24"/>
+        </w:rPr>
+        <w:t>trans.dat</w:t>
+      </w:r>
+      <w:proofErr w:type="spellEnd"/>
+      <w:r>
+        <w:rPr>
+          <w:rFonts w:ascii="Times New Roman" w:hAnsi="Times New Roman" w:cs="Times New Roman"/>
+          <w:sz w:val="24"/>
+          <w:szCs w:val="24"/>
+        </w:rPr>
+        <w:t xml:space="preserve"> file also can be edited to add or modify model definitions, and then imported back into P4W. </w:t>
+      </w:r>
+    </w:p>
     <w:p>
       <w:pPr>
         <w:pStyle w:val="Heading1"/>
       </w:pPr>
       <w:r>
-        <w:t>Running, Exporting, Importing</w:t>
-      </w:r>
-    </w:p>
-    <w:p>
-      <w:pPr>
-        <w:pStyle w:val="Heading1"/>
-      </w:pPr>
-      <w:r>
         <w:t>Summary and conclusions</w:t>
       </w:r>
     </w:p>
@@ -2511,6 +4066,7 @@
           <w:sz w:val="24"/>
           <w:szCs w:val="24"/>
         </w:rPr>
+        <w:lastRenderedPageBreak/>
         <w:tab/>
       </w:r>
       <w:r>
@@ -2626,8 +4182,332 @@
           <w:sz w:val="24"/>
           <w:szCs w:val="24"/>
         </w:rPr>
-        <w:t xml:space="preserve"> file, which defines all spatial distributions of media properties, initial conditions, and boundary conditions; the chemistry input file, which defines a set of chemical reactions and solution compositions that are used as chemical initial and boundary conditions; and a </w:t>
-      </w:r>
+        <w:t xml:space="preserve"> file, which defines all spatial distributions of media properties, initial conditions, and boundary conditions; the chemistry input file, which defines a set of chemical reactions and solution compositions that are used as chemical initial and boundary conditions; and a thermodynamic database file. </w:t>
+      </w:r>
+      <w:proofErr w:type="spellStart"/>
+      <w:r>
+        <w:rPr>
+          <w:rFonts w:ascii="Times New Roman" w:hAnsi="Times New Roman" w:cs="Times New Roman"/>
+          <w:sz w:val="24"/>
+          <w:szCs w:val="24"/>
+        </w:rPr>
+        <w:t>Phast</w:t>
+      </w:r>
+      <w:proofErr w:type="spellEnd"/>
+      <w:r>
+        <w:rPr>
+          <w:rFonts w:ascii="Times New Roman" w:hAnsi="Times New Roman" w:cs="Times New Roman"/>
+          <w:sz w:val="24"/>
+          <w:szCs w:val="24"/>
+        </w:rPr>
+        <w:t xml:space="preserve"> for Windows (</w:t>
+      </w:r>
+      <w:r>
+        <w:rPr>
+          <w:rFonts w:ascii="Times New Roman" w:hAnsi="Times New Roman" w:cs="Times New Roman"/>
+          <w:sz w:val="24"/>
+          <w:szCs w:val="24"/>
+        </w:rPr>
+        <w:t>P4</w:t>
+      </w:r>
+      <w:r>
+        <w:rPr>
+          <w:rFonts w:ascii="Times New Roman" w:hAnsi="Times New Roman" w:cs="Times New Roman"/>
+          <w:sz w:val="24"/>
+          <w:szCs w:val="24"/>
+        </w:rPr>
+        <w:t>W)</w:t>
+      </w:r>
+      <w:r>
+        <w:rPr>
+          <w:rFonts w:ascii="Times New Roman" w:hAnsi="Times New Roman" w:cs="Times New Roman"/>
+          <w:sz w:val="24"/>
+          <w:szCs w:val="24"/>
+        </w:rPr>
+        <w:t xml:space="preserve"> is a graphical user interface for the flow and transport file. [The two chemistry files can be generated with the graphical user interface </w:t>
+      </w:r>
+      <w:proofErr w:type="spellStart"/>
+      <w:r>
+        <w:rPr>
+          <w:rFonts w:ascii="Times New Roman" w:hAnsi="Times New Roman" w:cs="Times New Roman"/>
+          <w:sz w:val="24"/>
+          <w:szCs w:val="24"/>
+        </w:rPr>
+        <w:t>PhreeqcI</w:t>
+      </w:r>
+      <w:proofErr w:type="spellEnd"/>
+      <w:r>
+        <w:rPr>
+          <w:rFonts w:ascii="Times New Roman" w:hAnsi="Times New Roman" w:cs="Times New Roman"/>
+          <w:sz w:val="24"/>
+          <w:szCs w:val="24"/>
+        </w:rPr>
+        <w:t xml:space="preserve"> (Charlton and </w:t>
+      </w:r>
+      <w:proofErr w:type="spellStart"/>
+      <w:r>
+        <w:rPr>
+          <w:rFonts w:ascii="Times New Roman" w:hAnsi="Times New Roman" w:cs="Times New Roman"/>
+          <w:sz w:val="24"/>
+          <w:szCs w:val="24"/>
+        </w:rPr>
+        <w:t>Parkhurst</w:t>
+      </w:r>
+      <w:proofErr w:type="spellEnd"/>
+      <w:r>
+        <w:rPr>
+          <w:rFonts w:ascii="Times New Roman" w:hAnsi="Times New Roman" w:cs="Times New Roman"/>
+          <w:sz w:val="24"/>
+          <w:szCs w:val="24"/>
+        </w:rPr>
+        <w:t xml:space="preserve">, 2002) or </w:t>
+      </w:r>
+      <w:proofErr w:type="spellStart"/>
+      <w:r>
+        <w:rPr>
+          <w:rFonts w:ascii="Times New Roman" w:hAnsi="Times New Roman" w:cs="Times New Roman"/>
+          <w:sz w:val="24"/>
+          <w:szCs w:val="24"/>
+        </w:rPr>
+        <w:t>Phreeqc</w:t>
+      </w:r>
+      <w:proofErr w:type="spellEnd"/>
+      <w:r>
+        <w:rPr>
+          <w:rFonts w:ascii="Times New Roman" w:hAnsi="Times New Roman" w:cs="Times New Roman"/>
+          <w:sz w:val="24"/>
+          <w:szCs w:val="24"/>
+        </w:rPr>
+        <w:t xml:space="preserve"> for Windows (Post, 2011).] With P4</w:t>
+      </w:r>
+      <w:r>
+        <w:rPr>
+          <w:rFonts w:ascii="Times New Roman" w:hAnsi="Times New Roman" w:cs="Times New Roman"/>
+          <w:sz w:val="24"/>
+          <w:szCs w:val="24"/>
+        </w:rPr>
+        <w:t>W</w:t>
+      </w:r>
+      <w:r>
+        <w:rPr>
+          <w:rFonts w:ascii="Times New Roman" w:hAnsi="Times New Roman" w:cs="Times New Roman"/>
+          <w:sz w:val="24"/>
+          <w:szCs w:val="24"/>
+        </w:rPr>
+        <w:t xml:space="preserve"> it is possible to define all features of the flow and </w:t>
+      </w:r>
+      <w:proofErr w:type="spellStart"/>
+      <w:r>
+        <w:rPr>
+          <w:rFonts w:ascii="Times New Roman" w:hAnsi="Times New Roman" w:cs="Times New Roman"/>
+          <w:sz w:val="24"/>
+          <w:szCs w:val="24"/>
+        </w:rPr>
+        <w:t>tranport</w:t>
+      </w:r>
+      <w:proofErr w:type="spellEnd"/>
+      <w:r>
+        <w:rPr>
+          <w:rFonts w:ascii="Times New Roman" w:hAnsi="Times New Roman" w:cs="Times New Roman"/>
+          <w:sz w:val="24"/>
+          <w:szCs w:val="24"/>
+        </w:rPr>
+        <w:t xml:space="preserve"> data file; save the definitions in a</w:t>
+      </w:r>
+      <w:r>
+        <w:rPr>
+          <w:rFonts w:ascii="Times New Roman" w:hAnsi="Times New Roman" w:cs="Times New Roman"/>
+          <w:sz w:val="24"/>
+          <w:szCs w:val="24"/>
+        </w:rPr>
+        <w:t xml:space="preserve"> binary file (</w:t>
+      </w:r>
+      <w:r>
+        <w:rPr>
+          <w:rFonts w:ascii="Times New Roman" w:hAnsi="Times New Roman" w:cs="Times New Roman"/>
+          <w:sz w:val="24"/>
+          <w:szCs w:val="24"/>
+        </w:rPr>
+        <w:t xml:space="preserve"> </w:t>
+      </w:r>
+      <w:r>
+        <w:rPr>
+          <w:rFonts w:ascii="Times New Roman" w:hAnsi="Times New Roman" w:cs="Times New Roman"/>
+          <w:i/>
+          <w:sz w:val="24"/>
+          <w:szCs w:val="24"/>
+        </w:rPr>
+        <w:t>.</w:t>
+      </w:r>
+      <w:proofErr w:type="spellStart"/>
+      <w:r>
+        <w:rPr>
+          <w:rFonts w:ascii="Times New Roman" w:hAnsi="Times New Roman" w:cs="Times New Roman"/>
+          <w:i/>
+          <w:sz w:val="24"/>
+          <w:szCs w:val="24"/>
+        </w:rPr>
+        <w:t>wphast</w:t>
+      </w:r>
+      <w:proofErr w:type="spellEnd"/>
+      <w:r>
+        <w:rPr>
+          <w:rFonts w:ascii="Times New Roman" w:hAnsi="Times New Roman" w:cs="Times New Roman"/>
+          <w:sz w:val="24"/>
+          <w:szCs w:val="24"/>
+        </w:rPr>
+        <w:t>)</w:t>
+      </w:r>
+      <w:r>
+        <w:rPr>
+          <w:rFonts w:ascii="Times New Roman" w:hAnsi="Times New Roman" w:cs="Times New Roman"/>
+          <w:sz w:val="24"/>
+          <w:szCs w:val="24"/>
+        </w:rPr>
+        <w:t>, which is an HDF (hierarchical data format) file; and run the simulation (provided chemistry files are available</w:t>
+      </w:r>
+      <w:r>
+        <w:rPr>
+          <w:rFonts w:ascii="Times New Roman" w:hAnsi="Times New Roman" w:cs="Times New Roman"/>
+          <w:sz w:val="24"/>
+          <w:szCs w:val="24"/>
+        </w:rPr>
+        <w:t>, if needed</w:t>
+      </w:r>
+      <w:r>
+        <w:rPr>
+          <w:rFonts w:ascii="Times New Roman" w:hAnsi="Times New Roman" w:cs="Times New Roman"/>
+          <w:sz w:val="24"/>
+          <w:szCs w:val="24"/>
+        </w:rPr>
+        <w:t>). P4</w:t>
+      </w:r>
+      <w:r>
+        <w:rPr>
+          <w:rFonts w:ascii="Times New Roman" w:hAnsi="Times New Roman" w:cs="Times New Roman"/>
+          <w:sz w:val="24"/>
+          <w:szCs w:val="24"/>
+        </w:rPr>
+        <w:t>W</w:t>
+      </w:r>
+      <w:r>
+        <w:rPr>
+          <w:rFonts w:ascii="Times New Roman" w:hAnsi="Times New Roman" w:cs="Times New Roman"/>
+          <w:sz w:val="24"/>
+          <w:szCs w:val="24"/>
+        </w:rPr>
+        <w:t xml:space="preserve"> also </w:t>
+      </w:r>
+      <w:r>
+        <w:rPr>
+          <w:rFonts w:ascii="Times New Roman" w:hAnsi="Times New Roman" w:cs="Times New Roman"/>
+          <w:sz w:val="24"/>
+          <w:szCs w:val="24"/>
+        </w:rPr>
+        <w:t xml:space="preserve">can </w:t>
+      </w:r>
+      <w:r>
+        <w:rPr>
+          <w:rFonts w:ascii="Times New Roman" w:hAnsi="Times New Roman" w:cs="Times New Roman"/>
+          <w:sz w:val="24"/>
+          <w:szCs w:val="24"/>
+        </w:rPr>
+        <w:t>export or import an ASCII flow and transport file in the format defined by the PHAST documentation (</w:t>
+      </w:r>
+      <w:proofErr w:type="spellStart"/>
+      <w:r>
+        <w:rPr>
+          <w:rFonts w:ascii="Times New Roman" w:hAnsi="Times New Roman" w:cs="Times New Roman"/>
+          <w:sz w:val="24"/>
+          <w:szCs w:val="24"/>
+        </w:rPr>
+        <w:t>Parkhurst</w:t>
+      </w:r>
+      <w:proofErr w:type="spellEnd"/>
+      <w:r>
+        <w:rPr>
+          <w:rFonts w:ascii="Times New Roman" w:hAnsi="Times New Roman" w:cs="Times New Roman"/>
+          <w:sz w:val="24"/>
+          <w:szCs w:val="24"/>
+        </w:rPr>
+        <w:t xml:space="preserve"> and others, 20</w:t>
+      </w:r>
+      <w:r>
+        <w:rPr>
+          <w:rFonts w:ascii="Times New Roman" w:hAnsi="Times New Roman" w:cs="Times New Roman"/>
+          <w:sz w:val="24"/>
+          <w:szCs w:val="24"/>
+        </w:rPr>
+        <w:t>10</w:t>
+      </w:r>
+      <w:r>
+        <w:rPr>
+          <w:rFonts w:ascii="Times New Roman" w:hAnsi="Times New Roman" w:cs="Times New Roman"/>
+          <w:sz w:val="24"/>
+          <w:szCs w:val="24"/>
+        </w:rPr>
+        <w:t>).  P4</w:t>
+      </w:r>
+      <w:r>
+        <w:rPr>
+          <w:rFonts w:ascii="Times New Roman" w:hAnsi="Times New Roman" w:cs="Times New Roman"/>
+          <w:sz w:val="24"/>
+          <w:szCs w:val="24"/>
+        </w:rPr>
+        <w:t>W</w:t>
+      </w:r>
+      <w:r>
+        <w:rPr>
+          <w:rFonts w:ascii="Times New Roman" w:hAnsi="Times New Roman" w:cs="Times New Roman"/>
+          <w:sz w:val="24"/>
+          <w:szCs w:val="24"/>
+        </w:rPr>
+        <w:t xml:space="preserve"> allows use of additional files that contain spatial data at X-Y or X-Y-Z points as part of the definition of the model features. </w:t>
+      </w:r>
+      <w:proofErr w:type="spellStart"/>
+      <w:r>
+        <w:rPr>
+          <w:rFonts w:ascii="Times New Roman" w:hAnsi="Times New Roman" w:cs="Times New Roman"/>
+          <w:sz w:val="24"/>
+          <w:szCs w:val="24"/>
+        </w:rPr>
+        <w:t>ArcInfo</w:t>
+      </w:r>
+      <w:proofErr w:type="spellEnd"/>
+      <w:r>
+        <w:rPr>
+          <w:rFonts w:ascii="Times New Roman" w:hAnsi="Times New Roman" w:cs="Times New Roman"/>
+          <w:sz w:val="24"/>
+          <w:szCs w:val="24"/>
+        </w:rPr>
+        <w:t xml:space="preserve"> shape files can be used for definition of the perimeter, bottom, or top of a prism. A file with X-Y-Z-value can be used to define the spatial distribution of any media or boundary condition property</w:t>
+      </w:r>
+      <w:r>
+        <w:rPr>
+          <w:rFonts w:ascii="Times New Roman" w:hAnsi="Times New Roman" w:cs="Times New Roman"/>
+          <w:sz w:val="24"/>
+          <w:szCs w:val="24"/>
+        </w:rPr>
+        <w:t xml:space="preserve"> and files with X-Y-Z-T-value (where T is time) can be used to define spatially distributed and time-varying boundary condition properties.</w:t>
+      </w:r>
+      <w:r>
+        <w:rPr>
+          <w:rFonts w:ascii="Times New Roman" w:hAnsi="Times New Roman" w:cs="Times New Roman"/>
+          <w:sz w:val="24"/>
+          <w:szCs w:val="24"/>
+        </w:rPr>
+        <w:t xml:space="preserve"> </w:t>
+      </w:r>
+    </w:p>
+    <w:p>
+      <w:pPr>
+        <w:spacing w:line="480" w:lineRule="auto"/>
+        <w:rPr>
+          <w:rFonts w:ascii="Times New Roman" w:hAnsi="Times New Roman" w:cs="Times New Roman"/>
+          <w:sz w:val="24"/>
+          <w:szCs w:val="24"/>
+        </w:rPr>
+      </w:pPr>
       <w:r>
         <w:rPr>
           <w:rFonts w:ascii="Times New Roman" w:hAnsi="Times New Roman" w:cs="Times New Roman"/>
@@ -2635,338 +4515,6 @@
           <w:szCs w:val="24"/>
         </w:rPr>
         <w:lastRenderedPageBreak/>
-        <w:t xml:space="preserve">thermodynamic database file. </w:t>
-      </w:r>
-      <w:proofErr w:type="spellStart"/>
-      <w:r>
-        <w:rPr>
-          <w:rFonts w:ascii="Times New Roman" w:hAnsi="Times New Roman" w:cs="Times New Roman"/>
-          <w:sz w:val="24"/>
-          <w:szCs w:val="24"/>
-        </w:rPr>
-        <w:t>Phast</w:t>
-      </w:r>
-      <w:proofErr w:type="spellEnd"/>
-      <w:r>
-        <w:rPr>
-          <w:rFonts w:ascii="Times New Roman" w:hAnsi="Times New Roman" w:cs="Times New Roman"/>
-          <w:sz w:val="24"/>
-          <w:szCs w:val="24"/>
-        </w:rPr>
-        <w:t xml:space="preserve"> for Windows (</w:t>
-      </w:r>
-      <w:r>
-        <w:rPr>
-          <w:rFonts w:ascii="Times New Roman" w:hAnsi="Times New Roman" w:cs="Times New Roman"/>
-          <w:sz w:val="24"/>
-          <w:szCs w:val="24"/>
-        </w:rPr>
-        <w:t>P4</w:t>
-      </w:r>
-      <w:r>
-        <w:rPr>
-          <w:rFonts w:ascii="Times New Roman" w:hAnsi="Times New Roman" w:cs="Times New Roman"/>
-          <w:sz w:val="24"/>
-          <w:szCs w:val="24"/>
-        </w:rPr>
-        <w:t>W)</w:t>
-      </w:r>
-      <w:r>
-        <w:rPr>
-          <w:rFonts w:ascii="Times New Roman" w:hAnsi="Times New Roman" w:cs="Times New Roman"/>
-          <w:sz w:val="24"/>
-          <w:szCs w:val="24"/>
-        </w:rPr>
-        <w:t xml:space="preserve"> is a graphical user interface for the flow and transport file. [The two chemistry files can be generated with the graphical user interface </w:t>
-      </w:r>
-      <w:proofErr w:type="spellStart"/>
-      <w:r>
-        <w:rPr>
-          <w:rFonts w:ascii="Times New Roman" w:hAnsi="Times New Roman" w:cs="Times New Roman"/>
-          <w:sz w:val="24"/>
-          <w:szCs w:val="24"/>
-        </w:rPr>
-        <w:t>PhreeqcI</w:t>
-      </w:r>
-      <w:proofErr w:type="spellEnd"/>
-      <w:r>
-        <w:rPr>
-          <w:rFonts w:ascii="Times New Roman" w:hAnsi="Times New Roman" w:cs="Times New Roman"/>
-          <w:sz w:val="24"/>
-          <w:szCs w:val="24"/>
-        </w:rPr>
-        <w:t xml:space="preserve"> (Charlton and </w:t>
-      </w:r>
-      <w:proofErr w:type="spellStart"/>
-      <w:r>
-        <w:rPr>
-          <w:rFonts w:ascii="Times New Roman" w:hAnsi="Times New Roman" w:cs="Times New Roman"/>
-          <w:sz w:val="24"/>
-          <w:szCs w:val="24"/>
-        </w:rPr>
-        <w:t>Parkhurst</w:t>
-      </w:r>
-      <w:proofErr w:type="spellEnd"/>
-      <w:r>
-        <w:rPr>
-          <w:rFonts w:ascii="Times New Roman" w:hAnsi="Times New Roman" w:cs="Times New Roman"/>
-          <w:sz w:val="24"/>
-          <w:szCs w:val="24"/>
-        </w:rPr>
-        <w:t xml:space="preserve">, 2002) or </w:t>
-      </w:r>
-      <w:proofErr w:type="spellStart"/>
-      <w:r>
-        <w:rPr>
-          <w:rFonts w:ascii="Times New Roman" w:hAnsi="Times New Roman" w:cs="Times New Roman"/>
-          <w:sz w:val="24"/>
-          <w:szCs w:val="24"/>
-        </w:rPr>
-        <w:t>Phreeqc</w:t>
-      </w:r>
-      <w:proofErr w:type="spellEnd"/>
-      <w:r>
-        <w:rPr>
-          <w:rFonts w:ascii="Times New Roman" w:hAnsi="Times New Roman" w:cs="Times New Roman"/>
-          <w:sz w:val="24"/>
-          <w:szCs w:val="24"/>
-        </w:rPr>
-        <w:t xml:space="preserve"> for Windows (Post, 2011).] With P4</w:t>
-      </w:r>
-      <w:r>
-        <w:rPr>
-          <w:rFonts w:ascii="Times New Roman" w:hAnsi="Times New Roman" w:cs="Times New Roman"/>
-          <w:sz w:val="24"/>
-          <w:szCs w:val="24"/>
-        </w:rPr>
-        <w:t>W</w:t>
-      </w:r>
-      <w:r>
-        <w:rPr>
-          <w:rFonts w:ascii="Times New Roman" w:hAnsi="Times New Roman" w:cs="Times New Roman"/>
-          <w:sz w:val="24"/>
-          <w:szCs w:val="24"/>
-        </w:rPr>
-        <w:t xml:space="preserve"> it is possible to define all features of the flow and </w:t>
-      </w:r>
-      <w:proofErr w:type="spellStart"/>
-      <w:r>
-        <w:rPr>
-          <w:rFonts w:ascii="Times New Roman" w:hAnsi="Times New Roman" w:cs="Times New Roman"/>
-          <w:sz w:val="24"/>
-          <w:szCs w:val="24"/>
-        </w:rPr>
-        <w:t>tranport</w:t>
-      </w:r>
-      <w:proofErr w:type="spellEnd"/>
-      <w:r>
-        <w:rPr>
-          <w:rFonts w:ascii="Times New Roman" w:hAnsi="Times New Roman" w:cs="Times New Roman"/>
-          <w:sz w:val="24"/>
-          <w:szCs w:val="24"/>
-        </w:rPr>
-        <w:t xml:space="preserve"> data file; save the definitions in a</w:t>
-      </w:r>
-      <w:r>
-        <w:rPr>
-          <w:rFonts w:ascii="Times New Roman" w:hAnsi="Times New Roman" w:cs="Times New Roman"/>
-          <w:sz w:val="24"/>
-          <w:szCs w:val="24"/>
-        </w:rPr>
-        <w:t xml:space="preserve"> binary file (</w:t>
-      </w:r>
-      <w:r>
-        <w:rPr>
-          <w:rFonts w:ascii="Times New Roman" w:hAnsi="Times New Roman" w:cs="Times New Roman"/>
-          <w:sz w:val="24"/>
-          <w:szCs w:val="24"/>
-        </w:rPr>
-        <w:t xml:space="preserve"> </w:t>
-      </w:r>
-      <w:r>
-        <w:rPr>
-          <w:rFonts w:ascii="Times New Roman" w:hAnsi="Times New Roman" w:cs="Times New Roman"/>
-          <w:i/>
-          <w:sz w:val="24"/>
-          <w:szCs w:val="24"/>
-        </w:rPr>
-        <w:t>.</w:t>
-      </w:r>
-      <w:proofErr w:type="spellStart"/>
-      <w:r>
-        <w:rPr>
-          <w:rFonts w:ascii="Times New Roman" w:hAnsi="Times New Roman" w:cs="Times New Roman"/>
-          <w:i/>
-          <w:sz w:val="24"/>
-          <w:szCs w:val="24"/>
-        </w:rPr>
-        <w:t>wphast</w:t>
-      </w:r>
-      <w:proofErr w:type="spellEnd"/>
-      <w:r>
-        <w:rPr>
-          <w:rFonts w:ascii="Times New Roman" w:hAnsi="Times New Roman" w:cs="Times New Roman"/>
-          <w:sz w:val="24"/>
-          <w:szCs w:val="24"/>
-        </w:rPr>
-        <w:t>)</w:t>
-      </w:r>
-      <w:r>
-        <w:rPr>
-          <w:rFonts w:ascii="Times New Roman" w:hAnsi="Times New Roman" w:cs="Times New Roman"/>
-          <w:sz w:val="24"/>
-          <w:szCs w:val="24"/>
-        </w:rPr>
-        <w:t>, which is an HDF (hierarchical data format) file; and run the simulation (provided chemistry files are available</w:t>
-      </w:r>
-      <w:r>
-        <w:rPr>
-          <w:rFonts w:ascii="Times New Roman" w:hAnsi="Times New Roman" w:cs="Times New Roman"/>
-          <w:sz w:val="24"/>
-          <w:szCs w:val="24"/>
-        </w:rPr>
-        <w:t>, if needed</w:t>
-      </w:r>
-      <w:r>
-        <w:rPr>
-          <w:rFonts w:ascii="Times New Roman" w:hAnsi="Times New Roman" w:cs="Times New Roman"/>
-          <w:sz w:val="24"/>
-          <w:szCs w:val="24"/>
-        </w:rPr>
-        <w:t>). P4</w:t>
-      </w:r>
-      <w:r>
-        <w:rPr>
-          <w:rFonts w:ascii="Times New Roman" w:hAnsi="Times New Roman" w:cs="Times New Roman"/>
-          <w:sz w:val="24"/>
-          <w:szCs w:val="24"/>
-        </w:rPr>
-        <w:t>W</w:t>
-      </w:r>
-      <w:r>
-        <w:rPr>
-          <w:rFonts w:ascii="Times New Roman" w:hAnsi="Times New Roman" w:cs="Times New Roman"/>
-          <w:sz w:val="24"/>
-          <w:szCs w:val="24"/>
-        </w:rPr>
-        <w:t xml:space="preserve"> also </w:t>
-      </w:r>
-      <w:r>
-        <w:rPr>
-          <w:rFonts w:ascii="Times New Roman" w:hAnsi="Times New Roman" w:cs="Times New Roman"/>
-          <w:sz w:val="24"/>
-          <w:szCs w:val="24"/>
-        </w:rPr>
-        <w:t xml:space="preserve">can </w:t>
-      </w:r>
-      <w:r>
-        <w:rPr>
-          <w:rFonts w:ascii="Times New Roman" w:hAnsi="Times New Roman" w:cs="Times New Roman"/>
-          <w:sz w:val="24"/>
-          <w:szCs w:val="24"/>
-        </w:rPr>
-        <w:t>export or import an ASCII flow and transport file in the format defined by the PHAST documentation (</w:t>
-      </w:r>
-      <w:proofErr w:type="spellStart"/>
-      <w:r>
-        <w:rPr>
-          <w:rFonts w:ascii="Times New Roman" w:hAnsi="Times New Roman" w:cs="Times New Roman"/>
-          <w:sz w:val="24"/>
-          <w:szCs w:val="24"/>
-        </w:rPr>
-        <w:t>Parkhurst</w:t>
-      </w:r>
-      <w:proofErr w:type="spellEnd"/>
-      <w:r>
-        <w:rPr>
-          <w:rFonts w:ascii="Times New Roman" w:hAnsi="Times New Roman" w:cs="Times New Roman"/>
-          <w:sz w:val="24"/>
-          <w:szCs w:val="24"/>
-        </w:rPr>
-        <w:t xml:space="preserve"> and others, 20</w:t>
-      </w:r>
-      <w:r>
-        <w:rPr>
-          <w:rFonts w:ascii="Times New Roman" w:hAnsi="Times New Roman" w:cs="Times New Roman"/>
-          <w:sz w:val="24"/>
-          <w:szCs w:val="24"/>
-        </w:rPr>
-        <w:t>10</w:t>
-      </w:r>
-      <w:r>
-        <w:rPr>
-          <w:rFonts w:ascii="Times New Roman" w:hAnsi="Times New Roman" w:cs="Times New Roman"/>
-          <w:sz w:val="24"/>
-          <w:szCs w:val="24"/>
-        </w:rPr>
-        <w:t>).  P4</w:t>
-      </w:r>
-      <w:r>
-        <w:rPr>
-          <w:rFonts w:ascii="Times New Roman" w:hAnsi="Times New Roman" w:cs="Times New Roman"/>
-          <w:sz w:val="24"/>
-          <w:szCs w:val="24"/>
-        </w:rPr>
-        <w:t>W</w:t>
-      </w:r>
-      <w:r>
-        <w:rPr>
-          <w:rFonts w:ascii="Times New Roman" w:hAnsi="Times New Roman" w:cs="Times New Roman"/>
-          <w:sz w:val="24"/>
-          <w:szCs w:val="24"/>
-        </w:rPr>
-        <w:t xml:space="preserve"> allows use of additional files that contain spatial data at X-Y or X-Y-Z points as part of the definition of the model features. </w:t>
-      </w:r>
-      <w:proofErr w:type="spellStart"/>
-      <w:r>
-        <w:rPr>
-          <w:rFonts w:ascii="Times New Roman" w:hAnsi="Times New Roman" w:cs="Times New Roman"/>
-          <w:sz w:val="24"/>
-          <w:szCs w:val="24"/>
-        </w:rPr>
-        <w:t>ArcInfo</w:t>
-      </w:r>
-      <w:proofErr w:type="spellEnd"/>
-      <w:r>
-        <w:rPr>
-          <w:rFonts w:ascii="Times New Roman" w:hAnsi="Times New Roman" w:cs="Times New Roman"/>
-          <w:sz w:val="24"/>
-          <w:szCs w:val="24"/>
-        </w:rPr>
-        <w:t xml:space="preserve"> shape files can be used for definition of the perimeter, bottom, or top of a prism. A file with X-Y-Z-value can be used to define the spatial distribution of any media or boundary condition property</w:t>
-      </w:r>
-      <w:r>
-        <w:rPr>
-          <w:rFonts w:ascii="Times New Roman" w:hAnsi="Times New Roman" w:cs="Times New Roman"/>
-          <w:sz w:val="24"/>
-          <w:szCs w:val="24"/>
-        </w:rPr>
-        <w:t xml:space="preserve"> and files with X-Y-Z-T-value (where T is time) can be used to define spatially distributed and time-varying boundary condition properties.</w:t>
-      </w:r>
-      <w:r>
-        <w:rPr>
-          <w:rFonts w:ascii="Times New Roman" w:hAnsi="Times New Roman" w:cs="Times New Roman"/>
-          <w:sz w:val="24"/>
-          <w:szCs w:val="24"/>
-        </w:rPr>
-        <w:t xml:space="preserve"> </w:t>
-      </w:r>
-    </w:p>
-    <w:p>
-      <w:pPr>
-        <w:spacing w:line="480" w:lineRule="auto"/>
-        <w:rPr>
-          <w:rFonts w:ascii="Times New Roman" w:hAnsi="Times New Roman" w:cs="Times New Roman"/>
-          <w:sz w:val="24"/>
-          <w:szCs w:val="24"/>
-        </w:rPr>
-      </w:pPr>
-      <w:r>
-        <w:rPr>
-          <w:rFonts w:ascii="Times New Roman" w:hAnsi="Times New Roman" w:cs="Times New Roman"/>
-          <w:sz w:val="24"/>
-          <w:szCs w:val="24"/>
-        </w:rPr>
         <w:tab/>
         <w:t xml:space="preserve">PHAST allows model properties to be defined by zones, which include rectangular boxes, right-angle wedges (aligned with a coordinate direction), and prisms. A prism is defined laterally  by a polygonal perimeter and vertically by bounding surfaces at the bottom and top. Within a zone, properties are defined to be constant, linearly varying in a coordinate direction, or by interpolation from a set of </w:t>
       </w:r>
@@ -3060,16 +4608,7 @@
           <w:sz w:val="24"/>
           <w:szCs w:val="24"/>
         </w:rPr>
-        <w:t xml:space="preserve">Model features can be defined in either of two coordinate systems, grid or map. It is expected that GIS data will be in a common X-Y map coordinate system, such as UTM. In addition to the </w:t>
-      </w:r>
-      <w:r>
-        <w:rPr>
-          <w:rFonts w:ascii="Times New Roman" w:hAnsi="Times New Roman" w:cs="Times New Roman"/>
-          <w:sz w:val="24"/>
-          <w:szCs w:val="24"/>
-        </w:rPr>
-        <w:lastRenderedPageBreak/>
-        <w:t xml:space="preserve">map coordinate system, it is possible to have a second, local coordinate system that is based on the origin of the grid. Coordinates of both systems are shown as the cursor is moved over the model-display window. </w:t>
+        <w:t xml:space="preserve">Model features can be defined in either of two coordinate systems, grid or map. It is expected that GIS data will be in a common X-Y map coordinate system, such as UTM. In addition to the map coordinate system, it is possible to have a second, local coordinate system that is based on the origin of the grid. Coordinates of both systems are shown as the cursor is moved over the model-display window. </w:t>
       </w:r>
     </w:p>
     <w:p>
@@ -3130,24 +4669,6 @@
           <w:szCs w:val="24"/>
         </w:rPr>
         <w:tab/>
-      </w:r>
-    </w:p>
-    <w:p>
-      <w:pPr>
-        <w:spacing w:line="480" w:lineRule="auto"/>
-        <w:rPr>
-          <w:rFonts w:ascii="Times New Roman" w:hAnsi="Times New Roman" w:cs="Times New Roman"/>
-          <w:sz w:val="24"/>
-          <w:szCs w:val="24"/>
-        </w:rPr>
-      </w:pPr>
-      <w:r>
-        <w:rPr>
-          <w:rFonts w:ascii="Times New Roman" w:hAnsi="Times New Roman" w:cs="Times New Roman"/>
-          <w:sz w:val="24"/>
-          <w:szCs w:val="24"/>
-        </w:rPr>
-        <w:t xml:space="preserve">Wizard guides initial units and media properties. </w:t>
       </w:r>
     </w:p>
     <w:p>
@@ -3196,7 +4717,23 @@
           <w:szCs w:val="24"/>
         </w:rPr>
         <w:lastRenderedPageBreak/>
-        <w:t>References cited</w:t>
+        <w:t xml:space="preserve">References </w:t>
+      </w:r>
+      <w:r>
+        <w:rPr>
+          <w:rFonts w:ascii="Times New Roman" w:hAnsi="Times New Roman" w:cs="Times New Roman"/>
+          <w:sz w:val="24"/>
+          <w:szCs w:val="24"/>
+        </w:rPr>
+        <w:t>C</w:t>
+      </w:r>
+      <w:r>
+        <w:rPr>
+          <w:rFonts w:ascii="Times New Roman" w:hAnsi="Times New Roman" w:cs="Times New Roman"/>
+          <w:sz w:val="24"/>
+          <w:szCs w:val="24"/>
+        </w:rPr>
+        <w:t>ited</w:t>
       </w:r>
     </w:p>
     <w:p>
@@ -3398,6 +4935,33 @@
         </w:rPr>
         <w:t xml:space="preserve"> geochemical reactions: U.S. Geological Survey Techniques and Methods 6–A35, 235 p.</w:t>
       </w:r>
+      <w:r>
+        <w:rPr>
+          <w:rStyle w:val="SC3184328"/>
+          <w:rFonts w:ascii="Times New Roman" w:hAnsi="Times New Roman" w:cs="Times New Roman"/>
+          <w:sz w:val="24"/>
+          <w:szCs w:val="24"/>
+        </w:rPr>
+        <w:t xml:space="preserve">, </w:t>
+      </w:r>
+      <w:r>
+        <w:rPr>
+          <w:rStyle w:val="SC3184328"/>
+          <w:rFonts w:ascii="Times New Roman" w:hAnsi="Times New Roman" w:cs="Times New Roman"/>
+          <w:sz w:val="24"/>
+          <w:szCs w:val="24"/>
+        </w:rPr>
+        <w:t>http://pubs.usgs.gov/tm/06A35</w:t>
+      </w:r>
+      <w:r>
+        <w:rPr>
+          <w:rStyle w:val="SC3184328"/>
+          <w:rFonts w:ascii="Times New Roman" w:hAnsi="Times New Roman" w:cs="Times New Roman"/>
+          <w:sz w:val="24"/>
+          <w:szCs w:val="24"/>
+        </w:rPr>
+        <w:t>, accessed August 8, 2011.</w:t>
+      </w:r>
     </w:p>
     <w:p>
       <w:pPr>
@@ -3488,6 +5052,15 @@
           <w:szCs w:val="24"/>
         </w:rPr>
         <w:t xml:space="preserve"> geochemical reactions: U.S. Geological Survey Techniques and Methods 6–A8, 154 p</w:t>
+      </w:r>
+      <w:r>
+        <w:rPr>
+          <w:rStyle w:val="SC12245764"/>
+          <w:rFonts w:ascii="Times New Roman" w:hAnsi="Times New Roman" w:cs="Times New Roman"/>
+          <w:sz w:val="24"/>
+          <w:szCs w:val="24"/>
+        </w:rPr>
+        <w:t>.</w:t>
       </w:r>
     </w:p>
     <w:p>
@@ -3526,24 +5099,48 @@
         </w:rPr>
         <w:lastRenderedPageBreak/>
         <w:tab/>
-        <w:t>Table 1. Items in the data-definition tree</w:t>
+        <w:t xml:space="preserve">Table 1. </w:t>
+      </w:r>
+      <w:r>
+        <w:rPr>
+          <w:rFonts w:ascii="Times New Roman" w:hAnsi="Times New Roman" w:cs="Times New Roman"/>
+          <w:sz w:val="24"/>
+          <w:szCs w:val="24"/>
+        </w:rPr>
+        <w:t>First-level i</w:t>
+      </w:r>
+      <w:r>
+        <w:rPr>
+          <w:rFonts w:ascii="Times New Roman" w:hAnsi="Times New Roman" w:cs="Times New Roman"/>
+          <w:sz w:val="24"/>
+          <w:szCs w:val="24"/>
+        </w:rPr>
+        <w:t>tems in the data-definition tree</w:t>
+      </w:r>
+      <w:r>
+        <w:rPr>
+          <w:rFonts w:ascii="Times New Roman" w:hAnsi="Times New Roman" w:cs="Times New Roman"/>
+          <w:sz w:val="24"/>
+          <w:szCs w:val="24"/>
+        </w:rPr>
+        <w:t xml:space="preserve"> of Phast4Windows</w:t>
       </w:r>
     </w:p>
     <w:tbl>
       <w:tblPr>
         <w:tblStyle w:val="TableGrid"/>
-        <w:tblW w:w="10008" w:type="dxa"/>
+        <w:tblW w:w="10278" w:type="dxa"/>
         <w:tblLayout w:type="fixed"/>
         <w:tblLook w:val="04A0"/>
       </w:tblPr>
       <w:tblGrid>
-        <w:gridCol w:w="3258"/>
-        <w:gridCol w:w="6750"/>
+        <w:gridCol w:w="3348"/>
+        <w:gridCol w:w="6930"/>
       </w:tblGrid>
       <w:tr>
         <w:tc>
           <w:tcPr>
-            <w:tcW w:w="3258" w:type="dxa"/>
+            <w:tcW w:w="3348" w:type="dxa"/>
           </w:tcPr>
           <w:p>
             <w:pPr>
@@ -3567,7 +5164,7 @@
         </w:tc>
         <w:tc>
           <w:tcPr>
-            <w:tcW w:w="6750" w:type="dxa"/>
+            <w:tcW w:w="6930" w:type="dxa"/>
           </w:tcPr>
           <w:p>
             <w:pPr>
@@ -3593,13 +5190,14 @@
       <w:tr>
         <w:tc>
           <w:tcPr>
-            <w:tcW w:w="3258" w:type="dxa"/>
+            <w:tcW w:w="3348" w:type="dxa"/>
           </w:tcPr>
           <w:p>
             <w:pPr>
               <w:spacing w:line="480" w:lineRule="auto"/>
               <w:rPr>
                 <w:rFonts w:ascii="Times New Roman" w:hAnsi="Times New Roman" w:cs="Times New Roman"/>
+                <w:b/>
                 <w:sz w:val="24"/>
                 <w:szCs w:val="24"/>
               </w:rPr>
@@ -3607,6 +5205,7 @@
             <w:r>
               <w:rPr>
                 <w:rFonts w:ascii="Times New Roman" w:hAnsi="Times New Roman" w:cs="Times New Roman"/>
+                <w:b/>
                 <w:sz w:val="24"/>
                 <w:szCs w:val="24"/>
               </w:rPr>
@@ -3616,7 +5215,7 @@
         </w:tc>
         <w:tc>
           <w:tcPr>
-            <w:tcW w:w="6750" w:type="dxa"/>
+            <w:tcW w:w="6930" w:type="dxa"/>
           </w:tcPr>
           <w:p>
             <w:pPr>
@@ -3641,13 +5240,14 @@
       <w:tr>
         <w:tc>
           <w:tcPr>
-            <w:tcW w:w="3258" w:type="dxa"/>
+            <w:tcW w:w="3348" w:type="dxa"/>
           </w:tcPr>
           <w:p>
             <w:pPr>
               <w:spacing w:line="480" w:lineRule="auto"/>
               <w:rPr>
                 <w:rFonts w:ascii="Times New Roman" w:hAnsi="Times New Roman" w:cs="Times New Roman"/>
+                <w:b/>
                 <w:sz w:val="24"/>
                 <w:szCs w:val="24"/>
               </w:rPr>
@@ -3655,6 +5255,7 @@
             <w:r>
               <w:rPr>
                 <w:rFonts w:ascii="Times New Roman" w:hAnsi="Times New Roman" w:cs="Times New Roman"/>
+                <w:b/>
                 <w:sz w:val="24"/>
                 <w:szCs w:val="24"/>
               </w:rPr>
@@ -3664,7 +5265,7 @@
         </w:tc>
         <w:tc>
           <w:tcPr>
-            <w:tcW w:w="6750" w:type="dxa"/>
+            <w:tcW w:w="6930" w:type="dxa"/>
           </w:tcPr>
           <w:p>
             <w:pPr>
@@ -3689,13 +5290,14 @@
       <w:tr>
         <w:tc>
           <w:tcPr>
-            <w:tcW w:w="3258" w:type="dxa"/>
+            <w:tcW w:w="3348" w:type="dxa"/>
           </w:tcPr>
           <w:p>
             <w:pPr>
               <w:spacing w:line="480" w:lineRule="auto"/>
               <w:rPr>
                 <w:rFonts w:ascii="Times New Roman" w:hAnsi="Times New Roman" w:cs="Times New Roman"/>
+                <w:b/>
                 <w:sz w:val="24"/>
                 <w:szCs w:val="24"/>
               </w:rPr>
@@ -3703,6 +5305,7 @@
             <w:r>
               <w:rPr>
                 <w:rFonts w:ascii="Times New Roman" w:hAnsi="Times New Roman" w:cs="Times New Roman"/>
+                <w:b/>
                 <w:sz w:val="24"/>
                 <w:szCs w:val="24"/>
               </w:rPr>
@@ -3712,7 +5315,7 @@
         </w:tc>
         <w:tc>
           <w:tcPr>
-            <w:tcW w:w="6750" w:type="dxa"/>
+            <w:tcW w:w="6930" w:type="dxa"/>
           </w:tcPr>
           <w:p>
             <w:pPr>
@@ -3737,13 +5340,14 @@
       <w:tr>
         <w:tc>
           <w:tcPr>
-            <w:tcW w:w="3258" w:type="dxa"/>
+            <w:tcW w:w="3348" w:type="dxa"/>
           </w:tcPr>
           <w:p>
             <w:pPr>
               <w:spacing w:line="480" w:lineRule="auto"/>
               <w:rPr>
                 <w:rFonts w:ascii="Times New Roman" w:hAnsi="Times New Roman" w:cs="Times New Roman"/>
+                <w:b/>
                 <w:sz w:val="24"/>
                 <w:szCs w:val="24"/>
               </w:rPr>
@@ -3751,6 +5355,7 @@
             <w:r>
               <w:rPr>
                 <w:rFonts w:ascii="Times New Roman" w:hAnsi="Times New Roman" w:cs="Times New Roman"/>
+                <w:b/>
                 <w:sz w:val="24"/>
                 <w:szCs w:val="24"/>
               </w:rPr>
@@ -3760,7 +5365,7 @@
         </w:tc>
         <w:tc>
           <w:tcPr>
-            <w:tcW w:w="6750" w:type="dxa"/>
+            <w:tcW w:w="6930" w:type="dxa"/>
           </w:tcPr>
           <w:p>
             <w:pPr>
@@ -3785,13 +5390,14 @@
       <w:tr>
         <w:tc>
           <w:tcPr>
-            <w:tcW w:w="3258" w:type="dxa"/>
+            <w:tcW w:w="3348" w:type="dxa"/>
           </w:tcPr>
           <w:p>
             <w:pPr>
               <w:spacing w:line="480" w:lineRule="auto"/>
               <w:rPr>
                 <w:rFonts w:ascii="Times New Roman" w:hAnsi="Times New Roman" w:cs="Times New Roman"/>
+                <w:b/>
                 <w:sz w:val="24"/>
                 <w:szCs w:val="24"/>
               </w:rPr>
@@ -3799,6 +5405,7 @@
             <w:r>
               <w:rPr>
                 <w:rFonts w:ascii="Times New Roman" w:hAnsi="Times New Roman" w:cs="Times New Roman"/>
+                <w:b/>
                 <w:sz w:val="24"/>
                 <w:szCs w:val="24"/>
               </w:rPr>
@@ -3808,7 +5415,7 @@
         </w:tc>
         <w:tc>
           <w:tcPr>
-            <w:tcW w:w="6750" w:type="dxa"/>
+            <w:tcW w:w="6930" w:type="dxa"/>
           </w:tcPr>
           <w:p>
             <w:pPr>
@@ -3833,13 +5440,14 @@
       <w:tr>
         <w:tc>
           <w:tcPr>
-            <w:tcW w:w="3258" w:type="dxa"/>
+            <w:tcW w:w="3348" w:type="dxa"/>
           </w:tcPr>
           <w:p>
             <w:pPr>
               <w:spacing w:line="480" w:lineRule="auto"/>
               <w:rPr>
                 <w:rFonts w:ascii="Times New Roman" w:hAnsi="Times New Roman" w:cs="Times New Roman"/>
+                <w:b/>
                 <w:sz w:val="24"/>
                 <w:szCs w:val="24"/>
               </w:rPr>
@@ -3847,6 +5455,7 @@
             <w:r>
               <w:rPr>
                 <w:rFonts w:ascii="Times New Roman" w:hAnsi="Times New Roman" w:cs="Times New Roman"/>
+                <w:b/>
                 <w:sz w:val="24"/>
                 <w:szCs w:val="24"/>
               </w:rPr>
@@ -3856,7 +5465,7 @@
         </w:tc>
         <w:tc>
           <w:tcPr>
-            <w:tcW w:w="6750" w:type="dxa"/>
+            <w:tcW w:w="6930" w:type="dxa"/>
           </w:tcPr>
           <w:p>
             <w:pPr>
@@ -3881,13 +5490,14 @@
       <w:tr>
         <w:tc>
           <w:tcPr>
-            <w:tcW w:w="3258" w:type="dxa"/>
+            <w:tcW w:w="3348" w:type="dxa"/>
           </w:tcPr>
           <w:p>
             <w:pPr>
               <w:spacing w:line="480" w:lineRule="auto"/>
               <w:rPr>
                 <w:rFonts w:ascii="Times New Roman" w:hAnsi="Times New Roman" w:cs="Times New Roman"/>
+                <w:b/>
                 <w:sz w:val="24"/>
                 <w:szCs w:val="24"/>
               </w:rPr>
@@ -3895,6 +5505,7 @@
             <w:r>
               <w:rPr>
                 <w:rFonts w:ascii="Times New Roman" w:hAnsi="Times New Roman" w:cs="Times New Roman"/>
+                <w:b/>
                 <w:sz w:val="24"/>
                 <w:szCs w:val="24"/>
               </w:rPr>
@@ -3904,7 +5515,7 @@
         </w:tc>
         <w:tc>
           <w:tcPr>
-            <w:tcW w:w="6750" w:type="dxa"/>
+            <w:tcW w:w="6930" w:type="dxa"/>
           </w:tcPr>
           <w:p>
             <w:pPr>
@@ -3957,13 +5568,14 @@
       <w:tr>
         <w:tc>
           <w:tcPr>
-            <w:tcW w:w="3258" w:type="dxa"/>
+            <w:tcW w:w="3348" w:type="dxa"/>
           </w:tcPr>
           <w:p>
             <w:pPr>
               <w:spacing w:line="480" w:lineRule="auto"/>
               <w:rPr>
                 <w:rFonts w:ascii="Times New Roman" w:hAnsi="Times New Roman" w:cs="Times New Roman"/>
+                <w:b/>
                 <w:sz w:val="24"/>
                 <w:szCs w:val="24"/>
               </w:rPr>
@@ -3971,6 +5583,7 @@
             <w:r>
               <w:rPr>
                 <w:rFonts w:ascii="Times New Roman" w:hAnsi="Times New Roman" w:cs="Times New Roman"/>
+                <w:b/>
                 <w:sz w:val="24"/>
                 <w:szCs w:val="24"/>
               </w:rPr>
@@ -3980,7 +5593,7 @@
         </w:tc>
         <w:tc>
           <w:tcPr>
-            <w:tcW w:w="6750" w:type="dxa"/>
+            <w:tcW w:w="6930" w:type="dxa"/>
           </w:tcPr>
           <w:p>
             <w:pPr>
@@ -4005,13 +5618,14 @@
       <w:tr>
         <w:tc>
           <w:tcPr>
-            <w:tcW w:w="3258" w:type="dxa"/>
+            <w:tcW w:w="3348" w:type="dxa"/>
           </w:tcPr>
           <w:p>
             <w:pPr>
               <w:spacing w:line="480" w:lineRule="auto"/>
               <w:rPr>
                 <w:rFonts w:ascii="Times New Roman" w:hAnsi="Times New Roman" w:cs="Times New Roman"/>
+                <w:b/>
                 <w:sz w:val="24"/>
                 <w:szCs w:val="24"/>
               </w:rPr>
@@ -4019,6 +5633,7 @@
             <w:r>
               <w:rPr>
                 <w:rFonts w:ascii="Times New Roman" w:hAnsi="Times New Roman" w:cs="Times New Roman"/>
+                <w:b/>
                 <w:sz w:val="24"/>
                 <w:szCs w:val="24"/>
               </w:rPr>
@@ -4028,7 +5643,7 @@
         </w:tc>
         <w:tc>
           <w:tcPr>
-            <w:tcW w:w="6750" w:type="dxa"/>
+            <w:tcW w:w="6930" w:type="dxa"/>
           </w:tcPr>
           <w:p>
             <w:pPr>
@@ -4045,7 +5660,47 @@
                 <w:sz w:val="24"/>
                 <w:szCs w:val="24"/>
               </w:rPr>
-              <w:t>Constant-head, flux, and leaky boundary conditions</w:t>
+              <w:t>F</w:t>
+            </w:r>
+            <w:r>
+              <w:rPr>
+                <w:rFonts w:ascii="Times New Roman" w:hAnsi="Times New Roman" w:cs="Times New Roman"/>
+                <w:sz w:val="24"/>
+                <w:szCs w:val="24"/>
+              </w:rPr>
+              <w:t xml:space="preserve">lux, </w:t>
+            </w:r>
+            <w:r>
+              <w:rPr>
+                <w:rFonts w:ascii="Times New Roman" w:hAnsi="Times New Roman" w:cs="Times New Roman"/>
+                <w:sz w:val="24"/>
+                <w:szCs w:val="24"/>
+              </w:rPr>
+              <w:t xml:space="preserve">leaky </w:t>
+            </w:r>
+            <w:r>
+              <w:rPr>
+                <w:rFonts w:ascii="Times New Roman" w:hAnsi="Times New Roman" w:cs="Times New Roman"/>
+                <w:sz w:val="24"/>
+                <w:szCs w:val="24"/>
+              </w:rPr>
+              <w:t xml:space="preserve">and </w:t>
+            </w:r>
+            <w:r>
+              <w:rPr>
+                <w:rFonts w:ascii="Times New Roman" w:hAnsi="Times New Roman" w:cs="Times New Roman"/>
+                <w:sz w:val="24"/>
+                <w:szCs w:val="24"/>
+              </w:rPr>
+              <w:t xml:space="preserve">constant-head </w:t>
+            </w:r>
+            <w:r>
+              <w:rPr>
+                <w:rFonts w:ascii="Times New Roman" w:hAnsi="Times New Roman" w:cs="Times New Roman"/>
+                <w:sz w:val="24"/>
+                <w:szCs w:val="24"/>
+              </w:rPr>
+              <w:t>boundary conditions</w:t>
             </w:r>
           </w:p>
         </w:tc>
@@ -4053,13 +5708,14 @@
       <w:tr>
         <w:tc>
           <w:tcPr>
-            <w:tcW w:w="3258" w:type="dxa"/>
+            <w:tcW w:w="3348" w:type="dxa"/>
           </w:tcPr>
           <w:p>
             <w:pPr>
               <w:spacing w:line="480" w:lineRule="auto"/>
               <w:rPr>
                 <w:rFonts w:ascii="Times New Roman" w:hAnsi="Times New Roman" w:cs="Times New Roman"/>
+                <w:b/>
                 <w:sz w:val="24"/>
                 <w:szCs w:val="24"/>
               </w:rPr>
@@ -4067,6 +5723,7 @@
             <w:r>
               <w:rPr>
                 <w:rFonts w:ascii="Times New Roman" w:hAnsi="Times New Roman" w:cs="Times New Roman"/>
+                <w:b/>
                 <w:sz w:val="24"/>
                 <w:szCs w:val="24"/>
               </w:rPr>
@@ -4076,7 +5733,7 @@
         </w:tc>
         <w:tc>
           <w:tcPr>
-            <w:tcW w:w="6750" w:type="dxa"/>
+            <w:tcW w:w="6930" w:type="dxa"/>
           </w:tcPr>
           <w:p>
             <w:pPr>
@@ -4101,13 +5758,14 @@
       <w:tr>
         <w:tc>
           <w:tcPr>
-            <w:tcW w:w="3258" w:type="dxa"/>
+            <w:tcW w:w="3348" w:type="dxa"/>
           </w:tcPr>
           <w:p>
             <w:pPr>
               <w:spacing w:line="480" w:lineRule="auto"/>
               <w:rPr>
                 <w:rFonts w:ascii="Times New Roman" w:hAnsi="Times New Roman" w:cs="Times New Roman"/>
+                <w:b/>
                 <w:sz w:val="24"/>
                 <w:szCs w:val="24"/>
               </w:rPr>
@@ -4115,6 +5773,7 @@
             <w:r>
               <w:rPr>
                 <w:rFonts w:ascii="Times New Roman" w:hAnsi="Times New Roman" w:cs="Times New Roman"/>
+                <w:b/>
                 <w:sz w:val="24"/>
                 <w:szCs w:val="24"/>
               </w:rPr>
@@ -4124,7 +5783,7 @@
         </w:tc>
         <w:tc>
           <w:tcPr>
-            <w:tcW w:w="6750" w:type="dxa"/>
+            <w:tcW w:w="6930" w:type="dxa"/>
           </w:tcPr>
           <w:p>
             <w:pPr>
@@ -4149,13 +5808,14 @@
       <w:tr>
         <w:tc>
           <w:tcPr>
-            <w:tcW w:w="3258" w:type="dxa"/>
+            <w:tcW w:w="3348" w:type="dxa"/>
           </w:tcPr>
           <w:p>
             <w:pPr>
               <w:spacing w:line="480" w:lineRule="auto"/>
               <w:rPr>
                 <w:rFonts w:ascii="Times New Roman" w:hAnsi="Times New Roman" w:cs="Times New Roman"/>
+                <w:b/>
                 <w:sz w:val="24"/>
                 <w:szCs w:val="24"/>
               </w:rPr>
@@ -4163,6 +5823,7 @@
             <w:r>
               <w:rPr>
                 <w:rFonts w:ascii="Times New Roman" w:hAnsi="Times New Roman" w:cs="Times New Roman"/>
+                <w:b/>
                 <w:sz w:val="24"/>
                 <w:szCs w:val="24"/>
               </w:rPr>
@@ -4172,7 +5833,7 @@
         </w:tc>
         <w:tc>
           <w:tcPr>
-            <w:tcW w:w="6750" w:type="dxa"/>
+            <w:tcW w:w="6930" w:type="dxa"/>
           </w:tcPr>
           <w:p>
             <w:pPr>
@@ -4197,13 +5858,14 @@
       <w:tr>
         <w:tc>
           <w:tcPr>
-            <w:tcW w:w="3258" w:type="dxa"/>
+            <w:tcW w:w="3348" w:type="dxa"/>
           </w:tcPr>
           <w:p>
             <w:pPr>
               <w:spacing w:line="480" w:lineRule="auto"/>
               <w:rPr>
                 <w:rFonts w:ascii="Times New Roman" w:hAnsi="Times New Roman" w:cs="Times New Roman"/>
+                <w:b/>
                 <w:sz w:val="24"/>
                 <w:szCs w:val="24"/>
               </w:rPr>
@@ -4211,6 +5873,7 @@
             <w:r>
               <w:rPr>
                 <w:rFonts w:ascii="Times New Roman" w:hAnsi="Times New Roman" w:cs="Times New Roman"/>
+                <w:b/>
                 <w:sz w:val="24"/>
                 <w:szCs w:val="24"/>
               </w:rPr>
@@ -4220,7 +5883,7 @@
         </w:tc>
         <w:tc>
           <w:tcPr>
-            <w:tcW w:w="6750" w:type="dxa"/>
+            <w:tcW w:w="6930" w:type="dxa"/>
           </w:tcPr>
           <w:p>
             <w:pPr>
@@ -4237,7 +5900,23 @@
                 <w:sz w:val="24"/>
                 <w:szCs w:val="24"/>
               </w:rPr>
-              <w:t>Flow rates of water and solutes in and out of a zone; time series of heads for nodes in the zone</w:t>
+              <w:t xml:space="preserve">Flow rates of water and solutes in and out of a zone; </w:t>
+            </w:r>
+            <w:r>
+              <w:rPr>
+                <w:rFonts w:ascii="Times New Roman" w:hAnsi="Times New Roman" w:cs="Times New Roman"/>
+                <w:sz w:val="24"/>
+                <w:szCs w:val="24"/>
+              </w:rPr>
+              <w:t xml:space="preserve">flux through boundary nodes in a zone; </w:t>
+            </w:r>
+            <w:r>
+              <w:rPr>
+                <w:rFonts w:ascii="Times New Roman" w:hAnsi="Times New Roman" w:cs="Times New Roman"/>
+                <w:sz w:val="24"/>
+                <w:szCs w:val="24"/>
+              </w:rPr>
+              <w:t>time series of heads for nodes in the zone</w:t>
             </w:r>
           </w:p>
         </w:tc>
@@ -4245,13 +5924,14 @@
       <w:tr>
         <w:tc>
           <w:tcPr>
-            <w:tcW w:w="3258" w:type="dxa"/>
+            <w:tcW w:w="3348" w:type="dxa"/>
           </w:tcPr>
           <w:p>
             <w:pPr>
               <w:spacing w:line="480" w:lineRule="auto"/>
               <w:rPr>
                 <w:rFonts w:ascii="Times New Roman" w:hAnsi="Times New Roman" w:cs="Times New Roman"/>
+                <w:b/>
                 <w:sz w:val="24"/>
                 <w:szCs w:val="24"/>
               </w:rPr>
@@ -4259,6 +5939,7 @@
             <w:r>
               <w:rPr>
                 <w:rFonts w:ascii="Times New Roman" w:hAnsi="Times New Roman" w:cs="Times New Roman"/>
+                <w:b/>
                 <w:sz w:val="24"/>
                 <w:szCs w:val="24"/>
               </w:rPr>
@@ -4268,7 +5949,7 @@
         </w:tc>
         <w:tc>
           <w:tcPr>
-            <w:tcW w:w="6750" w:type="dxa"/>
+            <w:tcW w:w="6930" w:type="dxa"/>
           </w:tcPr>
           <w:p>
             <w:pPr>
@@ -4293,13 +5974,14 @@
       <w:tr>
         <w:tc>
           <w:tcPr>
-            <w:tcW w:w="3258" w:type="dxa"/>
+            <w:tcW w:w="3348" w:type="dxa"/>
           </w:tcPr>
           <w:p>
             <w:pPr>
               <w:spacing w:line="480" w:lineRule="auto"/>
               <w:rPr>
                 <w:rFonts w:ascii="Times New Roman" w:hAnsi="Times New Roman" w:cs="Times New Roman"/>
+                <w:b/>
                 <w:sz w:val="24"/>
                 <w:szCs w:val="24"/>
               </w:rPr>
@@ -4307,6 +5989,7 @@
             <w:r>
               <w:rPr>
                 <w:rFonts w:ascii="Times New Roman" w:hAnsi="Times New Roman" w:cs="Times New Roman"/>
+                <w:b/>
                 <w:sz w:val="24"/>
                 <w:szCs w:val="24"/>
               </w:rPr>
@@ -4316,7 +5999,7 @@
         </w:tc>
         <w:tc>
           <w:tcPr>
-            <w:tcW w:w="6750" w:type="dxa"/>
+            <w:tcW w:w="6930" w:type="dxa"/>
           </w:tcPr>
           <w:p>
             <w:pPr>
@@ -4341,13 +6024,14 @@
       <w:tr>
         <w:tc>
           <w:tcPr>
-            <w:tcW w:w="3258" w:type="dxa"/>
+            <w:tcW w:w="3348" w:type="dxa"/>
           </w:tcPr>
           <w:p>
             <w:pPr>
               <w:spacing w:line="480" w:lineRule="auto"/>
               <w:rPr>
                 <w:rFonts w:ascii="Times New Roman" w:hAnsi="Times New Roman" w:cs="Times New Roman"/>
+                <w:b/>
                 <w:sz w:val="24"/>
                 <w:szCs w:val="24"/>
               </w:rPr>
@@ -4355,6 +6039,7 @@
             <w:r>
               <w:rPr>
                 <w:rFonts w:ascii="Times New Roman" w:hAnsi="Times New Roman" w:cs="Times New Roman"/>
+                <w:b/>
                 <w:sz w:val="24"/>
                 <w:szCs w:val="24"/>
               </w:rPr>
@@ -4364,7 +6049,7 @@
         </w:tc>
         <w:tc>
           <w:tcPr>
-            <w:tcW w:w="6750" w:type="dxa"/>
+            <w:tcW w:w="6930" w:type="dxa"/>
           </w:tcPr>
           <w:p>
             <w:pPr>
@@ -4387,16 +6072,6 @@
         </w:tc>
       </w:tr>
     </w:tbl>
-    <w:p>
-      <w:pPr>
-        <w:spacing w:line="480" w:lineRule="auto"/>
-        <w:rPr>
-          <w:rFonts w:ascii="Times New Roman" w:hAnsi="Times New Roman" w:cs="Times New Roman"/>
-          <w:sz w:val="24"/>
-          <w:szCs w:val="24"/>
-        </w:rPr>
-      </w:pPr>
-    </w:p>
     <w:p>
       <w:pPr>
         <w:spacing w:line="480" w:lineRule="auto"/>
@@ -4464,7 +6139,7 @@
             <w:rPr>
               <w:noProof/>
             </w:rPr>
-            <w:t>5</w:t>
+            <w:t>9</w:t>
           </w:r>
         </w:fldSimple>
       </w:p>
@@ -5225,7 +6900,7 @@
 </file>
 
 <file path=customXml/itemProps1.xml><?xml version="1.0" encoding="utf-8"?>
-<ds:datastoreItem xmlns:ds="http://schemas.openxmlformats.org/officeDocument/2006/customXml" ds:itemID="{2A04D43E-4C64-43B8-85BA-995463399641}">
+<ds:datastoreItem xmlns:ds="http://schemas.openxmlformats.org/officeDocument/2006/customXml" ds:itemID="{C2D2066B-DB89-498A-B6BF-D6BE5F4A2F9E}">
   <ds:schemaRefs>
     <ds:schemaRef ds:uri="http://schemas.openxmlformats.org/officeDocument/2006/bibliography"/>
   </ds:schemaRefs>

</xml_diff>

<commit_message>
Got a draft together. Needs revisions.
git-svn-id: svn://136.177.114.72/svn_GW/phastpp/trunk@5566 1feff8c3-07ed-0310-ac33-dd36852eb9cd
</commit_message>
<xml_diff>
--- a/P4W/Phast4Windows1.docx
+++ b/P4W/Phast4Windows1.docx
@@ -59,6 +59,35 @@
     </w:p>
     <w:p>
       <w:pPr>
+        <w:rPr>
+          <w:sz w:val="24"/>
+          <w:szCs w:val="24"/>
+        </w:rPr>
+      </w:pPr>
+      <w:r>
+        <w:rPr>
+          <w:sz w:val="24"/>
+          <w:szCs w:val="24"/>
+        </w:rPr>
+        <w:t xml:space="preserve">Web site: </w:t>
+      </w:r>
+      <w:r>
+        <w:rPr>
+          <w:sz w:val="24"/>
+          <w:szCs w:val="24"/>
+        </w:rPr>
+        <w:t>http://wwwbrr.cr.usgs.gov/projects/GWC_coupled/</w:t>
+      </w:r>
+      <w:r>
+        <w:rPr>
+          <w:sz w:val="24"/>
+          <w:szCs w:val="24"/>
+        </w:rPr>
+        <w:t>phast</w:t>
+      </w:r>
+    </w:p>
+    <w:p>
+      <w:pPr>
         <w:pStyle w:val="Heading1"/>
       </w:pPr>
       <w:r>
@@ -97,7 +126,71 @@
           <w:sz w:val="24"/>
           <w:szCs w:val="24"/>
         </w:rPr>
-        <w:t xml:space="preserve">is a tool for developing and running flow </w:t>
+        <w:t>is a tool for developing and running flow a</w:t>
+      </w:r>
+      <w:r>
+        <w:rPr>
+          <w:rFonts w:ascii="Times New Roman" w:hAnsi="Times New Roman" w:cs="Times New Roman"/>
+          <w:sz w:val="24"/>
+          <w:szCs w:val="24"/>
+        </w:rPr>
+        <w:t>n</w:t>
+      </w:r>
+      <w:r>
+        <w:rPr>
+          <w:rFonts w:ascii="Times New Roman" w:hAnsi="Times New Roman" w:cs="Times New Roman"/>
+          <w:sz w:val="24"/>
+          <w:szCs w:val="24"/>
+        </w:rPr>
+        <w:t>d reactive-transport models with the PHAST simulator</w:t>
+      </w:r>
+      <w:r>
+        <w:rPr>
+          <w:rFonts w:ascii="Times New Roman" w:hAnsi="Times New Roman" w:cs="Times New Roman"/>
+          <w:sz w:val="24"/>
+          <w:szCs w:val="24"/>
+        </w:rPr>
+        <w:t xml:space="preserve"> that runs on the Windows operating system</w:t>
+      </w:r>
+      <w:r>
+        <w:rPr>
+          <w:rFonts w:ascii="Times New Roman" w:hAnsi="Times New Roman" w:cs="Times New Roman"/>
+          <w:sz w:val="24"/>
+          <w:szCs w:val="24"/>
+        </w:rPr>
+        <w:t>. Th</w:t>
+      </w:r>
+      <w:r>
+        <w:rPr>
+          <w:rFonts w:ascii="Times New Roman" w:hAnsi="Times New Roman" w:cs="Times New Roman"/>
+          <w:sz w:val="24"/>
+          <w:szCs w:val="24"/>
+        </w:rPr>
+        <w:t>is</w:t>
+      </w:r>
+      <w:r>
+        <w:rPr>
+          <w:rFonts w:ascii="Times New Roman" w:hAnsi="Times New Roman" w:cs="Times New Roman"/>
+          <w:sz w:val="24"/>
+          <w:szCs w:val="24"/>
+        </w:rPr>
+        <w:t xml:space="preserve"> graphical user interface allows definition and visualization of </w:t>
+      </w:r>
+      <w:r>
+        <w:rPr>
+          <w:rFonts w:ascii="Times New Roman" w:hAnsi="Times New Roman" w:cs="Times New Roman"/>
+          <w:sz w:val="24"/>
+          <w:szCs w:val="24"/>
+        </w:rPr>
+        <w:t>heterogeneous, three-dimensional spatial data--</w:t>
+      </w:r>
+      <w:r>
+        <w:rPr>
+          <w:rFonts w:ascii="Times New Roman" w:hAnsi="Times New Roman" w:cs="Times New Roman"/>
+          <w:sz w:val="24"/>
+          <w:szCs w:val="24"/>
+        </w:rPr>
+        <w:t xml:space="preserve"> the porous media properties, the </w:t>
       </w:r>
       <w:proofErr w:type="spellStart"/>
       <w:r>
@@ -106,7 +199,7 @@
           <w:sz w:val="24"/>
           <w:szCs w:val="24"/>
         </w:rPr>
-        <w:t>amd</w:t>
+        <w:t>inital</w:t>
       </w:r>
       <w:proofErr w:type="spellEnd"/>
       <w:r>
@@ -115,39 +208,87 @@
           <w:sz w:val="24"/>
           <w:szCs w:val="24"/>
         </w:rPr>
-        <w:t xml:space="preserve"> reactive-transport models with the PHAST simulator. Th</w:t>
-      </w:r>
-      <w:r>
-        <w:rPr>
-          <w:rFonts w:ascii="Times New Roman" w:hAnsi="Times New Roman" w:cs="Times New Roman"/>
-          <w:sz w:val="24"/>
-          <w:szCs w:val="24"/>
-        </w:rPr>
-        <w:t>is</w:t>
-      </w:r>
-      <w:r>
-        <w:rPr>
-          <w:rFonts w:ascii="Times New Roman" w:hAnsi="Times New Roman" w:cs="Times New Roman"/>
-          <w:sz w:val="24"/>
-          <w:szCs w:val="24"/>
-        </w:rPr>
-        <w:t xml:space="preserve"> graphical user interface allows definition and visualization of </w:t>
-      </w:r>
-      <w:r>
-        <w:rPr>
-          <w:rFonts w:ascii="Times New Roman" w:hAnsi="Times New Roman" w:cs="Times New Roman"/>
-          <w:sz w:val="24"/>
-          <w:szCs w:val="24"/>
-        </w:rPr>
-        <w:t>heterogeneous, three-dimensional spatial data--</w:t>
-      </w:r>
-      <w:r>
-        <w:rPr>
-          <w:rFonts w:ascii="Times New Roman" w:hAnsi="Times New Roman" w:cs="Times New Roman"/>
-          <w:sz w:val="24"/>
-          <w:szCs w:val="24"/>
-        </w:rPr>
-        <w:t xml:space="preserve"> the porous media properties, the </w:t>
+        <w:t xml:space="preserve"> head and chemical conditions, bou</w:t>
+      </w:r>
+      <w:r>
+        <w:rPr>
+          <w:rFonts w:ascii="Times New Roman" w:hAnsi="Times New Roman" w:cs="Times New Roman"/>
+          <w:sz w:val="24"/>
+          <w:szCs w:val="24"/>
+        </w:rPr>
+        <w:t>n</w:t>
+      </w:r>
+      <w:r>
+        <w:rPr>
+          <w:rFonts w:ascii="Times New Roman" w:hAnsi="Times New Roman" w:cs="Times New Roman"/>
+          <w:sz w:val="24"/>
+          <w:szCs w:val="24"/>
+        </w:rPr>
+        <w:t>dary conditions, and locations of wells, rivers, and drains</w:t>
+      </w:r>
+      <w:r>
+        <w:rPr>
+          <w:rFonts w:ascii="Times New Roman" w:hAnsi="Times New Roman" w:cs="Times New Roman"/>
+          <w:sz w:val="24"/>
+          <w:szCs w:val="24"/>
+        </w:rPr>
+        <w:t xml:space="preserve">--and all other </w:t>
+      </w:r>
+      <w:r>
+        <w:rPr>
+          <w:rFonts w:ascii="Times New Roman" w:hAnsi="Times New Roman" w:cs="Times New Roman"/>
+          <w:sz w:val="24"/>
+          <w:szCs w:val="24"/>
+        </w:rPr>
+        <w:t xml:space="preserve"> </w:t>
+      </w:r>
+      <w:r>
+        <w:rPr>
+          <w:rFonts w:ascii="Times New Roman" w:hAnsi="Times New Roman" w:cs="Times New Roman"/>
+          <w:sz w:val="24"/>
+          <w:szCs w:val="24"/>
+        </w:rPr>
+        <w:t>parameters and data</w:t>
+      </w:r>
+      <w:r>
+        <w:rPr>
+          <w:rFonts w:ascii="Times New Roman" w:hAnsi="Times New Roman" w:cs="Times New Roman"/>
+          <w:sz w:val="24"/>
+          <w:szCs w:val="24"/>
+        </w:rPr>
+        <w:t xml:space="preserve"> </w:t>
+      </w:r>
+      <w:r>
+        <w:rPr>
+          <w:rFonts w:ascii="Times New Roman" w:hAnsi="Times New Roman" w:cs="Times New Roman"/>
+          <w:sz w:val="24"/>
+          <w:szCs w:val="24"/>
+        </w:rPr>
+        <w:t xml:space="preserve">necessary for a simulation. </w:t>
+      </w:r>
+      <w:r>
+        <w:rPr>
+          <w:rFonts w:ascii="Times New Roman" w:hAnsi="Times New Roman" w:cs="Times New Roman"/>
+          <w:sz w:val="24"/>
+          <w:szCs w:val="24"/>
+        </w:rPr>
+        <w:t xml:space="preserve">Spatial data can be defined by drawing, </w:t>
+      </w:r>
+      <w:r>
+        <w:rPr>
+          <w:rFonts w:ascii="Times New Roman" w:hAnsi="Times New Roman" w:cs="Times New Roman"/>
+          <w:sz w:val="24"/>
+          <w:szCs w:val="24"/>
+        </w:rPr>
+        <w:t>by</w:t>
+      </w:r>
+      <w:r>
+        <w:rPr>
+          <w:rFonts w:ascii="Times New Roman" w:hAnsi="Times New Roman" w:cs="Times New Roman"/>
+          <w:sz w:val="24"/>
+          <w:szCs w:val="24"/>
+        </w:rPr>
+        <w:t xml:space="preserve"> point-by-point definitions, or by importing files, including </w:t>
       </w:r>
       <w:proofErr w:type="spellStart"/>
       <w:r>
@@ -156,7 +297,7 @@
           <w:sz w:val="24"/>
           <w:szCs w:val="24"/>
         </w:rPr>
-        <w:t>inital</w:t>
+        <w:t>ArcInfo</w:t>
       </w:r>
       <w:proofErr w:type="spellEnd"/>
       <w:r>
@@ -165,104 +306,6 @@
           <w:sz w:val="24"/>
           <w:szCs w:val="24"/>
         </w:rPr>
-        <w:t xml:space="preserve"> head and chemical conditions, bou</w:t>
-      </w:r>
-      <w:r>
-        <w:rPr>
-          <w:rFonts w:ascii="Times New Roman" w:hAnsi="Times New Roman" w:cs="Times New Roman"/>
-          <w:sz w:val="24"/>
-          <w:szCs w:val="24"/>
-        </w:rPr>
-        <w:t>n</w:t>
-      </w:r>
-      <w:r>
-        <w:rPr>
-          <w:rFonts w:ascii="Times New Roman" w:hAnsi="Times New Roman" w:cs="Times New Roman"/>
-          <w:sz w:val="24"/>
-          <w:szCs w:val="24"/>
-        </w:rPr>
-        <w:t>dary conditions, and locations of wells, rivers, and drains</w:t>
-      </w:r>
-      <w:r>
-        <w:rPr>
-          <w:rFonts w:ascii="Times New Roman" w:hAnsi="Times New Roman" w:cs="Times New Roman"/>
-          <w:sz w:val="24"/>
-          <w:szCs w:val="24"/>
-        </w:rPr>
-        <w:t xml:space="preserve">--and all other </w:t>
-      </w:r>
-      <w:r>
-        <w:rPr>
-          <w:rFonts w:ascii="Times New Roman" w:hAnsi="Times New Roman" w:cs="Times New Roman"/>
-          <w:sz w:val="24"/>
-          <w:szCs w:val="24"/>
-        </w:rPr>
-        <w:t xml:space="preserve"> </w:t>
-      </w:r>
-      <w:r>
-        <w:rPr>
-          <w:rFonts w:ascii="Times New Roman" w:hAnsi="Times New Roman" w:cs="Times New Roman"/>
-          <w:sz w:val="24"/>
-          <w:szCs w:val="24"/>
-        </w:rPr>
-        <w:t>parameters and data</w:t>
-      </w:r>
-      <w:r>
-        <w:rPr>
-          <w:rFonts w:ascii="Times New Roman" w:hAnsi="Times New Roman" w:cs="Times New Roman"/>
-          <w:sz w:val="24"/>
-          <w:szCs w:val="24"/>
-        </w:rPr>
-        <w:t xml:space="preserve"> </w:t>
-      </w:r>
-      <w:r>
-        <w:rPr>
-          <w:rFonts w:ascii="Times New Roman" w:hAnsi="Times New Roman" w:cs="Times New Roman"/>
-          <w:sz w:val="24"/>
-          <w:szCs w:val="24"/>
-        </w:rPr>
-        <w:t xml:space="preserve">necessary for a simulation. </w:t>
-      </w:r>
-      <w:r>
-        <w:rPr>
-          <w:rFonts w:ascii="Times New Roman" w:hAnsi="Times New Roman" w:cs="Times New Roman"/>
-          <w:sz w:val="24"/>
-          <w:szCs w:val="24"/>
-        </w:rPr>
-        <w:t xml:space="preserve">Spatial data can be defined by drawing, </w:t>
-      </w:r>
-      <w:r>
-        <w:rPr>
-          <w:rFonts w:ascii="Times New Roman" w:hAnsi="Times New Roman" w:cs="Times New Roman"/>
-          <w:sz w:val="24"/>
-          <w:szCs w:val="24"/>
-        </w:rPr>
-        <w:t>by</w:t>
-      </w:r>
-      <w:r>
-        <w:rPr>
-          <w:rFonts w:ascii="Times New Roman" w:hAnsi="Times New Roman" w:cs="Times New Roman"/>
-          <w:sz w:val="24"/>
-          <w:szCs w:val="24"/>
-        </w:rPr>
-        <w:t xml:space="preserve"> point-by-point definitions, or by importing files, including </w:t>
-      </w:r>
-      <w:proofErr w:type="spellStart"/>
-      <w:r>
-        <w:rPr>
-          <w:rFonts w:ascii="Times New Roman" w:hAnsi="Times New Roman" w:cs="Times New Roman"/>
-          <w:sz w:val="24"/>
-          <w:szCs w:val="24"/>
-        </w:rPr>
-        <w:t>ArcInfo</w:t>
-      </w:r>
-      <w:proofErr w:type="spellEnd"/>
-      <w:r>
-        <w:rPr>
-          <w:rFonts w:ascii="Times New Roman" w:hAnsi="Times New Roman" w:cs="Times New Roman"/>
-          <w:sz w:val="24"/>
-          <w:szCs w:val="24"/>
-        </w:rPr>
         <w:t xml:space="preserve"> shape and raster files. </w:t>
       </w:r>
       <w:r>
@@ -287,7 +330,23 @@
           <w:sz w:val="24"/>
           <w:szCs w:val="24"/>
         </w:rPr>
-        <w:t xml:space="preserve">PHAST simulates saturated groundwater flow under confined or unconfined conditions for constant-density water. Reactions among multiple transport components include  </w:t>
+        <w:t xml:space="preserve">PHAST simulates </w:t>
+      </w:r>
+      <w:r>
+        <w:rPr>
+          <w:rFonts w:ascii="Times New Roman" w:hAnsi="Times New Roman" w:cs="Times New Roman"/>
+          <w:sz w:val="24"/>
+          <w:szCs w:val="24"/>
+        </w:rPr>
+        <w:t xml:space="preserve">single phase, constant density, </w:t>
+      </w:r>
+      <w:r>
+        <w:rPr>
+          <w:rFonts w:ascii="Times New Roman" w:hAnsi="Times New Roman" w:cs="Times New Roman"/>
+          <w:sz w:val="24"/>
+          <w:szCs w:val="24"/>
+        </w:rPr>
+        <w:t xml:space="preserve">saturated groundwater flow under confined or unconfined conditions. Reactions among multiple transport components include  </w:t>
       </w:r>
       <w:r>
         <w:rPr>
@@ -391,6 +450,7 @@
         <w:pStyle w:val="Heading1"/>
       </w:pPr>
       <w:r>
+        <w:lastRenderedPageBreak/>
         <w:t>Introduction</w:t>
       </w:r>
     </w:p>
@@ -410,7 +470,6 @@
           <w:sz w:val="24"/>
           <w:szCs w:val="24"/>
         </w:rPr>
-        <w:lastRenderedPageBreak/>
         <w:tab/>
       </w:r>
       <w:r>
@@ -778,7 +837,23 @@
           <w:sz w:val="24"/>
           <w:szCs w:val="24"/>
         </w:rPr>
-        <w:t xml:space="preserve"> implemented in </w:t>
+        <w:t xml:space="preserve"> implemented </w:t>
+      </w:r>
+      <w:r>
+        <w:rPr>
+          <w:rFonts w:ascii="Times New Roman" w:hAnsi="Times New Roman" w:cs="Times New Roman"/>
+          <w:sz w:val="24"/>
+          <w:szCs w:val="24"/>
+        </w:rPr>
+        <w:t xml:space="preserve">for the Windows operating system </w:t>
+      </w:r>
+      <w:r>
+        <w:rPr>
+          <w:rFonts w:ascii="Times New Roman" w:hAnsi="Times New Roman" w:cs="Times New Roman"/>
+          <w:sz w:val="24"/>
+          <w:szCs w:val="24"/>
+        </w:rPr>
+        <w:t xml:space="preserve">in </w:t>
       </w:r>
       <w:r>
         <w:rPr>
@@ -1046,6 +1121,7 @@
         <w:pStyle w:val="Heading1"/>
       </w:pPr>
       <w:r>
+        <w:lastRenderedPageBreak/>
         <w:t xml:space="preserve">Building a </w:t>
       </w:r>
       <w:r>
@@ -1086,7 +1162,6 @@
           <w:sz w:val="24"/>
           <w:szCs w:val="24"/>
         </w:rPr>
-        <w:lastRenderedPageBreak/>
         <w:tab/>
         <w:t xml:space="preserve">P4W has three main panels: a </w:t>
       </w:r>
@@ -1346,6 +1421,68 @@
           <w:sz w:val="24"/>
           <w:szCs w:val="24"/>
         </w:rPr>
+        <w:tab/>
+        <w:t xml:space="preserve">Model features are defined spatially, without reference to a particular grid. Thus, the grid can be refined or coarsened without changes to any of the other model definitions. </w:t>
+      </w:r>
+      <w:r>
+        <w:rPr>
+          <w:rFonts w:ascii="Times New Roman" w:hAnsi="Times New Roman" w:cs="Times New Roman"/>
+          <w:sz w:val="24"/>
+          <w:szCs w:val="24"/>
+        </w:rPr>
+        <w:t xml:space="preserve">P4W allows two coordinate systems for defining model features, referred to as "map" and "grid" coordinate systems. It is expected that data imported from </w:t>
+      </w:r>
+      <w:proofErr w:type="spellStart"/>
+      <w:r>
+        <w:rPr>
+          <w:rFonts w:ascii="Times New Roman" w:hAnsi="Times New Roman" w:cs="Times New Roman"/>
+          <w:sz w:val="24"/>
+          <w:szCs w:val="24"/>
+        </w:rPr>
+        <w:t>ArcInfo</w:t>
+      </w:r>
+      <w:proofErr w:type="spellEnd"/>
+      <w:r>
+        <w:rPr>
+          <w:rFonts w:ascii="Times New Roman" w:hAnsi="Times New Roman" w:cs="Times New Roman"/>
+          <w:sz w:val="24"/>
+          <w:szCs w:val="24"/>
+        </w:rPr>
+        <w:t xml:space="preserve"> will be in a coordinate system such as UTM (Universal Transverse Mercator) or state plane, which will be the map coordinate system. </w:t>
+      </w:r>
+      <w:r>
+        <w:rPr>
+          <w:rFonts w:ascii="Times New Roman" w:hAnsi="Times New Roman" w:cs="Times New Roman"/>
+          <w:sz w:val="24"/>
+          <w:szCs w:val="24"/>
+        </w:rPr>
+        <w:t xml:space="preserve">In addition to the map coordinate system, it is possible to have a second, local coordinate system that is based on the origin of the grid, which may be at an angle relative to the map coordinate system. </w:t>
+      </w:r>
+      <w:r>
+        <w:rPr>
+          <w:rFonts w:ascii="Times New Roman" w:hAnsi="Times New Roman" w:cs="Times New Roman"/>
+          <w:sz w:val="24"/>
+          <w:szCs w:val="24"/>
+        </w:rPr>
+        <w:t xml:space="preserve">A linear transform is defined to allow model features to be converted from one coordinate system to the other. </w:t>
+      </w:r>
+    </w:p>
+    <w:p>
+      <w:pPr>
+        <w:spacing w:line="480" w:lineRule="auto"/>
+        <w:rPr>
+          <w:rFonts w:ascii="Times New Roman" w:hAnsi="Times New Roman" w:cs="Times New Roman"/>
+          <w:sz w:val="24"/>
+          <w:szCs w:val="24"/>
+        </w:rPr>
+      </w:pPr>
+      <w:r>
+        <w:rPr>
+          <w:rFonts w:ascii="Times New Roman" w:hAnsi="Times New Roman" w:cs="Times New Roman"/>
+          <w:sz w:val="24"/>
+          <w:szCs w:val="24"/>
+        </w:rPr>
+        <w:lastRenderedPageBreak/>
         <w:tab/>
       </w:r>
       <w:r>
@@ -1660,7 +1797,6 @@
           <w:sz w:val="24"/>
           <w:szCs w:val="24"/>
         </w:rPr>
-        <w:lastRenderedPageBreak/>
         <w:t>bit</w:t>
       </w:r>
       <w:r>
@@ -1741,7 +1877,23 @@
           <w:sz w:val="24"/>
           <w:szCs w:val="24"/>
         </w:rPr>
-        <w:t xml:space="preserve">. All of these data (except the site map registration) can be changed in the interface after completing the wizard. </w:t>
+        <w:t xml:space="preserve">. All of these data (except the site map registration) can be changed </w:t>
+      </w:r>
+      <w:r>
+        <w:rPr>
+          <w:rFonts w:ascii="Times New Roman" w:hAnsi="Times New Roman" w:cs="Times New Roman"/>
+          <w:sz w:val="24"/>
+          <w:szCs w:val="24"/>
+        </w:rPr>
+        <w:t>after completing the wizard by using the data tree of the interface</w:t>
+      </w:r>
+      <w:r>
+        <w:rPr>
+          <w:rFonts w:ascii="Times New Roman" w:hAnsi="Times New Roman" w:cs="Times New Roman"/>
+          <w:sz w:val="24"/>
+          <w:szCs w:val="24"/>
+        </w:rPr>
+        <w:t xml:space="preserve">. </w:t>
       </w:r>
     </w:p>
     <w:p>
@@ -1878,15 +2030,47 @@
           <w:sz w:val="24"/>
           <w:szCs w:val="24"/>
         </w:rPr>
-        <w:t>, and the boundary conditions that describe the flow and transport system. All spatial properties are defined with zones, which are volumes of space defined by a rectangular box, a right-triangular wedge, an irregularly shaped volume called a prism</w:t>
-      </w:r>
-      <w:r>
-        <w:rPr>
-          <w:rFonts w:ascii="Times New Roman" w:hAnsi="Times New Roman" w:cs="Times New Roman"/>
-          <w:sz w:val="24"/>
-          <w:szCs w:val="24"/>
-        </w:rPr>
-        <w:t>, or a box that is equal to the entire model domain</w:t>
+        <w:t xml:space="preserve">, and </w:t>
+      </w:r>
+      <w:r>
+        <w:rPr>
+          <w:rFonts w:ascii="Times New Roman" w:hAnsi="Times New Roman" w:cs="Times New Roman"/>
+          <w:sz w:val="24"/>
+          <w:szCs w:val="24"/>
+        </w:rPr>
+        <w:t xml:space="preserve">to define </w:t>
+      </w:r>
+      <w:r>
+        <w:rPr>
+          <w:rFonts w:ascii="Times New Roman" w:hAnsi="Times New Roman" w:cs="Times New Roman"/>
+          <w:sz w:val="24"/>
+          <w:szCs w:val="24"/>
+        </w:rPr>
+        <w:t>the boundary conditions that describe the flow and transport system. All spatial properties are defined with zones, which are volumes of space defined by a rectangular box, a right-triangular wedge, an irregularly shaped volume called a prism</w:t>
+      </w:r>
+      <w:r>
+        <w:rPr>
+          <w:rFonts w:ascii="Times New Roman" w:hAnsi="Times New Roman" w:cs="Times New Roman"/>
+          <w:sz w:val="24"/>
+          <w:szCs w:val="24"/>
+        </w:rPr>
+        <w:t xml:space="preserve">, or a box that </w:t>
+      </w:r>
+      <w:r>
+        <w:rPr>
+          <w:rFonts w:ascii="Times New Roman" w:hAnsi="Times New Roman" w:cs="Times New Roman"/>
+          <w:sz w:val="24"/>
+          <w:szCs w:val="24"/>
+        </w:rPr>
+        <w:t>contains</w:t>
+      </w:r>
+      <w:r>
+        <w:rPr>
+          <w:rFonts w:ascii="Times New Roman" w:hAnsi="Times New Roman" w:cs="Times New Roman"/>
+          <w:sz w:val="24"/>
+          <w:szCs w:val="24"/>
+        </w:rPr>
+        <w:t xml:space="preserve"> the entire model domain</w:t>
       </w:r>
       <w:r>
         <w:rPr>
@@ -1928,7 +2112,16 @@
           <w:sz w:val="24"/>
           <w:szCs w:val="24"/>
         </w:rPr>
-        <w:t xml:space="preserve">. Similarly the top and bottom can be defined by a set of points, or by </w:t>
+        <w:t xml:space="preserve">. Similarly the top and bottom can be </w:t>
+      </w:r>
+      <w:r>
+        <w:rPr>
+          <w:rFonts w:ascii="Times New Roman" w:hAnsi="Times New Roman" w:cs="Times New Roman"/>
+          <w:sz w:val="24"/>
+          <w:szCs w:val="24"/>
+        </w:rPr>
+        <w:lastRenderedPageBreak/>
+        <w:t xml:space="preserve">defined by a set of points, or by </w:t>
       </w:r>
       <w:r>
         <w:rPr>
@@ -1971,7 +2164,23 @@
           <w:szCs w:val="24"/>
         </w:rPr>
         <w:tab/>
-        <w:t xml:space="preserve">Once a zone is defined, it may be used to define media properties, head initial conditions, chemistry initial conditions, flux boundary conditions, leaky boundary conditions, or specified head boundary conditions. </w:t>
+        <w:t>Once a zone is defined, it may be used to define media properties, head initial conditions, chemistry initial conditions, flux boundary conditions, leaky boundary conditions, or specified</w:t>
+      </w:r>
+      <w:r>
+        <w:rPr>
+          <w:rFonts w:ascii="Times New Roman" w:hAnsi="Times New Roman" w:cs="Times New Roman"/>
+          <w:sz w:val="24"/>
+          <w:szCs w:val="24"/>
+        </w:rPr>
+        <w:t>-</w:t>
+      </w:r>
+      <w:r>
+        <w:rPr>
+          <w:rFonts w:ascii="Times New Roman" w:hAnsi="Times New Roman" w:cs="Times New Roman"/>
+          <w:sz w:val="24"/>
+          <w:szCs w:val="24"/>
+        </w:rPr>
+        <w:t xml:space="preserve">head boundary conditions. </w:t>
       </w:r>
       <w:r>
         <w:rPr>
@@ -2051,16 +2260,7 @@
           <w:sz w:val="24"/>
           <w:szCs w:val="24"/>
         </w:rPr>
-        <w:t xml:space="preserve">A zone also may be used to define a volume over which flow and solute budgets are calculated, </w:t>
-      </w:r>
-      <w:r>
-        <w:rPr>
-          <w:rFonts w:ascii="Times New Roman" w:hAnsi="Times New Roman" w:cs="Times New Roman"/>
-          <w:sz w:val="24"/>
-          <w:szCs w:val="24"/>
-        </w:rPr>
-        <w:lastRenderedPageBreak/>
-        <w:t>including the flux of water and solute through the boundary</w:t>
+        <w:t>A zone also may be used to define a volume over which flow and solute budgets are calculated, including the flux of water and solute through the boundary</w:t>
       </w:r>
       <w:r>
         <w:rPr>
@@ -2282,7 +2482,23 @@
           <w:sz w:val="24"/>
           <w:szCs w:val="24"/>
         </w:rPr>
-        <w:t xml:space="preserve">A zone can be used to define one or more of these properties. </w:t>
+        <w:t xml:space="preserve">A </w:t>
+      </w:r>
+      <w:r>
+        <w:rPr>
+          <w:rFonts w:ascii="Times New Roman" w:hAnsi="Times New Roman" w:cs="Times New Roman"/>
+          <w:sz w:val="24"/>
+          <w:szCs w:val="24"/>
+        </w:rPr>
+        <w:t xml:space="preserve">single </w:t>
+      </w:r>
+      <w:r>
+        <w:rPr>
+          <w:rFonts w:ascii="Times New Roman" w:hAnsi="Times New Roman" w:cs="Times New Roman"/>
+          <w:sz w:val="24"/>
+          <w:szCs w:val="24"/>
+        </w:rPr>
+        <w:t xml:space="preserve">zone can be used to define one or more of these properties. </w:t>
       </w:r>
       <w:r>
         <w:rPr>
@@ -2410,7 +2626,16 @@
           <w:sz w:val="24"/>
           <w:szCs w:val="24"/>
         </w:rPr>
-        <w:t>definition for the same location--applies not only to media properties, but to initial and boundary condition definitions as well.</w:t>
+        <w:t xml:space="preserve">definition for </w:t>
+      </w:r>
+      <w:r>
+        <w:rPr>
+          <w:rFonts w:ascii="Times New Roman" w:hAnsi="Times New Roman" w:cs="Times New Roman"/>
+          <w:sz w:val="24"/>
+          <w:szCs w:val="24"/>
+        </w:rPr>
+        <w:lastRenderedPageBreak/>
+        <w:t>the same location--applies not only to media properties, but to initial and boundary condition definitions as well.</w:t>
       </w:r>
     </w:p>
     <w:p>
@@ -2461,7 +2686,56 @@
           <w:szCs w:val="24"/>
         </w:rPr>
         <w:tab/>
-        <w:t xml:space="preserve">The initial head condition is defined through a series of zones. For steady-flow simulations, the initial head distribution is not too important because the heads will be adjusted to obtain as state-state flow condition. For transient flow, the initial </w:t>
+        <w:t xml:space="preserve">The initial head </w:t>
+      </w:r>
+      <w:r>
+        <w:rPr>
+          <w:rFonts w:ascii="Times New Roman" w:hAnsi="Times New Roman" w:cs="Times New Roman"/>
+          <w:sz w:val="24"/>
+          <w:szCs w:val="24"/>
+        </w:rPr>
+        <w:t>and initial chemistry conditions (</w:t>
+      </w:r>
+      <w:r>
+        <w:rPr>
+          <w:rFonts w:ascii="Times New Roman" w:hAnsi="Times New Roman" w:cs="Times New Roman"/>
+          <w:b/>
+          <w:sz w:val="24"/>
+          <w:szCs w:val="24"/>
+        </w:rPr>
+        <w:t>INITIAL_CONDITIONS</w:t>
+      </w:r>
+      <w:r>
+        <w:rPr>
+          <w:rFonts w:ascii="Times New Roman" w:hAnsi="Times New Roman" w:cs="Times New Roman"/>
+          <w:sz w:val="24"/>
+          <w:szCs w:val="24"/>
+        </w:rPr>
+        <w:t>, table 1) are</w:t>
+      </w:r>
+      <w:r>
+        <w:rPr>
+          <w:rFonts w:ascii="Times New Roman" w:hAnsi="Times New Roman" w:cs="Times New Roman"/>
+          <w:sz w:val="24"/>
+          <w:szCs w:val="24"/>
+        </w:rPr>
+        <w:t xml:space="preserve"> defined through a series of zones. For steady-flow simulations, the initial head distribution is not too important because the heads will be adjusted to obtain a</w:t>
+      </w:r>
+      <w:r>
+        <w:rPr>
+          <w:rFonts w:ascii="Times New Roman" w:hAnsi="Times New Roman" w:cs="Times New Roman"/>
+          <w:sz w:val="24"/>
+          <w:szCs w:val="24"/>
+        </w:rPr>
+        <w:t xml:space="preserve"> </w:t>
+      </w:r>
+      <w:r>
+        <w:rPr>
+          <w:rFonts w:ascii="Times New Roman" w:hAnsi="Times New Roman" w:cs="Times New Roman"/>
+          <w:sz w:val="24"/>
+          <w:szCs w:val="24"/>
+        </w:rPr>
+        <w:t xml:space="preserve">state-state flow condition. For transient flow, the initial </w:t>
       </w:r>
       <w:r>
         <w:rPr>
@@ -2519,7 +2793,6 @@
           <w:sz w:val="24"/>
           <w:szCs w:val="24"/>
         </w:rPr>
-        <w:lastRenderedPageBreak/>
         <w:tab/>
       </w:r>
       <w:r>
@@ -2528,7 +2801,7 @@
           <w:sz w:val="24"/>
           <w:szCs w:val="24"/>
         </w:rPr>
-        <w:t xml:space="preserve">The initial chemical condition in the simulation is really more than just an initial condition because it defines not only the initial </w:t>
+        <w:t xml:space="preserve">The initial chemical condition in the simulation is more than just an initial condition because it defines not only the initial </w:t>
       </w:r>
       <w:r>
         <w:rPr>
@@ -2560,7 +2833,23 @@
           <w:sz w:val="24"/>
           <w:szCs w:val="24"/>
         </w:rPr>
-        <w:t xml:space="preserve"> the types of chemistry that will be present in each zone throughout the duration of </w:t>
+        <w:t xml:space="preserve"> the types of </w:t>
+      </w:r>
+      <w:r>
+        <w:rPr>
+          <w:rFonts w:ascii="Times New Roman" w:hAnsi="Times New Roman" w:cs="Times New Roman"/>
+          <w:sz w:val="24"/>
+          <w:szCs w:val="24"/>
+        </w:rPr>
+        <w:t>chemical reactions</w:t>
+      </w:r>
+      <w:r>
+        <w:rPr>
+          <w:rFonts w:ascii="Times New Roman" w:hAnsi="Times New Roman" w:cs="Times New Roman"/>
+          <w:sz w:val="24"/>
+          <w:szCs w:val="24"/>
+        </w:rPr>
+        <w:t xml:space="preserve"> that will be present in each zone throughout the duration of </w:t>
       </w:r>
       <w:r>
         <w:rPr>
@@ -2648,7 +2937,39 @@
           <w:sz w:val="24"/>
           <w:szCs w:val="24"/>
         </w:rPr>
-        <w:t>throughout the model domain; it is also possible to distribute spatially mixtures of the solutions.</w:t>
+        <w:t xml:space="preserve">throughout the model domain; it </w:t>
+      </w:r>
+      <w:r>
+        <w:rPr>
+          <w:rFonts w:ascii="Times New Roman" w:hAnsi="Times New Roman" w:cs="Times New Roman"/>
+          <w:sz w:val="24"/>
+          <w:szCs w:val="24"/>
+        </w:rPr>
+        <w:t xml:space="preserve">also </w:t>
+      </w:r>
+      <w:r>
+        <w:rPr>
+          <w:rFonts w:ascii="Times New Roman" w:hAnsi="Times New Roman" w:cs="Times New Roman"/>
+          <w:sz w:val="24"/>
+          <w:szCs w:val="24"/>
+        </w:rPr>
+        <w:t xml:space="preserve">is possible to </w:t>
+      </w:r>
+      <w:r>
+        <w:rPr>
+          <w:rFonts w:ascii="Times New Roman" w:hAnsi="Times New Roman" w:cs="Times New Roman"/>
+          <w:sz w:val="24"/>
+          <w:szCs w:val="24"/>
+        </w:rPr>
+        <w:t xml:space="preserve">spatially </w:t>
+      </w:r>
+      <w:r>
+        <w:rPr>
+          <w:rFonts w:ascii="Times New Roman" w:hAnsi="Times New Roman" w:cs="Times New Roman"/>
+          <w:sz w:val="24"/>
+          <w:szCs w:val="24"/>
+        </w:rPr>
+        <w:t>distribute mixtures of the solutions.</w:t>
       </w:r>
     </w:p>
     <w:p>
@@ -2823,15 +3144,32 @@
           <w:sz w:val="24"/>
           <w:szCs w:val="24"/>
         </w:rPr>
-        <w:t xml:space="preserve"> an</w:t>
-      </w:r>
-      <w:r>
-        <w:rPr>
-          <w:rFonts w:ascii="Times New Roman" w:hAnsi="Times New Roman" w:cs="Times New Roman"/>
-          <w:sz w:val="24"/>
-          <w:szCs w:val="24"/>
-        </w:rPr>
-        <w:t xml:space="preserve"> integer </w:t>
+        <w:t xml:space="preserve"> </w:t>
+      </w:r>
+      <w:r>
+        <w:rPr>
+          <w:rFonts w:ascii="Times New Roman" w:hAnsi="Times New Roman" w:cs="Times New Roman"/>
+          <w:sz w:val="24"/>
+          <w:szCs w:val="24"/>
+        </w:rPr>
+        <w:t>are identified by a user-</w:t>
+      </w:r>
+      <w:r>
+        <w:rPr>
+          <w:rFonts w:ascii="Times New Roman" w:hAnsi="Times New Roman" w:cs="Times New Roman"/>
+          <w:sz w:val="24"/>
+          <w:szCs w:val="24"/>
+        </w:rPr>
+        <w:lastRenderedPageBreak/>
+        <w:t>assigned</w:t>
+      </w:r>
+      <w:r>
+        <w:rPr>
+          <w:rFonts w:ascii="Times New Roman" w:hAnsi="Times New Roman" w:cs="Times New Roman"/>
+          <w:sz w:val="24"/>
+          <w:szCs w:val="24"/>
+        </w:rPr>
+        <w:t xml:space="preserve"> integer. A series of zones </w:t>
       </w:r>
       <w:r>
         <w:rPr>
@@ -2847,47 +3185,47 @@
           <w:sz w:val="24"/>
           <w:szCs w:val="24"/>
         </w:rPr>
-        <w:t xml:space="preserve"> </w:t>
-      </w:r>
-      <w:r>
-        <w:rPr>
-          <w:rFonts w:ascii="Times New Roman" w:hAnsi="Times New Roman" w:cs="Times New Roman"/>
-          <w:sz w:val="24"/>
-          <w:szCs w:val="24"/>
-        </w:rPr>
-        <w:t>assigned to</w:t>
-      </w:r>
-      <w:r>
-        <w:rPr>
-          <w:rFonts w:ascii="Times New Roman" w:hAnsi="Times New Roman" w:cs="Times New Roman"/>
-          <w:sz w:val="24"/>
-          <w:szCs w:val="24"/>
-        </w:rPr>
-        <w:t xml:space="preserve"> each reactant composition</w:t>
-      </w:r>
-      <w:r>
-        <w:rPr>
-          <w:rFonts w:ascii="Times New Roman" w:hAnsi="Times New Roman" w:cs="Times New Roman"/>
-          <w:sz w:val="24"/>
-          <w:szCs w:val="24"/>
-        </w:rPr>
-        <w:t xml:space="preserve"> in the chemistry data file</w:t>
-      </w:r>
-      <w:r>
-        <w:rPr>
-          <w:rFonts w:ascii="Times New Roman" w:hAnsi="Times New Roman" w:cs="Times New Roman"/>
-          <w:sz w:val="24"/>
-          <w:szCs w:val="24"/>
-        </w:rPr>
-        <w:t>. A series of zones are used to distribute these reactants</w:t>
-      </w:r>
-      <w:r>
-        <w:rPr>
-          <w:rFonts w:ascii="Times New Roman" w:hAnsi="Times New Roman" w:cs="Times New Roman"/>
-          <w:sz w:val="24"/>
-          <w:szCs w:val="24"/>
-        </w:rPr>
-        <w:t>, as identified by integer</w:t>
+        <w:t xml:space="preserve"> used to </w:t>
+      </w:r>
+      <w:r>
+        <w:rPr>
+          <w:rFonts w:ascii="Times New Roman" w:hAnsi="Times New Roman" w:cs="Times New Roman"/>
+          <w:sz w:val="24"/>
+          <w:szCs w:val="24"/>
+        </w:rPr>
+        <w:t xml:space="preserve">spatially </w:t>
+      </w:r>
+      <w:r>
+        <w:rPr>
+          <w:rFonts w:ascii="Times New Roman" w:hAnsi="Times New Roman" w:cs="Times New Roman"/>
+          <w:sz w:val="24"/>
+          <w:szCs w:val="24"/>
+        </w:rPr>
+        <w:t>distribute these reactants</w:t>
+      </w:r>
+      <w:r>
+        <w:rPr>
+          <w:rFonts w:ascii="Times New Roman" w:hAnsi="Times New Roman" w:cs="Times New Roman"/>
+          <w:sz w:val="24"/>
+          <w:szCs w:val="24"/>
+        </w:rPr>
+        <w:t xml:space="preserve">, as identified by </w:t>
+      </w:r>
+      <w:r>
+        <w:rPr>
+          <w:rFonts w:ascii="Times New Roman" w:hAnsi="Times New Roman" w:cs="Times New Roman"/>
+          <w:sz w:val="24"/>
+          <w:szCs w:val="24"/>
+        </w:rPr>
+        <w:t xml:space="preserve">the assigned </w:t>
+      </w:r>
+      <w:r>
+        <w:rPr>
+          <w:rFonts w:ascii="Times New Roman" w:hAnsi="Times New Roman" w:cs="Times New Roman"/>
+          <w:sz w:val="24"/>
+          <w:szCs w:val="24"/>
+        </w:rPr>
+        <w:t>integer</w:t>
       </w:r>
       <w:r>
         <w:rPr>
@@ -2903,15 +3241,15 @@
           <w:sz w:val="24"/>
           <w:szCs w:val="24"/>
         </w:rPr>
-        <w:t>,</w:t>
-      </w:r>
-      <w:r>
-        <w:rPr>
-          <w:rFonts w:ascii="Times New Roman" w:hAnsi="Times New Roman" w:cs="Times New Roman"/>
-          <w:sz w:val="24"/>
-          <w:szCs w:val="24"/>
-        </w:rPr>
-        <w:t xml:space="preserve"> throughout the model domain. </w:t>
+        <w:t xml:space="preserve">. </w:t>
+      </w:r>
+      <w:r>
+        <w:rPr>
+          <w:rFonts w:ascii="Times New Roman" w:hAnsi="Times New Roman" w:cs="Times New Roman"/>
+          <w:sz w:val="24"/>
+          <w:szCs w:val="24"/>
+        </w:rPr>
+        <w:t>All reactants except the kinetic reactants will react to equilibrium in the cells where they are present. The kinetic reactants will react as defined by a kinetic rate expression, which is usually a function of the solution composition and mass of solids in the cell.</w:t>
       </w:r>
     </w:p>
     <w:p>
@@ -2963,7 +3301,40 @@
           <w:sz w:val="24"/>
           <w:szCs w:val="24"/>
         </w:rPr>
-        <w:t xml:space="preserve">Three types of boundary conditions can be defined with zones: flux, leaky, and specified-head boundary conditions. Flux boundaries define a </w:t>
+        <w:t>Three types of boundary conditions can be defined with zones: flux, leaky, and specified-head boundary conditions</w:t>
+      </w:r>
+      <w:r>
+        <w:rPr>
+          <w:rFonts w:ascii="Times New Roman" w:hAnsi="Times New Roman" w:cs="Times New Roman"/>
+          <w:sz w:val="24"/>
+          <w:szCs w:val="24"/>
+        </w:rPr>
+        <w:t xml:space="preserve"> (</w:t>
+      </w:r>
+      <w:r>
+        <w:rPr>
+          <w:rFonts w:ascii="Times New Roman" w:hAnsi="Times New Roman" w:cs="Times New Roman"/>
+          <w:b/>
+          <w:sz w:val="24"/>
+          <w:szCs w:val="24"/>
+        </w:rPr>
+        <w:t>BOUNDARY_CONDITIONS</w:t>
+      </w:r>
+      <w:r>
+        <w:rPr>
+          <w:rFonts w:ascii="Times New Roman" w:hAnsi="Times New Roman" w:cs="Times New Roman"/>
+          <w:sz w:val="24"/>
+          <w:szCs w:val="24"/>
+        </w:rPr>
+        <w:t>, table 1).</w:t>
+      </w:r>
+      <w:r>
+        <w:rPr>
+          <w:rFonts w:ascii="Times New Roman" w:hAnsi="Times New Roman" w:cs="Times New Roman"/>
+          <w:sz w:val="24"/>
+          <w:szCs w:val="24"/>
+        </w:rPr>
+        <w:t xml:space="preserve">. Flux boundaries define a </w:t>
       </w:r>
       <w:r>
         <w:rPr>
@@ -3075,7 +3446,23 @@
           <w:sz w:val="24"/>
           <w:szCs w:val="24"/>
         </w:rPr>
-        <w:t xml:space="preserve"> boundary conditions are defined by a head external to the model, a thickness, and a hydraulic conductivity. The flux of water depends on the hydraulic conductivity times the gradient between the external head and the boundary</w:t>
+        <w:t xml:space="preserve"> boundary conditions are defined by a head external to the model</w:t>
+      </w:r>
+      <w:r>
+        <w:rPr>
+          <w:rFonts w:ascii="Times New Roman" w:hAnsi="Times New Roman" w:cs="Times New Roman"/>
+          <w:sz w:val="24"/>
+          <w:szCs w:val="24"/>
+        </w:rPr>
+        <w:t xml:space="preserve"> domain</w:t>
+      </w:r>
+      <w:r>
+        <w:rPr>
+          <w:rFonts w:ascii="Times New Roman" w:hAnsi="Times New Roman" w:cs="Times New Roman"/>
+          <w:sz w:val="24"/>
+          <w:szCs w:val="24"/>
+        </w:rPr>
+        <w:t>, a thickness, and a hydraulic conductivity. The flux of water depends on the hydraulic conductivity times the gradient between the external head and the boundary</w:t>
       </w:r>
       <w:r>
         <w:rPr>
@@ -3139,16 +3526,7 @@
           <w:sz w:val="24"/>
           <w:szCs w:val="24"/>
         </w:rPr>
-        <w:t xml:space="preserve">solution </w:t>
-      </w:r>
-      <w:r>
-        <w:rPr>
-          <w:rFonts w:ascii="Times New Roman" w:hAnsi="Times New Roman" w:cs="Times New Roman"/>
-          <w:sz w:val="24"/>
-          <w:szCs w:val="24"/>
-        </w:rPr>
-        <w:lastRenderedPageBreak/>
-        <w:t xml:space="preserve">composition is associated with any water that flows into the model domain. Finally, </w:t>
+        <w:t xml:space="preserve">solution composition is associated with any water that flows into the model domain. Finally, </w:t>
       </w:r>
       <w:r>
         <w:rPr>
@@ -3255,6 +3633,7 @@
         <w:pStyle w:val="Heading2"/>
       </w:pPr>
       <w:r>
+        <w:lastRenderedPageBreak/>
         <w:t>6. Wells, rivers, drains</w:t>
       </w:r>
     </w:p>
@@ -3292,7 +3671,224 @@
           <w:szCs w:val="24"/>
         </w:rPr>
         <w:tab/>
-        <w:t xml:space="preserve">In addition t </w:t>
+      </w:r>
+      <w:r>
+        <w:rPr>
+          <w:rFonts w:ascii="Times New Roman" w:hAnsi="Times New Roman" w:cs="Times New Roman"/>
+          <w:sz w:val="24"/>
+          <w:szCs w:val="24"/>
+        </w:rPr>
+        <w:t>Wells, rivers, and drains are model features that are not defined with zone definitions</w:t>
+      </w:r>
+      <w:r>
+        <w:rPr>
+          <w:rFonts w:ascii="Times New Roman" w:hAnsi="Times New Roman" w:cs="Times New Roman"/>
+          <w:sz w:val="24"/>
+          <w:szCs w:val="24"/>
+        </w:rPr>
+        <w:t xml:space="preserve"> (</w:t>
+      </w:r>
+      <w:r>
+        <w:rPr>
+          <w:rFonts w:ascii="Times New Roman" w:hAnsi="Times New Roman" w:cs="Times New Roman"/>
+          <w:b/>
+          <w:sz w:val="24"/>
+          <w:szCs w:val="24"/>
+        </w:rPr>
+        <w:t>WELL</w:t>
+      </w:r>
+      <w:r>
+        <w:rPr>
+          <w:rFonts w:ascii="Times New Roman" w:hAnsi="Times New Roman" w:cs="Times New Roman"/>
+          <w:b/>
+          <w:sz w:val="24"/>
+          <w:szCs w:val="24"/>
+        </w:rPr>
+        <w:t>S</w:t>
+      </w:r>
+      <w:r>
+        <w:rPr>
+          <w:rFonts w:ascii="Times New Roman" w:hAnsi="Times New Roman" w:cs="Times New Roman"/>
+          <w:sz w:val="24"/>
+          <w:szCs w:val="24"/>
+        </w:rPr>
+        <w:t xml:space="preserve">, </w:t>
+      </w:r>
+      <w:r>
+        <w:rPr>
+          <w:rFonts w:ascii="Times New Roman" w:hAnsi="Times New Roman" w:cs="Times New Roman"/>
+          <w:b/>
+          <w:sz w:val="24"/>
+          <w:szCs w:val="24"/>
+        </w:rPr>
+        <w:t>RIVERS</w:t>
+      </w:r>
+      <w:r>
+        <w:rPr>
+          <w:rFonts w:ascii="Times New Roman" w:hAnsi="Times New Roman" w:cs="Times New Roman"/>
+          <w:sz w:val="24"/>
+          <w:szCs w:val="24"/>
+        </w:rPr>
+        <w:t>,</w:t>
+      </w:r>
+      <w:r>
+        <w:rPr>
+          <w:rFonts w:ascii="Times New Roman" w:hAnsi="Times New Roman" w:cs="Times New Roman"/>
+          <w:sz w:val="24"/>
+          <w:szCs w:val="24"/>
+        </w:rPr>
+        <w:t xml:space="preserve"> and</w:t>
+      </w:r>
+      <w:r>
+        <w:rPr>
+          <w:rFonts w:ascii="Times New Roman" w:hAnsi="Times New Roman" w:cs="Times New Roman"/>
+          <w:sz w:val="24"/>
+          <w:szCs w:val="24"/>
+        </w:rPr>
+        <w:t xml:space="preserve"> </w:t>
+      </w:r>
+      <w:r>
+        <w:rPr>
+          <w:rFonts w:ascii="Times New Roman" w:hAnsi="Times New Roman" w:cs="Times New Roman"/>
+          <w:b/>
+          <w:sz w:val="24"/>
+          <w:szCs w:val="24"/>
+        </w:rPr>
+        <w:t>DRAINS</w:t>
+      </w:r>
+      <w:r>
+        <w:rPr>
+          <w:rFonts w:ascii="Times New Roman" w:hAnsi="Times New Roman" w:cs="Times New Roman"/>
+          <w:sz w:val="24"/>
+          <w:szCs w:val="24"/>
+        </w:rPr>
+        <w:t>, table 1)</w:t>
+      </w:r>
+      <w:r>
+        <w:rPr>
+          <w:rFonts w:ascii="Times New Roman" w:hAnsi="Times New Roman" w:cs="Times New Roman"/>
+          <w:sz w:val="24"/>
+          <w:szCs w:val="24"/>
+        </w:rPr>
+        <w:t xml:space="preserve">. Wells are located by an X--Y point, with additional definitions to define the open intervals of the well and the pumping/injection rate, which can be a time series. </w:t>
+      </w:r>
+    </w:p>
+    <w:p>
+      <w:pPr>
+        <w:spacing w:line="480" w:lineRule="auto"/>
+        <w:rPr>
+          <w:rFonts w:ascii="Times New Roman" w:hAnsi="Times New Roman" w:cs="Times New Roman"/>
+          <w:sz w:val="24"/>
+          <w:szCs w:val="24"/>
+        </w:rPr>
+      </w:pPr>
+      <w:r>
+        <w:rPr>
+          <w:rFonts w:ascii="Times New Roman" w:hAnsi="Times New Roman" w:cs="Times New Roman"/>
+          <w:sz w:val="24"/>
+          <w:szCs w:val="24"/>
+        </w:rPr>
+        <w:tab/>
+        <w:t>Rivers are defined by a series of X--Y points. At each point a river width is defined, which is used to calculate the area influenced by the river. Other parameters needed in a river definition are the elevation, thickness, and hydraulic conductivity of the riverbed and the head of the river</w:t>
+      </w:r>
+      <w:r>
+        <w:rPr>
+          <w:rFonts w:ascii="Times New Roman" w:hAnsi="Times New Roman" w:cs="Times New Roman"/>
+          <w:sz w:val="24"/>
+          <w:szCs w:val="24"/>
+        </w:rPr>
+        <w:t xml:space="preserve"> and the composition of the river water. The head and river-water composition may be </w:t>
+      </w:r>
+      <w:r>
+        <w:rPr>
+          <w:rFonts w:ascii="Times New Roman" w:hAnsi="Times New Roman" w:cs="Times New Roman"/>
+          <w:sz w:val="24"/>
+          <w:szCs w:val="24"/>
+        </w:rPr>
+        <w:t xml:space="preserve">time series. The flux of water to or from the aquifer is calculated from the hydraulic conductivity of the riverbed and the head gradient through the riverbed. </w:t>
+      </w:r>
+      <w:r>
+        <w:rPr>
+          <w:rFonts w:ascii="Times New Roman" w:hAnsi="Times New Roman" w:cs="Times New Roman"/>
+          <w:sz w:val="24"/>
+          <w:szCs w:val="24"/>
+        </w:rPr>
+        <w:t xml:space="preserve">All parameters must be defined for the first and last point of a river, but interpolation can be used to specify parameters at intermediate points. </w:t>
+      </w:r>
+    </w:p>
+    <w:p>
+      <w:pPr>
+        <w:spacing w:line="480" w:lineRule="auto"/>
+        <w:rPr>
+          <w:rFonts w:ascii="Times New Roman" w:hAnsi="Times New Roman" w:cs="Times New Roman"/>
+          <w:sz w:val="24"/>
+          <w:szCs w:val="24"/>
+        </w:rPr>
+      </w:pPr>
+      <w:r>
+        <w:rPr>
+          <w:rFonts w:ascii="Times New Roman" w:hAnsi="Times New Roman" w:cs="Times New Roman"/>
+          <w:sz w:val="24"/>
+          <w:szCs w:val="24"/>
+        </w:rPr>
+        <w:tab/>
+        <w:t>Drains are similar to rivers, except that drains can only accept water from the aquifer and cannot supply water to the aquifer. Drains are defined with a series of X--Y points. Width, thickness, and hydraulic conductivity are defined as with rivers</w:t>
+      </w:r>
+      <w:r>
+        <w:rPr>
+          <w:rFonts w:ascii="Times New Roman" w:hAnsi="Times New Roman" w:cs="Times New Roman"/>
+          <w:sz w:val="24"/>
+          <w:szCs w:val="24"/>
+        </w:rPr>
+        <w:t>, and the flux of water to the drain is calculated analogously to rivers</w:t>
+      </w:r>
+      <w:r>
+        <w:rPr>
+          <w:rFonts w:ascii="Times New Roman" w:hAnsi="Times New Roman" w:cs="Times New Roman"/>
+          <w:sz w:val="24"/>
+          <w:szCs w:val="24"/>
+        </w:rPr>
+        <w:t>. However, a time</w:t>
+      </w:r>
+      <w:r>
+        <w:rPr>
+          <w:rFonts w:ascii="Times New Roman" w:hAnsi="Times New Roman" w:cs="Times New Roman"/>
+          <w:sz w:val="24"/>
+          <w:szCs w:val="24"/>
+        </w:rPr>
+        <w:t>-</w:t>
+      </w:r>
+      <w:r>
+        <w:rPr>
+          <w:rFonts w:ascii="Times New Roman" w:hAnsi="Times New Roman" w:cs="Times New Roman"/>
+          <w:sz w:val="24"/>
+          <w:szCs w:val="24"/>
+        </w:rPr>
+        <w:t xml:space="preserve">invariant elevation is assigned to each point </w:t>
+      </w:r>
+      <w:r>
+        <w:rPr>
+          <w:rFonts w:ascii="Times New Roman" w:hAnsi="Times New Roman" w:cs="Times New Roman"/>
+          <w:sz w:val="24"/>
+          <w:szCs w:val="24"/>
+        </w:rPr>
+        <w:t>of a drain</w:t>
+      </w:r>
+      <w:r>
+        <w:rPr>
+          <w:rFonts w:ascii="Times New Roman" w:hAnsi="Times New Roman" w:cs="Times New Roman"/>
+          <w:sz w:val="24"/>
+          <w:szCs w:val="24"/>
+        </w:rPr>
+        <w:t xml:space="preserve">, rather than a </w:t>
+      </w:r>
+      <w:r>
+        <w:rPr>
+          <w:rFonts w:ascii="Times New Roman" w:hAnsi="Times New Roman" w:cs="Times New Roman"/>
+          <w:sz w:val="24"/>
+          <w:szCs w:val="24"/>
+        </w:rPr>
+        <w:t>possibly time-varying head that is defined for a river, and no water composition is needed because water never enters the aquifer from the drain. Water and solutes entering a drain are removed from the system and cannot be reintroduced to the model domain.</w:t>
       </w:r>
     </w:p>
     <w:p>
@@ -3336,8 +3932,33 @@
           <w:sz w:val="24"/>
           <w:szCs w:val="24"/>
         </w:rPr>
+        <w:lastRenderedPageBreak/>
         <w:tab/>
-        <w:t xml:space="preserve">In addition t </w:t>
+      </w:r>
+      <w:r>
+        <w:rPr>
+          <w:rFonts w:ascii="Times New Roman" w:hAnsi="Times New Roman" w:cs="Times New Roman"/>
+          <w:sz w:val="24"/>
+          <w:szCs w:val="24"/>
+        </w:rPr>
+        <w:t>For flow and solute transport models, it frequently is useful to know the fluxes of water and solute through particular locations or boundary cells of the model. Accounting zones can be defined in P4W using the standard zone definitions (</w:t>
+      </w:r>
+      <w:r>
+        <w:rPr>
+          <w:rFonts w:ascii="Times New Roman" w:hAnsi="Times New Roman" w:cs="Times New Roman"/>
+          <w:b/>
+          <w:sz w:val="24"/>
+          <w:szCs w:val="24"/>
+        </w:rPr>
+        <w:t>ZONE_FLOW</w:t>
+      </w:r>
+      <w:r>
+        <w:rPr>
+          <w:rFonts w:ascii="Times New Roman" w:hAnsi="Times New Roman" w:cs="Times New Roman"/>
+          <w:sz w:val="24"/>
+          <w:szCs w:val="24"/>
+        </w:rPr>
+        <w:t xml:space="preserve">, table 1). For each accounting zone, the fluxes of water and solutes into and out of the zone through the zone boundaries are calculated. In addition,  for each boundary-condition (source/sink) type--flux, leaky, specified-head, well, river, drain--the fluxes of water and solutes into and out of each type of source/sink within the zone is calculated. </w:t>
       </w:r>
     </w:p>
     <w:p>
@@ -3382,7 +4003,110 @@
           <w:szCs w:val="24"/>
         </w:rPr>
         <w:tab/>
-        <w:t xml:space="preserve">In addition t </w:t>
+      </w:r>
+      <w:r>
+        <w:rPr>
+          <w:rFonts w:ascii="Times New Roman" w:hAnsi="Times New Roman" w:cs="Times New Roman"/>
+          <w:sz w:val="24"/>
+          <w:szCs w:val="24"/>
+        </w:rPr>
+        <w:t>More than twenty output files</w:t>
+      </w:r>
+      <w:r>
+        <w:rPr>
+          <w:rFonts w:ascii="Times New Roman" w:hAnsi="Times New Roman" w:cs="Times New Roman"/>
+          <w:sz w:val="24"/>
+          <w:szCs w:val="24"/>
+        </w:rPr>
+        <w:t xml:space="preserve"> of different formats, </w:t>
+      </w:r>
+      <w:r>
+        <w:rPr>
+          <w:rFonts w:ascii="Times New Roman" w:hAnsi="Times New Roman" w:cs="Times New Roman"/>
+          <w:sz w:val="24"/>
+          <w:szCs w:val="24"/>
+        </w:rPr>
+        <w:t>including descriptions of the problem definition, heads, velocities, chemical data, and log information, can be written during the course of a PHAST simulation. Some of the output files are intended to be viewed by a text editor (</w:t>
+      </w:r>
+      <w:r>
+        <w:rPr>
+          <w:rFonts w:ascii="Times New Roman" w:hAnsi="Times New Roman" w:cs="Times New Roman"/>
+          <w:i/>
+          <w:sz w:val="24"/>
+          <w:szCs w:val="24"/>
+        </w:rPr>
+        <w:t>.txt</w:t>
+      </w:r>
+      <w:r>
+        <w:rPr>
+          <w:rFonts w:ascii="Times New Roman" w:hAnsi="Times New Roman" w:cs="Times New Roman"/>
+          <w:sz w:val="24"/>
+          <w:szCs w:val="24"/>
+        </w:rPr>
+        <w:t xml:space="preserve"> files), some are tab-separated values files (</w:t>
+      </w:r>
+      <w:r>
+        <w:rPr>
+          <w:rFonts w:ascii="Times New Roman" w:hAnsi="Times New Roman" w:cs="Times New Roman"/>
+          <w:i/>
+          <w:sz w:val="24"/>
+          <w:szCs w:val="24"/>
+        </w:rPr>
+        <w:t>.</w:t>
+      </w:r>
+      <w:proofErr w:type="spellStart"/>
+      <w:r>
+        <w:rPr>
+          <w:rFonts w:ascii="Times New Roman" w:hAnsi="Times New Roman" w:cs="Times New Roman"/>
+          <w:i/>
+          <w:sz w:val="24"/>
+          <w:szCs w:val="24"/>
+        </w:rPr>
+        <w:t>tsv</w:t>
+      </w:r>
+      <w:proofErr w:type="spellEnd"/>
+      <w:r>
+        <w:rPr>
+          <w:rFonts w:ascii="Times New Roman" w:hAnsi="Times New Roman" w:cs="Times New Roman"/>
+          <w:sz w:val="24"/>
+          <w:szCs w:val="24"/>
+        </w:rPr>
+        <w:t xml:space="preserve"> files), which are suitable for post-processing or spreadsheets. A Hierarchical Data Format (HDF) file (</w:t>
+      </w:r>
+      <w:r>
+        <w:rPr>
+          <w:rFonts w:ascii="Times New Roman" w:hAnsi="Times New Roman" w:cs="Times New Roman"/>
+          <w:i/>
+          <w:sz w:val="24"/>
+          <w:szCs w:val="24"/>
+        </w:rPr>
+        <w:t>.h5</w:t>
+      </w:r>
+      <w:r>
+        <w:rPr>
+          <w:rFonts w:ascii="Times New Roman" w:hAnsi="Times New Roman" w:cs="Times New Roman"/>
+          <w:sz w:val="24"/>
+          <w:szCs w:val="24"/>
+        </w:rPr>
+        <w:t xml:space="preserve"> file) is used to save most model results in a binary format. The file can be used with the </w:t>
+      </w:r>
+      <w:proofErr w:type="spellStart"/>
+      <w:r>
+        <w:rPr>
+          <w:rFonts w:ascii="Times New Roman" w:hAnsi="Times New Roman" w:cs="Times New Roman"/>
+          <w:sz w:val="24"/>
+          <w:szCs w:val="24"/>
+        </w:rPr>
+        <w:t>ModelViewer</w:t>
+      </w:r>
+      <w:proofErr w:type="spellEnd"/>
+      <w:r>
+        <w:rPr>
+          <w:rFonts w:ascii="Times New Roman" w:hAnsi="Times New Roman" w:cs="Times New Roman"/>
+          <w:sz w:val="24"/>
+          <w:szCs w:val="24"/>
+        </w:rPr>
+        <w:t xml:space="preserve"> software (Hsieh and Winston, 2002) to visualize data input and results or data in the HDF file can be exported to ASCII files. </w:t>
       </w:r>
     </w:p>
     <w:p>
@@ -3400,25 +4124,83 @@
           <w:sz w:val="24"/>
           <w:szCs w:val="24"/>
         </w:rPr>
-        <w:t xml:space="preserve">HDF, </w:t>
-      </w:r>
-      <w:proofErr w:type="spellStart"/>
-      <w:r>
-        <w:rPr>
-          <w:rFonts w:ascii="Times New Roman" w:hAnsi="Times New Roman" w:cs="Times New Roman"/>
-          <w:sz w:val="24"/>
-          <w:szCs w:val="24"/>
-        </w:rPr>
-        <w:t>Ascii</w:t>
-      </w:r>
-      <w:proofErr w:type="spellEnd"/>
-      <w:r>
-        <w:rPr>
-          <w:rFonts w:ascii="Times New Roman" w:hAnsi="Times New Roman" w:cs="Times New Roman"/>
-          <w:sz w:val="24"/>
-          <w:szCs w:val="24"/>
-        </w:rPr>
-        <w:t>, Model Viewer</w:t>
+        <w:tab/>
+        <w:t xml:space="preserve">The </w:t>
+      </w:r>
+      <w:r>
+        <w:rPr>
+          <w:rFonts w:ascii="Times New Roman" w:hAnsi="Times New Roman" w:cs="Times New Roman"/>
+          <w:b/>
+          <w:sz w:val="24"/>
+          <w:szCs w:val="24"/>
+        </w:rPr>
+        <w:t>PRINT_INITIAL</w:t>
+      </w:r>
+      <w:r>
+        <w:rPr>
+          <w:rFonts w:ascii="Times New Roman" w:hAnsi="Times New Roman" w:cs="Times New Roman"/>
+          <w:sz w:val="24"/>
+          <w:szCs w:val="24"/>
+        </w:rPr>
+        <w:t xml:space="preserve"> item in the data tree specifies whether initial conditions are written to output files. The </w:t>
+      </w:r>
+      <w:r>
+        <w:rPr>
+          <w:rFonts w:ascii="Times New Roman" w:hAnsi="Times New Roman" w:cs="Times New Roman"/>
+          <w:b/>
+          <w:sz w:val="24"/>
+          <w:szCs w:val="24"/>
+        </w:rPr>
+        <w:t>PRINT_FREQUENCY</w:t>
+      </w:r>
+      <w:r>
+        <w:rPr>
+          <w:rFonts w:ascii="Times New Roman" w:hAnsi="Times New Roman" w:cs="Times New Roman"/>
+          <w:sz w:val="24"/>
+          <w:szCs w:val="24"/>
+        </w:rPr>
+        <w:t xml:space="preserve"> item in the data tree is used to specify print frequenc</w:t>
+      </w:r>
+      <w:r>
+        <w:rPr>
+          <w:rFonts w:ascii="Times New Roman" w:hAnsi="Times New Roman" w:cs="Times New Roman"/>
+          <w:sz w:val="24"/>
+          <w:szCs w:val="24"/>
+        </w:rPr>
+        <w:t>ies</w:t>
+      </w:r>
+      <w:r>
+        <w:rPr>
+          <w:rFonts w:ascii="Times New Roman" w:hAnsi="Times New Roman" w:cs="Times New Roman"/>
+          <w:sz w:val="24"/>
+          <w:szCs w:val="24"/>
+        </w:rPr>
+        <w:t xml:space="preserve">, in terms of time steps or </w:t>
+      </w:r>
+      <w:r>
+        <w:rPr>
+          <w:rFonts w:ascii="Times New Roman" w:hAnsi="Times New Roman" w:cs="Times New Roman"/>
+          <w:sz w:val="24"/>
+          <w:szCs w:val="24"/>
+        </w:rPr>
+        <w:t xml:space="preserve">elapsed time, when data are written to the output files. The print frequency for each file can be specified individually, and, in addition, each print frequency may be specified to change at given times during the calculation. </w:t>
+      </w:r>
+      <w:r>
+        <w:rPr>
+          <w:rFonts w:ascii="Times New Roman" w:hAnsi="Times New Roman" w:cs="Times New Roman"/>
+          <w:b/>
+          <w:sz w:val="24"/>
+          <w:szCs w:val="24"/>
+        </w:rPr>
+        <w:t>PRINT_FREQUENCY</w:t>
+      </w:r>
+      <w:r>
+        <w:rPr>
+          <w:rFonts w:ascii="Times New Roman" w:hAnsi="Times New Roman" w:cs="Times New Roman"/>
+          <w:sz w:val="24"/>
+          <w:szCs w:val="24"/>
+        </w:rPr>
+        <w:t xml:space="preserve"> also can be used  to write a file of heads that can be used as initial conditions for subsequent simulations.</w:t>
       </w:r>
     </w:p>
     <w:p>
@@ -3426,19 +4208,29 @@
         <w:pStyle w:val="Heading2"/>
       </w:pPr>
       <w:r>
+        <w:lastRenderedPageBreak/>
         <w:t xml:space="preserve">9. </w:t>
       </w:r>
       <w:r>
-        <w:t xml:space="preserve">Time Stepping and </w:t>
-      </w:r>
-      <w:r>
-        <w:t>Simulation</w:t>
+        <w:t xml:space="preserve">Time </w:t>
+      </w:r>
+      <w:r>
+        <w:t>s</w:t>
+      </w:r>
+      <w:r>
+        <w:t xml:space="preserve">tepping and </w:t>
+      </w:r>
+      <w:r>
+        <w:t>s</w:t>
+      </w:r>
+      <w:r>
+        <w:t>imulation</w:t>
       </w:r>
       <w:r>
         <w:t xml:space="preserve"> </w:t>
       </w:r>
       <w:r>
-        <w:t>Time</w:t>
+        <w:t>periods</w:t>
       </w:r>
     </w:p>
     <w:p>
@@ -3475,526 +4267,6 @@
           <w:szCs w:val="24"/>
         </w:rPr>
         <w:tab/>
-        <w:t xml:space="preserve">In addition t </w:t>
-      </w:r>
-    </w:p>
-    <w:p/>
-    <w:p>
-      <w:pPr>
-        <w:pStyle w:val="Heading1"/>
-      </w:pPr>
-      <w:r>
-        <w:t>Running</w:t>
-      </w:r>
-      <w:r>
-        <w:t xml:space="preserve"> Simulations</w:t>
-      </w:r>
-    </w:p>
-    <w:p>
-      <w:pPr>
-        <w:spacing w:line="480" w:lineRule="auto"/>
-        <w:rPr>
-          <w:rFonts w:ascii="Times New Roman" w:hAnsi="Times New Roman" w:cs="Times New Roman"/>
-          <w:sz w:val="24"/>
-          <w:szCs w:val="24"/>
-        </w:rPr>
-      </w:pPr>
-      <w:r>
-        <w:rPr>
-          <w:rFonts w:ascii="Times New Roman" w:hAnsi="Times New Roman" w:cs="Times New Roman"/>
-          <w:sz w:val="24"/>
-          <w:szCs w:val="24"/>
-        </w:rPr>
-        <w:tab/>
-      </w:r>
-    </w:p>
-    <w:p>
-      <w:pPr>
-        <w:spacing w:line="480" w:lineRule="auto"/>
-        <w:rPr>
-          <w:rFonts w:ascii="Times New Roman" w:hAnsi="Times New Roman" w:cs="Times New Roman"/>
-          <w:sz w:val="24"/>
-          <w:szCs w:val="24"/>
-        </w:rPr>
-      </w:pPr>
-      <w:r>
-        <w:rPr>
-          <w:rFonts w:ascii="Times New Roman" w:hAnsi="Times New Roman" w:cs="Times New Roman"/>
-          <w:sz w:val="24"/>
-          <w:szCs w:val="24"/>
-        </w:rPr>
-        <w:tab/>
-      </w:r>
-      <w:r>
-        <w:rPr>
-          <w:rFonts w:ascii="Times New Roman" w:hAnsi="Times New Roman" w:cs="Times New Roman"/>
-          <w:sz w:val="24"/>
-          <w:szCs w:val="24"/>
-        </w:rPr>
-        <w:t xml:space="preserve">Once the model features have been defined, the model can be run from P4W by clicking on the running-man icon. Any errors in the input definitions will be identified and once no errors are found, the model will be run. </w:t>
-      </w:r>
-      <w:r>
-        <w:rPr>
-          <w:rFonts w:ascii="Times New Roman" w:hAnsi="Times New Roman" w:cs="Times New Roman"/>
-          <w:sz w:val="24"/>
-          <w:szCs w:val="24"/>
-        </w:rPr>
-        <w:t xml:space="preserve">Spatial distributions of heads, velocities, and chemical constituents </w:t>
-      </w:r>
-      <w:r>
-        <w:rPr>
-          <w:rFonts w:ascii="Times New Roman" w:hAnsi="Times New Roman" w:cs="Times New Roman"/>
-          <w:sz w:val="24"/>
-          <w:szCs w:val="24"/>
-        </w:rPr>
-        <w:t>are written to files at specified frequencies. Some of the output files are intended to be viewed by a text editor (</w:t>
-      </w:r>
-      <w:r>
-        <w:rPr>
-          <w:rFonts w:ascii="Times New Roman" w:hAnsi="Times New Roman" w:cs="Times New Roman"/>
-          <w:i/>
-          <w:sz w:val="24"/>
-          <w:szCs w:val="24"/>
-        </w:rPr>
-        <w:t>.txt</w:t>
-      </w:r>
-      <w:r>
-        <w:rPr>
-          <w:rFonts w:ascii="Times New Roman" w:hAnsi="Times New Roman" w:cs="Times New Roman"/>
-          <w:sz w:val="24"/>
-          <w:szCs w:val="24"/>
-        </w:rPr>
-        <w:t xml:space="preserve"> files), some are tab-separated values files (</w:t>
-      </w:r>
-      <w:r>
-        <w:rPr>
-          <w:rFonts w:ascii="Times New Roman" w:hAnsi="Times New Roman" w:cs="Times New Roman"/>
-          <w:i/>
-          <w:sz w:val="24"/>
-          <w:szCs w:val="24"/>
-        </w:rPr>
-        <w:t>.</w:t>
-      </w:r>
-      <w:proofErr w:type="spellStart"/>
-      <w:r>
-        <w:rPr>
-          <w:rFonts w:ascii="Times New Roman" w:hAnsi="Times New Roman" w:cs="Times New Roman"/>
-          <w:i/>
-          <w:sz w:val="24"/>
-          <w:szCs w:val="24"/>
-        </w:rPr>
-        <w:t>tsv</w:t>
-      </w:r>
-      <w:proofErr w:type="spellEnd"/>
-      <w:r>
-        <w:rPr>
-          <w:rFonts w:ascii="Times New Roman" w:hAnsi="Times New Roman" w:cs="Times New Roman"/>
-          <w:sz w:val="24"/>
-          <w:szCs w:val="24"/>
-        </w:rPr>
-        <w:t xml:space="preserve"> files), which are suitable for post-processing or spreadsheets. Input distribution</w:t>
-      </w:r>
-      <w:r>
-        <w:rPr>
-          <w:rFonts w:ascii="Times New Roman" w:hAnsi="Times New Roman" w:cs="Times New Roman"/>
-          <w:sz w:val="24"/>
-          <w:szCs w:val="24"/>
-        </w:rPr>
-        <w:t>s</w:t>
-      </w:r>
-      <w:r>
-        <w:rPr>
-          <w:rFonts w:ascii="Times New Roman" w:hAnsi="Times New Roman" w:cs="Times New Roman"/>
-          <w:sz w:val="24"/>
-          <w:szCs w:val="24"/>
-        </w:rPr>
-        <w:t xml:space="preserve"> of </w:t>
-      </w:r>
-      <w:r>
-        <w:rPr>
-          <w:rFonts w:ascii="Times New Roman" w:hAnsi="Times New Roman" w:cs="Times New Roman"/>
-          <w:sz w:val="24"/>
-          <w:szCs w:val="24"/>
-        </w:rPr>
-        <w:t xml:space="preserve">model </w:t>
-      </w:r>
-      <w:r>
-        <w:rPr>
-          <w:rFonts w:ascii="Times New Roman" w:hAnsi="Times New Roman" w:cs="Times New Roman"/>
-          <w:sz w:val="24"/>
-          <w:szCs w:val="24"/>
-        </w:rPr>
-        <w:t xml:space="preserve">parameters and </w:t>
-      </w:r>
-      <w:r>
-        <w:rPr>
-          <w:rFonts w:ascii="Times New Roman" w:hAnsi="Times New Roman" w:cs="Times New Roman"/>
-          <w:sz w:val="24"/>
-          <w:szCs w:val="24"/>
-        </w:rPr>
-        <w:t xml:space="preserve">model </w:t>
-      </w:r>
-      <w:r>
-        <w:rPr>
-          <w:rFonts w:ascii="Times New Roman" w:hAnsi="Times New Roman" w:cs="Times New Roman"/>
-          <w:sz w:val="24"/>
-          <w:szCs w:val="24"/>
-        </w:rPr>
-        <w:t xml:space="preserve">results </w:t>
-      </w:r>
-      <w:r>
-        <w:rPr>
-          <w:rFonts w:ascii="Times New Roman" w:hAnsi="Times New Roman" w:cs="Times New Roman"/>
-          <w:sz w:val="24"/>
-          <w:szCs w:val="24"/>
-        </w:rPr>
-        <w:t xml:space="preserve">also </w:t>
-      </w:r>
-      <w:r>
-        <w:rPr>
-          <w:rFonts w:ascii="Times New Roman" w:hAnsi="Times New Roman" w:cs="Times New Roman"/>
-          <w:sz w:val="24"/>
-          <w:szCs w:val="24"/>
-        </w:rPr>
-        <w:t>may be written to a Hierarchical Data Format (HDF) file (</w:t>
-      </w:r>
-      <w:r>
-        <w:rPr>
-          <w:rFonts w:ascii="Times New Roman" w:hAnsi="Times New Roman" w:cs="Times New Roman"/>
-          <w:i/>
-          <w:sz w:val="24"/>
-          <w:szCs w:val="24"/>
-        </w:rPr>
-        <w:t>.h5</w:t>
-      </w:r>
-      <w:r>
-        <w:rPr>
-          <w:rFonts w:ascii="Times New Roman" w:hAnsi="Times New Roman" w:cs="Times New Roman"/>
-          <w:sz w:val="24"/>
-          <w:szCs w:val="24"/>
-        </w:rPr>
-        <w:t xml:space="preserve"> file), which can be visualized with the </w:t>
-      </w:r>
-      <w:proofErr w:type="spellStart"/>
-      <w:r>
-        <w:rPr>
-          <w:rFonts w:ascii="Times New Roman" w:hAnsi="Times New Roman" w:cs="Times New Roman"/>
-          <w:sz w:val="24"/>
-          <w:szCs w:val="24"/>
-        </w:rPr>
-        <w:t>ModelViewer</w:t>
-      </w:r>
-      <w:proofErr w:type="spellEnd"/>
-      <w:r>
-        <w:rPr>
-          <w:rFonts w:ascii="Times New Roman" w:hAnsi="Times New Roman" w:cs="Times New Roman"/>
-          <w:sz w:val="24"/>
-          <w:szCs w:val="24"/>
-        </w:rPr>
-        <w:t xml:space="preserve"> software (Hsieh and Winston, 2002). </w:t>
-      </w:r>
-      <w:proofErr w:type="spellStart"/>
-      <w:r>
-        <w:rPr>
-          <w:rFonts w:ascii="Times New Roman" w:hAnsi="Times New Roman" w:cs="Times New Roman"/>
-          <w:sz w:val="24"/>
-          <w:szCs w:val="24"/>
-        </w:rPr>
-        <w:t>ModelViewer</w:t>
-      </w:r>
-      <w:proofErr w:type="spellEnd"/>
-      <w:r>
-        <w:rPr>
-          <w:rFonts w:ascii="Times New Roman" w:hAnsi="Times New Roman" w:cs="Times New Roman"/>
-          <w:sz w:val="24"/>
-          <w:szCs w:val="24"/>
-        </w:rPr>
-        <w:t xml:space="preserve"> provides 3D views of data from the HDF file and produces</w:t>
-      </w:r>
-      <w:r>
-        <w:rPr>
-          <w:rFonts w:ascii="Times New Roman" w:hAnsi="Times New Roman" w:cs="Times New Roman"/>
-          <w:sz w:val="24"/>
-          <w:szCs w:val="24"/>
-        </w:rPr>
-        <w:t xml:space="preserve"> solid rendering,</w:t>
-      </w:r>
-      <w:r>
-        <w:rPr>
-          <w:rFonts w:ascii="Times New Roman" w:hAnsi="Times New Roman" w:cs="Times New Roman"/>
-          <w:sz w:val="24"/>
-          <w:szCs w:val="24"/>
-        </w:rPr>
-        <w:t xml:space="preserve"> </w:t>
-      </w:r>
-      <w:proofErr w:type="spellStart"/>
-      <w:r>
-        <w:rPr>
-          <w:rFonts w:ascii="Times New Roman" w:hAnsi="Times New Roman" w:cs="Times New Roman"/>
-          <w:sz w:val="24"/>
-          <w:szCs w:val="24"/>
-        </w:rPr>
-        <w:t>isosurfaces</w:t>
-      </w:r>
-      <w:proofErr w:type="spellEnd"/>
-      <w:r>
-        <w:rPr>
-          <w:rFonts w:ascii="Times New Roman" w:hAnsi="Times New Roman" w:cs="Times New Roman"/>
-          <w:sz w:val="24"/>
-          <w:szCs w:val="24"/>
-        </w:rPr>
-        <w:t xml:space="preserve"> contours,</w:t>
-      </w:r>
-      <w:r>
-        <w:rPr>
-          <w:rFonts w:ascii="Times New Roman" w:hAnsi="Times New Roman" w:cs="Times New Roman"/>
-          <w:sz w:val="24"/>
-          <w:szCs w:val="24"/>
-        </w:rPr>
-        <w:t xml:space="preserve"> and time-series animations of the </w:t>
-      </w:r>
-      <w:r>
-        <w:rPr>
-          <w:rFonts w:ascii="Times New Roman" w:hAnsi="Times New Roman" w:cs="Times New Roman"/>
-          <w:sz w:val="24"/>
-          <w:szCs w:val="24"/>
-        </w:rPr>
-        <w:t>model results</w:t>
-      </w:r>
-      <w:r>
-        <w:rPr>
-          <w:rFonts w:ascii="Times New Roman" w:hAnsi="Times New Roman" w:cs="Times New Roman"/>
-          <w:sz w:val="24"/>
-          <w:szCs w:val="24"/>
-        </w:rPr>
-        <w:t xml:space="preserve">. </w:t>
-      </w:r>
-      <w:r>
-        <w:rPr>
-          <w:rFonts w:ascii="Times New Roman" w:hAnsi="Times New Roman" w:cs="Times New Roman"/>
-          <w:sz w:val="24"/>
-          <w:szCs w:val="24"/>
-        </w:rPr>
-        <w:t xml:space="preserve">It </w:t>
-      </w:r>
-      <w:r>
-        <w:rPr>
-          <w:rFonts w:ascii="Times New Roman" w:hAnsi="Times New Roman" w:cs="Times New Roman"/>
-          <w:sz w:val="24"/>
-          <w:szCs w:val="24"/>
-        </w:rPr>
-        <w:t xml:space="preserve">also </w:t>
-      </w:r>
-      <w:r>
-        <w:rPr>
-          <w:rFonts w:ascii="Times New Roman" w:hAnsi="Times New Roman" w:cs="Times New Roman"/>
-          <w:sz w:val="24"/>
-          <w:szCs w:val="24"/>
-        </w:rPr>
-        <w:t xml:space="preserve">is possible to view the locations of model features, including boundary conditions, </w:t>
-      </w:r>
-      <w:r>
-        <w:rPr>
-          <w:rFonts w:ascii="Times New Roman" w:hAnsi="Times New Roman" w:cs="Times New Roman"/>
-          <w:sz w:val="24"/>
-          <w:szCs w:val="24"/>
-        </w:rPr>
-        <w:t xml:space="preserve">wells, </w:t>
-      </w:r>
-      <w:r>
-        <w:rPr>
-          <w:rFonts w:ascii="Times New Roman" w:hAnsi="Times New Roman" w:cs="Times New Roman"/>
-          <w:sz w:val="24"/>
-          <w:szCs w:val="24"/>
-        </w:rPr>
-        <w:t>rivers, and drains, and the spatial distribution of media properties.</w:t>
-      </w:r>
-    </w:p>
-    <w:p>
-      <w:pPr>
-        <w:spacing w:line="480" w:lineRule="auto"/>
-        <w:rPr>
-          <w:rFonts w:ascii="Times New Roman" w:hAnsi="Times New Roman" w:cs="Times New Roman"/>
-          <w:sz w:val="24"/>
-          <w:szCs w:val="24"/>
-        </w:rPr>
-      </w:pPr>
-      <w:r>
-        <w:rPr>
-          <w:rFonts w:ascii="Times New Roman" w:hAnsi="Times New Roman" w:cs="Times New Roman"/>
-          <w:sz w:val="24"/>
-          <w:szCs w:val="24"/>
-        </w:rPr>
-        <w:tab/>
-        <w:t xml:space="preserve">All data definitions </w:t>
-      </w:r>
-      <w:r>
-        <w:rPr>
-          <w:rFonts w:ascii="Times New Roman" w:hAnsi="Times New Roman" w:cs="Times New Roman"/>
-          <w:sz w:val="24"/>
-          <w:szCs w:val="24"/>
-        </w:rPr>
-        <w:t>of P4W are stored in a</w:t>
-      </w:r>
-      <w:r>
-        <w:rPr>
-          <w:rFonts w:ascii="Times New Roman" w:hAnsi="Times New Roman" w:cs="Times New Roman"/>
-          <w:sz w:val="24"/>
-          <w:szCs w:val="24"/>
-        </w:rPr>
-        <w:t xml:space="preserve"> binary,</w:t>
-      </w:r>
-      <w:r>
-        <w:rPr>
-          <w:rFonts w:ascii="Times New Roman" w:hAnsi="Times New Roman" w:cs="Times New Roman"/>
-          <w:sz w:val="24"/>
-          <w:szCs w:val="24"/>
-        </w:rPr>
-        <w:t xml:space="preserve"> HDF file (</w:t>
-      </w:r>
-      <w:r>
-        <w:rPr>
-          <w:rFonts w:ascii="Times New Roman" w:hAnsi="Times New Roman" w:cs="Times New Roman"/>
-          <w:i/>
-          <w:sz w:val="24"/>
-          <w:szCs w:val="24"/>
-        </w:rPr>
-        <w:t>.</w:t>
-      </w:r>
-      <w:proofErr w:type="spellStart"/>
-      <w:r>
-        <w:rPr>
-          <w:rFonts w:ascii="Times New Roman" w:hAnsi="Times New Roman" w:cs="Times New Roman"/>
-          <w:i/>
-          <w:sz w:val="24"/>
-          <w:szCs w:val="24"/>
-        </w:rPr>
-        <w:t>wphast</w:t>
-      </w:r>
-      <w:proofErr w:type="spellEnd"/>
-      <w:r>
-        <w:rPr>
-          <w:rFonts w:ascii="Times New Roman" w:hAnsi="Times New Roman" w:cs="Times New Roman"/>
-          <w:sz w:val="24"/>
-          <w:szCs w:val="24"/>
-        </w:rPr>
-        <w:t xml:space="preserve"> file), which can be reloaded and run</w:t>
-      </w:r>
-      <w:r>
-        <w:rPr>
-          <w:rFonts w:ascii="Times New Roman" w:hAnsi="Times New Roman" w:cs="Times New Roman"/>
-          <w:sz w:val="24"/>
-          <w:szCs w:val="24"/>
-        </w:rPr>
-        <w:t xml:space="preserve"> with P4W</w:t>
-      </w:r>
-      <w:r>
-        <w:rPr>
-          <w:rFonts w:ascii="Times New Roman" w:hAnsi="Times New Roman" w:cs="Times New Roman"/>
-          <w:sz w:val="24"/>
-          <w:szCs w:val="24"/>
-        </w:rPr>
-        <w:t xml:space="preserve">. Data definitions also </w:t>
-      </w:r>
-      <w:r>
-        <w:rPr>
-          <w:rFonts w:ascii="Times New Roman" w:hAnsi="Times New Roman" w:cs="Times New Roman"/>
-          <w:sz w:val="24"/>
-          <w:szCs w:val="24"/>
-        </w:rPr>
-        <w:t>can be exported to an intuitive</w:t>
-      </w:r>
-      <w:r>
-        <w:rPr>
-          <w:rFonts w:ascii="Times New Roman" w:hAnsi="Times New Roman" w:cs="Times New Roman"/>
-          <w:sz w:val="24"/>
-          <w:szCs w:val="24"/>
-        </w:rPr>
-        <w:t>,</w:t>
-      </w:r>
-      <w:r>
-        <w:rPr>
-          <w:rFonts w:ascii="Times New Roman" w:hAnsi="Times New Roman" w:cs="Times New Roman"/>
-          <w:sz w:val="24"/>
-          <w:szCs w:val="24"/>
-        </w:rPr>
-        <w:t xml:space="preserve"> ASCII text file (</w:t>
-      </w:r>
-      <w:r>
-        <w:rPr>
-          <w:rFonts w:ascii="Times New Roman" w:hAnsi="Times New Roman" w:cs="Times New Roman"/>
-          <w:i/>
-          <w:sz w:val="24"/>
-          <w:szCs w:val="24"/>
-        </w:rPr>
-        <w:t>.</w:t>
-      </w:r>
-      <w:proofErr w:type="spellStart"/>
-      <w:r>
-        <w:rPr>
-          <w:rFonts w:ascii="Times New Roman" w:hAnsi="Times New Roman" w:cs="Times New Roman"/>
-          <w:i/>
-          <w:sz w:val="24"/>
-          <w:szCs w:val="24"/>
-        </w:rPr>
-        <w:t>trans.dat</w:t>
-      </w:r>
-      <w:proofErr w:type="spellEnd"/>
-      <w:r>
-        <w:rPr>
-          <w:rFonts w:ascii="Times New Roman" w:hAnsi="Times New Roman" w:cs="Times New Roman"/>
-          <w:sz w:val="24"/>
-          <w:szCs w:val="24"/>
-        </w:rPr>
-        <w:t xml:space="preserve">), which </w:t>
-      </w:r>
-      <w:r>
-        <w:rPr>
-          <w:rFonts w:ascii="Times New Roman" w:hAnsi="Times New Roman" w:cs="Times New Roman"/>
-          <w:sz w:val="24"/>
-          <w:szCs w:val="24"/>
-        </w:rPr>
-        <w:t>can be used</w:t>
-      </w:r>
-      <w:r>
-        <w:rPr>
-          <w:rFonts w:ascii="Times New Roman" w:hAnsi="Times New Roman" w:cs="Times New Roman"/>
-          <w:sz w:val="24"/>
-          <w:szCs w:val="24"/>
-        </w:rPr>
-        <w:t xml:space="preserve"> as input for the </w:t>
-      </w:r>
-      <w:r>
-        <w:rPr>
-          <w:rFonts w:ascii="Times New Roman" w:hAnsi="Times New Roman" w:cs="Times New Roman"/>
-          <w:sz w:val="24"/>
-          <w:szCs w:val="24"/>
-        </w:rPr>
-        <w:t xml:space="preserve">sequential or parallel </w:t>
-      </w:r>
-      <w:r>
-        <w:rPr>
-          <w:rFonts w:ascii="Times New Roman" w:hAnsi="Times New Roman" w:cs="Times New Roman"/>
-          <w:sz w:val="24"/>
-          <w:szCs w:val="24"/>
-        </w:rPr>
-        <w:t>batch version</w:t>
-      </w:r>
-      <w:r>
-        <w:rPr>
-          <w:rFonts w:ascii="Times New Roman" w:hAnsi="Times New Roman" w:cs="Times New Roman"/>
-          <w:sz w:val="24"/>
-          <w:szCs w:val="24"/>
-        </w:rPr>
-        <w:t>s</w:t>
-      </w:r>
-      <w:r>
-        <w:rPr>
-          <w:rFonts w:ascii="Times New Roman" w:hAnsi="Times New Roman" w:cs="Times New Roman"/>
-          <w:sz w:val="24"/>
-          <w:szCs w:val="24"/>
-        </w:rPr>
-        <w:t xml:space="preserve"> of PHAST. </w:t>
       </w:r>
       <w:r>
         <w:rPr>
@@ -4007,30 +4279,19 @@
       <w:r>
         <w:rPr>
           <w:rFonts w:ascii="Times New Roman" w:hAnsi="Times New Roman" w:cs="Times New Roman"/>
-          <w:i/>
-          <w:sz w:val="24"/>
-          <w:szCs w:val="24"/>
-        </w:rPr>
-        <w:t>.</w:t>
-      </w:r>
-      <w:proofErr w:type="spellStart"/>
-      <w:r>
-        <w:rPr>
-          <w:rFonts w:ascii="Times New Roman" w:hAnsi="Times New Roman" w:cs="Times New Roman"/>
-          <w:i/>
-          <w:sz w:val="24"/>
-          <w:szCs w:val="24"/>
-        </w:rPr>
-        <w:t>trans.dat</w:t>
-      </w:r>
-      <w:proofErr w:type="spellEnd"/>
-      <w:r>
-        <w:rPr>
-          <w:rFonts w:ascii="Times New Roman" w:hAnsi="Times New Roman" w:cs="Times New Roman"/>
-          <w:sz w:val="24"/>
-          <w:szCs w:val="24"/>
-        </w:rPr>
-        <w:t xml:space="preserve"> file also can be edited to add or modify model definitions, and then imported back into P4W. </w:t>
+          <w:b/>
+          <w:sz w:val="24"/>
+          <w:szCs w:val="24"/>
+        </w:rPr>
+        <w:t>TIME_CONTROL</w:t>
+      </w:r>
+      <w:r>
+        <w:rPr>
+          <w:rFonts w:ascii="Times New Roman" w:hAnsi="Times New Roman" w:cs="Times New Roman"/>
+          <w:sz w:val="24"/>
+          <w:szCs w:val="24"/>
+        </w:rPr>
+        <w:t xml:space="preserve"> item of the data tree (table 1) allows definition of the time interval used for time-stepping through the calculation. The time step may vary through the calculation, in which case a time series of time steps can be defined. A time to begin the simulation also may be defined, which makes it easy to begin time-stepping from a particular year, for example. One or more simulation periods may be defined, which may affect printing of results; by default, most data are printed at a specified frequency and at the end of each simulation period.  The last time for a simulation period defines the end of the simulation.</w:t>
       </w:r>
     </w:p>
     <w:p>
@@ -4038,6 +4299,531 @@
         <w:pStyle w:val="Heading1"/>
       </w:pPr>
       <w:r>
+        <w:t>Running</w:t>
+      </w:r>
+      <w:r>
+        <w:t xml:space="preserve"> Simulations</w:t>
+      </w:r>
+    </w:p>
+    <w:p>
+      <w:pPr>
+        <w:spacing w:line="480" w:lineRule="auto"/>
+        <w:rPr>
+          <w:rFonts w:ascii="Times New Roman" w:hAnsi="Times New Roman" w:cs="Times New Roman"/>
+          <w:sz w:val="24"/>
+          <w:szCs w:val="24"/>
+        </w:rPr>
+      </w:pPr>
+      <w:r>
+        <w:rPr>
+          <w:rFonts w:ascii="Times New Roman" w:hAnsi="Times New Roman" w:cs="Times New Roman"/>
+          <w:sz w:val="24"/>
+          <w:szCs w:val="24"/>
+        </w:rPr>
+        <w:tab/>
+      </w:r>
+    </w:p>
+    <w:p>
+      <w:pPr>
+        <w:spacing w:line="480" w:lineRule="auto"/>
+        <w:rPr>
+          <w:rFonts w:ascii="Times New Roman" w:hAnsi="Times New Roman" w:cs="Times New Roman"/>
+          <w:sz w:val="24"/>
+          <w:szCs w:val="24"/>
+        </w:rPr>
+      </w:pPr>
+      <w:r>
+        <w:rPr>
+          <w:rFonts w:ascii="Times New Roman" w:hAnsi="Times New Roman" w:cs="Times New Roman"/>
+          <w:sz w:val="24"/>
+          <w:szCs w:val="24"/>
+        </w:rPr>
+        <w:tab/>
+      </w:r>
+      <w:r>
+        <w:rPr>
+          <w:rFonts w:ascii="Times New Roman" w:hAnsi="Times New Roman" w:cs="Times New Roman"/>
+          <w:sz w:val="24"/>
+          <w:szCs w:val="24"/>
+        </w:rPr>
+        <w:t xml:space="preserve">Once the model features have been defined, the model can be run from P4W by clicking on the running-man icon. Any errors in the input definitions will be identified and once no errors are found, the model will be run. </w:t>
+      </w:r>
+      <w:r>
+        <w:rPr>
+          <w:rFonts w:ascii="Times New Roman" w:hAnsi="Times New Roman" w:cs="Times New Roman"/>
+          <w:sz w:val="24"/>
+          <w:szCs w:val="24"/>
+        </w:rPr>
+        <w:t xml:space="preserve">Spatial distributions of heads, velocities, and chemical constituents </w:t>
+      </w:r>
+      <w:r>
+        <w:rPr>
+          <w:rFonts w:ascii="Times New Roman" w:hAnsi="Times New Roman" w:cs="Times New Roman"/>
+          <w:sz w:val="24"/>
+          <w:szCs w:val="24"/>
+        </w:rPr>
+        <w:t xml:space="preserve">are written to files at </w:t>
+      </w:r>
+      <w:r>
+        <w:rPr>
+          <w:rFonts w:ascii="Times New Roman" w:hAnsi="Times New Roman" w:cs="Times New Roman"/>
+          <w:sz w:val="24"/>
+          <w:szCs w:val="24"/>
+        </w:rPr>
+        <w:t xml:space="preserve">the </w:t>
+      </w:r>
+      <w:r>
+        <w:rPr>
+          <w:rFonts w:ascii="Times New Roman" w:hAnsi="Times New Roman" w:cs="Times New Roman"/>
+          <w:sz w:val="24"/>
+          <w:szCs w:val="24"/>
+        </w:rPr>
+        <w:t>specified frequencies.</w:t>
+      </w:r>
+      <w:r>
+        <w:rPr>
+          <w:rFonts w:ascii="Times New Roman" w:hAnsi="Times New Roman" w:cs="Times New Roman"/>
+          <w:sz w:val="24"/>
+          <w:szCs w:val="24"/>
+        </w:rPr>
+        <w:t xml:space="preserve"> </w:t>
+      </w:r>
+      <w:proofErr w:type="spellStart"/>
+      <w:r>
+        <w:rPr>
+          <w:rFonts w:ascii="Times New Roman" w:hAnsi="Times New Roman" w:cs="Times New Roman"/>
+          <w:sz w:val="24"/>
+          <w:szCs w:val="24"/>
+        </w:rPr>
+        <w:t>ModelViewer</w:t>
+      </w:r>
+      <w:proofErr w:type="spellEnd"/>
+      <w:r>
+        <w:rPr>
+          <w:rFonts w:ascii="Times New Roman" w:hAnsi="Times New Roman" w:cs="Times New Roman"/>
+          <w:sz w:val="24"/>
+          <w:szCs w:val="24"/>
+        </w:rPr>
+        <w:t xml:space="preserve"> </w:t>
+      </w:r>
+      <w:r>
+        <w:rPr>
+          <w:rFonts w:ascii="Times New Roman" w:hAnsi="Times New Roman" w:cs="Times New Roman"/>
+          <w:sz w:val="24"/>
+          <w:szCs w:val="24"/>
+        </w:rPr>
+        <w:t xml:space="preserve">can be used </w:t>
+      </w:r>
+      <w:r>
+        <w:rPr>
+          <w:rFonts w:ascii="Times New Roman" w:hAnsi="Times New Roman" w:cs="Times New Roman"/>
+          <w:sz w:val="24"/>
+          <w:szCs w:val="24"/>
+        </w:rPr>
+        <w:t>with the</w:t>
+      </w:r>
+      <w:r>
+        <w:rPr>
+          <w:rFonts w:ascii="Times New Roman" w:hAnsi="Times New Roman" w:cs="Times New Roman"/>
+          <w:sz w:val="24"/>
+          <w:szCs w:val="24"/>
+        </w:rPr>
+        <w:t xml:space="preserve"> </w:t>
+      </w:r>
+      <w:r>
+        <w:rPr>
+          <w:rFonts w:ascii="Times New Roman" w:hAnsi="Times New Roman" w:cs="Times New Roman"/>
+          <w:sz w:val="24"/>
+          <w:szCs w:val="24"/>
+        </w:rPr>
+        <w:t xml:space="preserve">HDF file </w:t>
+      </w:r>
+      <w:r>
+        <w:rPr>
+          <w:rFonts w:ascii="Times New Roman" w:hAnsi="Times New Roman" w:cs="Times New Roman"/>
+          <w:sz w:val="24"/>
+          <w:szCs w:val="24"/>
+        </w:rPr>
+        <w:t>to</w:t>
+      </w:r>
+      <w:r>
+        <w:rPr>
+          <w:rFonts w:ascii="Times New Roman" w:hAnsi="Times New Roman" w:cs="Times New Roman"/>
+          <w:sz w:val="24"/>
+          <w:szCs w:val="24"/>
+        </w:rPr>
+        <w:t xml:space="preserve"> produce</w:t>
+      </w:r>
+      <w:r>
+        <w:rPr>
+          <w:rFonts w:ascii="Times New Roman" w:hAnsi="Times New Roman" w:cs="Times New Roman"/>
+          <w:sz w:val="24"/>
+          <w:szCs w:val="24"/>
+        </w:rPr>
+        <w:t xml:space="preserve"> solid rendering,</w:t>
+      </w:r>
+      <w:r>
+        <w:rPr>
+          <w:rFonts w:ascii="Times New Roman" w:hAnsi="Times New Roman" w:cs="Times New Roman"/>
+          <w:sz w:val="24"/>
+          <w:szCs w:val="24"/>
+        </w:rPr>
+        <w:t xml:space="preserve"> </w:t>
+      </w:r>
+      <w:proofErr w:type="spellStart"/>
+      <w:r>
+        <w:rPr>
+          <w:rFonts w:ascii="Times New Roman" w:hAnsi="Times New Roman" w:cs="Times New Roman"/>
+          <w:sz w:val="24"/>
+          <w:szCs w:val="24"/>
+        </w:rPr>
+        <w:t>isosurfaces</w:t>
+      </w:r>
+      <w:proofErr w:type="spellEnd"/>
+      <w:r>
+        <w:rPr>
+          <w:rFonts w:ascii="Times New Roman" w:hAnsi="Times New Roman" w:cs="Times New Roman"/>
+          <w:sz w:val="24"/>
+          <w:szCs w:val="24"/>
+        </w:rPr>
+        <w:t xml:space="preserve"> contours,</w:t>
+      </w:r>
+      <w:r>
+        <w:rPr>
+          <w:rFonts w:ascii="Times New Roman" w:hAnsi="Times New Roman" w:cs="Times New Roman"/>
+          <w:sz w:val="24"/>
+          <w:szCs w:val="24"/>
+        </w:rPr>
+        <w:t xml:space="preserve"> and time-series animations of the </w:t>
+      </w:r>
+      <w:r>
+        <w:rPr>
+          <w:rFonts w:ascii="Times New Roman" w:hAnsi="Times New Roman" w:cs="Times New Roman"/>
+          <w:sz w:val="24"/>
+          <w:szCs w:val="24"/>
+        </w:rPr>
+        <w:t>model results</w:t>
+      </w:r>
+      <w:r>
+        <w:rPr>
+          <w:rFonts w:ascii="Times New Roman" w:hAnsi="Times New Roman" w:cs="Times New Roman"/>
+          <w:sz w:val="24"/>
+          <w:szCs w:val="24"/>
+        </w:rPr>
+        <w:t xml:space="preserve">. </w:t>
+      </w:r>
+      <w:r>
+        <w:rPr>
+          <w:rFonts w:ascii="Times New Roman" w:hAnsi="Times New Roman" w:cs="Times New Roman"/>
+          <w:sz w:val="24"/>
+          <w:szCs w:val="24"/>
+        </w:rPr>
+        <w:t xml:space="preserve">It </w:t>
+      </w:r>
+      <w:r>
+        <w:rPr>
+          <w:rFonts w:ascii="Times New Roman" w:hAnsi="Times New Roman" w:cs="Times New Roman"/>
+          <w:sz w:val="24"/>
+          <w:szCs w:val="24"/>
+        </w:rPr>
+        <w:t xml:space="preserve">also </w:t>
+      </w:r>
+      <w:r>
+        <w:rPr>
+          <w:rFonts w:ascii="Times New Roman" w:hAnsi="Times New Roman" w:cs="Times New Roman"/>
+          <w:sz w:val="24"/>
+          <w:szCs w:val="24"/>
+        </w:rPr>
+        <w:t xml:space="preserve">is possible to </w:t>
+      </w:r>
+      <w:r>
+        <w:rPr>
+          <w:rFonts w:ascii="Times New Roman" w:hAnsi="Times New Roman" w:cs="Times New Roman"/>
+          <w:sz w:val="24"/>
+          <w:szCs w:val="24"/>
+        </w:rPr>
+        <w:t xml:space="preserve">use </w:t>
+      </w:r>
+      <w:proofErr w:type="spellStart"/>
+      <w:r>
+        <w:rPr>
+          <w:rFonts w:ascii="Times New Roman" w:hAnsi="Times New Roman" w:cs="Times New Roman"/>
+          <w:sz w:val="24"/>
+          <w:szCs w:val="24"/>
+        </w:rPr>
+        <w:t>ModelViewer</w:t>
+      </w:r>
+      <w:proofErr w:type="spellEnd"/>
+      <w:r>
+        <w:rPr>
+          <w:rFonts w:ascii="Times New Roman" w:hAnsi="Times New Roman" w:cs="Times New Roman"/>
+          <w:sz w:val="24"/>
+          <w:szCs w:val="24"/>
+        </w:rPr>
+        <w:t xml:space="preserve"> to </w:t>
+      </w:r>
+      <w:r>
+        <w:rPr>
+          <w:rFonts w:ascii="Times New Roman" w:hAnsi="Times New Roman" w:cs="Times New Roman"/>
+          <w:sz w:val="24"/>
+          <w:szCs w:val="24"/>
+        </w:rPr>
+        <w:t xml:space="preserve">view the locations of model features, including boundary conditions, </w:t>
+      </w:r>
+      <w:r>
+        <w:rPr>
+          <w:rFonts w:ascii="Times New Roman" w:hAnsi="Times New Roman" w:cs="Times New Roman"/>
+          <w:sz w:val="24"/>
+          <w:szCs w:val="24"/>
+        </w:rPr>
+        <w:t xml:space="preserve">wells, </w:t>
+      </w:r>
+      <w:r>
+        <w:rPr>
+          <w:rFonts w:ascii="Times New Roman" w:hAnsi="Times New Roman" w:cs="Times New Roman"/>
+          <w:sz w:val="24"/>
+          <w:szCs w:val="24"/>
+        </w:rPr>
+        <w:t>rivers, and drains, and the spatial distribution of media properties.</w:t>
+      </w:r>
+    </w:p>
+    <w:p>
+      <w:pPr>
+        <w:spacing w:line="480" w:lineRule="auto"/>
+        <w:rPr>
+          <w:rFonts w:ascii="Times New Roman" w:hAnsi="Times New Roman" w:cs="Times New Roman"/>
+          <w:sz w:val="24"/>
+          <w:szCs w:val="24"/>
+        </w:rPr>
+      </w:pPr>
+      <w:r>
+        <w:rPr>
+          <w:rFonts w:ascii="Times New Roman" w:hAnsi="Times New Roman" w:cs="Times New Roman"/>
+          <w:sz w:val="24"/>
+          <w:szCs w:val="24"/>
+        </w:rPr>
+        <w:tab/>
+        <w:t xml:space="preserve">All data definitions </w:t>
+      </w:r>
+      <w:r>
+        <w:rPr>
+          <w:rFonts w:ascii="Times New Roman" w:hAnsi="Times New Roman" w:cs="Times New Roman"/>
+          <w:sz w:val="24"/>
+          <w:szCs w:val="24"/>
+        </w:rPr>
+        <w:t>of P4W are stored in a</w:t>
+      </w:r>
+      <w:r>
+        <w:rPr>
+          <w:rFonts w:ascii="Times New Roman" w:hAnsi="Times New Roman" w:cs="Times New Roman"/>
+          <w:sz w:val="24"/>
+          <w:szCs w:val="24"/>
+        </w:rPr>
+        <w:t xml:space="preserve"> binary,</w:t>
+      </w:r>
+      <w:r>
+        <w:rPr>
+          <w:rFonts w:ascii="Times New Roman" w:hAnsi="Times New Roman" w:cs="Times New Roman"/>
+          <w:sz w:val="24"/>
+          <w:szCs w:val="24"/>
+        </w:rPr>
+        <w:t xml:space="preserve"> HDF file (</w:t>
+      </w:r>
+      <w:r>
+        <w:rPr>
+          <w:rFonts w:ascii="Times New Roman" w:hAnsi="Times New Roman" w:cs="Times New Roman"/>
+          <w:i/>
+          <w:sz w:val="24"/>
+          <w:szCs w:val="24"/>
+        </w:rPr>
+        <w:t>.</w:t>
+      </w:r>
+      <w:proofErr w:type="spellStart"/>
+      <w:r>
+        <w:rPr>
+          <w:rFonts w:ascii="Times New Roman" w:hAnsi="Times New Roman" w:cs="Times New Roman"/>
+          <w:i/>
+          <w:sz w:val="24"/>
+          <w:szCs w:val="24"/>
+        </w:rPr>
+        <w:t>wphast</w:t>
+      </w:r>
+      <w:proofErr w:type="spellEnd"/>
+      <w:r>
+        <w:rPr>
+          <w:rFonts w:ascii="Times New Roman" w:hAnsi="Times New Roman" w:cs="Times New Roman"/>
+          <w:sz w:val="24"/>
+          <w:szCs w:val="24"/>
+        </w:rPr>
+        <w:t xml:space="preserve"> file), which can be reloaded and run</w:t>
+      </w:r>
+      <w:r>
+        <w:rPr>
+          <w:rFonts w:ascii="Times New Roman" w:hAnsi="Times New Roman" w:cs="Times New Roman"/>
+          <w:sz w:val="24"/>
+          <w:szCs w:val="24"/>
+        </w:rPr>
+        <w:t xml:space="preserve"> with P4W</w:t>
+      </w:r>
+      <w:r>
+        <w:rPr>
+          <w:rFonts w:ascii="Times New Roman" w:hAnsi="Times New Roman" w:cs="Times New Roman"/>
+          <w:sz w:val="24"/>
+          <w:szCs w:val="24"/>
+        </w:rPr>
+        <w:t xml:space="preserve">. Data definitions also </w:t>
+      </w:r>
+      <w:r>
+        <w:rPr>
+          <w:rFonts w:ascii="Times New Roman" w:hAnsi="Times New Roman" w:cs="Times New Roman"/>
+          <w:sz w:val="24"/>
+          <w:szCs w:val="24"/>
+        </w:rPr>
+        <w:t>can be exported to an intuitive</w:t>
+      </w:r>
+      <w:r>
+        <w:rPr>
+          <w:rFonts w:ascii="Times New Roman" w:hAnsi="Times New Roman" w:cs="Times New Roman"/>
+          <w:sz w:val="24"/>
+          <w:szCs w:val="24"/>
+        </w:rPr>
+        <w:t>,</w:t>
+      </w:r>
+      <w:r>
+        <w:rPr>
+          <w:rFonts w:ascii="Times New Roman" w:hAnsi="Times New Roman" w:cs="Times New Roman"/>
+          <w:sz w:val="24"/>
+          <w:szCs w:val="24"/>
+        </w:rPr>
+        <w:t xml:space="preserve"> ASCII text file (</w:t>
+      </w:r>
+      <w:r>
+        <w:rPr>
+          <w:rFonts w:ascii="Times New Roman" w:hAnsi="Times New Roman" w:cs="Times New Roman"/>
+          <w:i/>
+          <w:sz w:val="24"/>
+          <w:szCs w:val="24"/>
+        </w:rPr>
+        <w:t>.</w:t>
+      </w:r>
+      <w:proofErr w:type="spellStart"/>
+      <w:r>
+        <w:rPr>
+          <w:rFonts w:ascii="Times New Roman" w:hAnsi="Times New Roman" w:cs="Times New Roman"/>
+          <w:i/>
+          <w:sz w:val="24"/>
+          <w:szCs w:val="24"/>
+        </w:rPr>
+        <w:t>trans.dat</w:t>
+      </w:r>
+      <w:proofErr w:type="spellEnd"/>
+      <w:r>
+        <w:rPr>
+          <w:rFonts w:ascii="Times New Roman" w:hAnsi="Times New Roman" w:cs="Times New Roman"/>
+          <w:sz w:val="24"/>
+          <w:szCs w:val="24"/>
+        </w:rPr>
+        <w:t xml:space="preserve">), which </w:t>
+      </w:r>
+      <w:r>
+        <w:rPr>
+          <w:rFonts w:ascii="Times New Roman" w:hAnsi="Times New Roman" w:cs="Times New Roman"/>
+          <w:sz w:val="24"/>
+          <w:szCs w:val="24"/>
+        </w:rPr>
+        <w:t>can be used</w:t>
+      </w:r>
+      <w:r>
+        <w:rPr>
+          <w:rFonts w:ascii="Times New Roman" w:hAnsi="Times New Roman" w:cs="Times New Roman"/>
+          <w:sz w:val="24"/>
+          <w:szCs w:val="24"/>
+        </w:rPr>
+        <w:t xml:space="preserve"> as input for the </w:t>
+      </w:r>
+      <w:r>
+        <w:rPr>
+          <w:rFonts w:ascii="Times New Roman" w:hAnsi="Times New Roman" w:cs="Times New Roman"/>
+          <w:sz w:val="24"/>
+          <w:szCs w:val="24"/>
+        </w:rPr>
+        <w:t xml:space="preserve">sequential or parallel </w:t>
+      </w:r>
+      <w:r>
+        <w:rPr>
+          <w:rFonts w:ascii="Times New Roman" w:hAnsi="Times New Roman" w:cs="Times New Roman"/>
+          <w:sz w:val="24"/>
+          <w:szCs w:val="24"/>
+        </w:rPr>
+        <w:t>batch version</w:t>
+      </w:r>
+      <w:r>
+        <w:rPr>
+          <w:rFonts w:ascii="Times New Roman" w:hAnsi="Times New Roman" w:cs="Times New Roman"/>
+          <w:sz w:val="24"/>
+          <w:szCs w:val="24"/>
+        </w:rPr>
+        <w:t>s</w:t>
+      </w:r>
+      <w:r>
+        <w:rPr>
+          <w:rFonts w:ascii="Times New Roman" w:hAnsi="Times New Roman" w:cs="Times New Roman"/>
+          <w:sz w:val="24"/>
+          <w:szCs w:val="24"/>
+        </w:rPr>
+        <w:t xml:space="preserve"> of PHAST. </w:t>
+      </w:r>
+      <w:r>
+        <w:rPr>
+          <w:rFonts w:ascii="Times New Roman" w:hAnsi="Times New Roman" w:cs="Times New Roman"/>
+          <w:sz w:val="24"/>
+          <w:szCs w:val="24"/>
+        </w:rPr>
+        <w:lastRenderedPageBreak/>
+        <w:t xml:space="preserve">Reactive-transport calculations can be computer intensive, in which case the parallel version offers a way to speed the calculation if multiple computer processors are available. </w:t>
+      </w:r>
+      <w:r>
+        <w:rPr>
+          <w:rFonts w:ascii="Times New Roman" w:hAnsi="Times New Roman" w:cs="Times New Roman"/>
+          <w:sz w:val="24"/>
+          <w:szCs w:val="24"/>
+        </w:rPr>
+        <w:t xml:space="preserve">The </w:t>
+      </w:r>
+      <w:r>
+        <w:rPr>
+          <w:rFonts w:ascii="Times New Roman" w:hAnsi="Times New Roman" w:cs="Times New Roman"/>
+          <w:i/>
+          <w:sz w:val="24"/>
+          <w:szCs w:val="24"/>
+        </w:rPr>
+        <w:t>.</w:t>
+      </w:r>
+      <w:proofErr w:type="spellStart"/>
+      <w:r>
+        <w:rPr>
+          <w:rFonts w:ascii="Times New Roman" w:hAnsi="Times New Roman" w:cs="Times New Roman"/>
+          <w:i/>
+          <w:sz w:val="24"/>
+          <w:szCs w:val="24"/>
+        </w:rPr>
+        <w:t>trans.dat</w:t>
+      </w:r>
+      <w:proofErr w:type="spellEnd"/>
+      <w:r>
+        <w:rPr>
+          <w:rFonts w:ascii="Times New Roman" w:hAnsi="Times New Roman" w:cs="Times New Roman"/>
+          <w:sz w:val="24"/>
+          <w:szCs w:val="24"/>
+        </w:rPr>
+        <w:t xml:space="preserve"> file also can be edited to add or modify model definitions, and then imported back into P4W. </w:t>
+      </w:r>
+    </w:p>
+    <w:p>
+      <w:pPr>
+        <w:pStyle w:val="Heading1"/>
+      </w:pPr>
+      <w:r>
         <w:t>Summary and conclusions</w:t>
       </w:r>
     </w:p>
@@ -4066,7 +4852,6 @@
           <w:sz w:val="24"/>
           <w:szCs w:val="24"/>
         </w:rPr>
-        <w:lastRenderedPageBreak/>
         <w:tab/>
       </w:r>
       <w:r>
@@ -4075,7 +4860,113 @@
           <w:sz w:val="24"/>
           <w:szCs w:val="24"/>
         </w:rPr>
-        <w:t>P4W is an excellent tool for developing simple or complex groundwater models. The added capability to simulate reactive transport</w:t>
+        <w:t xml:space="preserve">P4W is an intuitive interface </w:t>
+      </w:r>
+      <w:r>
+        <w:rPr>
+          <w:rFonts w:ascii="Times New Roman" w:hAnsi="Times New Roman" w:cs="Times New Roman"/>
+          <w:sz w:val="24"/>
+          <w:szCs w:val="24"/>
+        </w:rPr>
+        <w:t>for developing simple or complex groundwater models</w:t>
+      </w:r>
+      <w:r>
+        <w:rPr>
+          <w:rFonts w:ascii="Times New Roman" w:hAnsi="Times New Roman" w:cs="Times New Roman"/>
+          <w:sz w:val="24"/>
+          <w:szCs w:val="24"/>
+        </w:rPr>
+        <w:t xml:space="preserve"> and reactive-transport models for the PHAST simulator. Spatial data for media properties, initial conditions, boundary conditions, wells, rivers, drains, and accounting zones can be defined through the interface</w:t>
+      </w:r>
+      <w:r>
+        <w:rPr>
+          <w:rFonts w:ascii="Times New Roman" w:hAnsi="Times New Roman" w:cs="Times New Roman"/>
+          <w:sz w:val="24"/>
+          <w:szCs w:val="24"/>
+        </w:rPr>
+        <w:t>, as well as all other settings and parameters needed to run PHAST</w:t>
+      </w:r>
+      <w:r>
+        <w:rPr>
+          <w:rFonts w:ascii="Times New Roman" w:hAnsi="Times New Roman" w:cs="Times New Roman"/>
+          <w:sz w:val="24"/>
+          <w:szCs w:val="24"/>
+        </w:rPr>
+        <w:t xml:space="preserve">. Data from </w:t>
+      </w:r>
+      <w:proofErr w:type="spellStart"/>
+      <w:r>
+        <w:rPr>
+          <w:rFonts w:ascii="Times New Roman" w:hAnsi="Times New Roman" w:cs="Times New Roman"/>
+          <w:sz w:val="24"/>
+          <w:szCs w:val="24"/>
+        </w:rPr>
+        <w:t>ArcInfo</w:t>
+      </w:r>
+      <w:proofErr w:type="spellEnd"/>
+      <w:r>
+        <w:rPr>
+          <w:rFonts w:ascii="Times New Roman" w:hAnsi="Times New Roman" w:cs="Times New Roman"/>
+          <w:sz w:val="24"/>
+          <w:szCs w:val="24"/>
+        </w:rPr>
+        <w:t xml:space="preserve"> shape and raster files can be used to define zones for definition of spatial properties. All spatial data are defined independently from the finite difference grid.  Chemical reaction capabilities include all of the reaction capabilities from the geochemical model PHREEQC. Simulations can be run through the interface</w:t>
+      </w:r>
+      <w:r>
+        <w:rPr>
+          <w:rFonts w:ascii="Times New Roman" w:hAnsi="Times New Roman" w:cs="Times New Roman"/>
+          <w:sz w:val="24"/>
+          <w:szCs w:val="24"/>
+        </w:rPr>
+        <w:t>,</w:t>
+      </w:r>
+      <w:r>
+        <w:rPr>
+          <w:rFonts w:ascii="Times New Roman" w:hAnsi="Times New Roman" w:cs="Times New Roman"/>
+          <w:sz w:val="24"/>
+          <w:szCs w:val="24"/>
+        </w:rPr>
+        <w:t xml:space="preserve"> or </w:t>
+      </w:r>
+      <w:r>
+        <w:rPr>
+          <w:rFonts w:ascii="Times New Roman" w:hAnsi="Times New Roman" w:cs="Times New Roman"/>
+          <w:sz w:val="24"/>
+          <w:szCs w:val="24"/>
+        </w:rPr>
+        <w:t xml:space="preserve">the </w:t>
+      </w:r>
+      <w:r>
+        <w:rPr>
+          <w:rFonts w:ascii="Times New Roman" w:hAnsi="Times New Roman" w:cs="Times New Roman"/>
+          <w:sz w:val="24"/>
+          <w:szCs w:val="24"/>
+        </w:rPr>
+        <w:t>input files necessary to run a batch version of PHAST can be exported</w:t>
+      </w:r>
+      <w:r>
+        <w:rPr>
+          <w:rFonts w:ascii="Times New Roman" w:hAnsi="Times New Roman" w:cs="Times New Roman"/>
+          <w:sz w:val="24"/>
+          <w:szCs w:val="24"/>
+        </w:rPr>
+        <w:t xml:space="preserve">. </w:t>
+      </w:r>
+      <w:r>
+        <w:rPr>
+          <w:rFonts w:ascii="Times New Roman" w:hAnsi="Times New Roman" w:cs="Times New Roman"/>
+          <w:sz w:val="24"/>
+          <w:szCs w:val="24"/>
+        </w:rPr>
+        <w:t xml:space="preserve">The interface is an excellent tool for a variety of uses including classroom instruction, analysis of laboratory experiments, and </w:t>
+      </w:r>
+      <w:r>
+        <w:rPr>
+          <w:rFonts w:ascii="Times New Roman" w:hAnsi="Times New Roman" w:cs="Times New Roman"/>
+          <w:sz w:val="24"/>
+          <w:szCs w:val="24"/>
+        </w:rPr>
+        <w:t xml:space="preserve">field scale simulation of chemical transport and reactions in groundwater systems. </w:t>
       </w:r>
     </w:p>
     <w:p>
@@ -4097,571 +4988,6 @@
           <w:szCs w:val="24"/>
         </w:rPr>
       </w:pPr>
-      <w:r>
-        <w:rPr>
-          <w:rFonts w:ascii="Times New Roman" w:hAnsi="Times New Roman" w:cs="Times New Roman"/>
-          <w:sz w:val="24"/>
-          <w:szCs w:val="24"/>
-        </w:rPr>
-        <w:tab/>
-      </w:r>
-      <w:r>
-        <w:rPr>
-          <w:rFonts w:ascii="Times New Roman" w:hAnsi="Times New Roman" w:cs="Times New Roman"/>
-          <w:sz w:val="24"/>
-          <w:szCs w:val="24"/>
-        </w:rPr>
-        <w:t>visu</w:t>
-      </w:r>
-      <w:r>
-        <w:rPr>
-          <w:rFonts w:ascii="Times New Roman" w:hAnsi="Times New Roman" w:cs="Times New Roman"/>
-          <w:sz w:val="24"/>
-          <w:szCs w:val="24"/>
-        </w:rPr>
-        <w:t>a</w:t>
-      </w:r>
-      <w:r>
-        <w:rPr>
-          <w:rFonts w:ascii="Times New Roman" w:hAnsi="Times New Roman" w:cs="Times New Roman"/>
-          <w:sz w:val="24"/>
-          <w:szCs w:val="24"/>
-        </w:rPr>
-        <w:t xml:space="preserve">lize (including the perimeter, bottom, and top of prisms) </w:t>
-      </w:r>
-      <w:r>
-        <w:rPr>
-          <w:rFonts w:ascii="Times New Roman" w:hAnsi="Times New Roman" w:cs="Times New Roman"/>
-          <w:sz w:val="24"/>
-          <w:szCs w:val="24"/>
-        </w:rPr>
-        <w:t xml:space="preserve"> </w:t>
-      </w:r>
-    </w:p>
-    <w:p>
-      <w:pPr>
-        <w:spacing w:line="480" w:lineRule="auto"/>
-        <w:rPr>
-          <w:rFonts w:ascii="Times New Roman" w:hAnsi="Times New Roman" w:cs="Times New Roman"/>
-          <w:sz w:val="24"/>
-          <w:szCs w:val="24"/>
-        </w:rPr>
-      </w:pPr>
-    </w:p>
-    <w:p>
-      <w:pPr>
-        <w:spacing w:line="480" w:lineRule="auto"/>
-        <w:rPr>
-          <w:rFonts w:ascii="Times New Roman" w:hAnsi="Times New Roman" w:cs="Times New Roman"/>
-          <w:sz w:val="24"/>
-          <w:szCs w:val="24"/>
-        </w:rPr>
-      </w:pPr>
-      <w:r>
-        <w:rPr>
-          <w:rFonts w:ascii="Times New Roman" w:hAnsi="Times New Roman" w:cs="Times New Roman"/>
-          <w:sz w:val="24"/>
-          <w:szCs w:val="24"/>
-        </w:rPr>
-        <w:tab/>
-        <w:t xml:space="preserve">At least three files are necessary to run a reactive-transport PHAST simulation: the flow and </w:t>
-      </w:r>
-      <w:proofErr w:type="spellStart"/>
-      <w:r>
-        <w:rPr>
-          <w:rFonts w:ascii="Times New Roman" w:hAnsi="Times New Roman" w:cs="Times New Roman"/>
-          <w:sz w:val="24"/>
-          <w:szCs w:val="24"/>
-        </w:rPr>
-        <w:t>tranport</w:t>
-      </w:r>
-      <w:proofErr w:type="spellEnd"/>
-      <w:r>
-        <w:rPr>
-          <w:rFonts w:ascii="Times New Roman" w:hAnsi="Times New Roman" w:cs="Times New Roman"/>
-          <w:sz w:val="24"/>
-          <w:szCs w:val="24"/>
-        </w:rPr>
-        <w:t xml:space="preserve"> file, which defines all spatial distributions of media properties, initial conditions, and boundary conditions; the chemistry input file, which defines a set of chemical reactions and solution compositions that are used as chemical initial and boundary conditions; and a thermodynamic database file. </w:t>
-      </w:r>
-      <w:proofErr w:type="spellStart"/>
-      <w:r>
-        <w:rPr>
-          <w:rFonts w:ascii="Times New Roman" w:hAnsi="Times New Roman" w:cs="Times New Roman"/>
-          <w:sz w:val="24"/>
-          <w:szCs w:val="24"/>
-        </w:rPr>
-        <w:t>Phast</w:t>
-      </w:r>
-      <w:proofErr w:type="spellEnd"/>
-      <w:r>
-        <w:rPr>
-          <w:rFonts w:ascii="Times New Roman" w:hAnsi="Times New Roman" w:cs="Times New Roman"/>
-          <w:sz w:val="24"/>
-          <w:szCs w:val="24"/>
-        </w:rPr>
-        <w:t xml:space="preserve"> for Windows (</w:t>
-      </w:r>
-      <w:r>
-        <w:rPr>
-          <w:rFonts w:ascii="Times New Roman" w:hAnsi="Times New Roman" w:cs="Times New Roman"/>
-          <w:sz w:val="24"/>
-          <w:szCs w:val="24"/>
-        </w:rPr>
-        <w:t>P4</w:t>
-      </w:r>
-      <w:r>
-        <w:rPr>
-          <w:rFonts w:ascii="Times New Roman" w:hAnsi="Times New Roman" w:cs="Times New Roman"/>
-          <w:sz w:val="24"/>
-          <w:szCs w:val="24"/>
-        </w:rPr>
-        <w:t>W)</w:t>
-      </w:r>
-      <w:r>
-        <w:rPr>
-          <w:rFonts w:ascii="Times New Roman" w:hAnsi="Times New Roman" w:cs="Times New Roman"/>
-          <w:sz w:val="24"/>
-          <w:szCs w:val="24"/>
-        </w:rPr>
-        <w:t xml:space="preserve"> is a graphical user interface for the flow and transport file. [The two chemistry files can be generated with the graphical user interface </w:t>
-      </w:r>
-      <w:proofErr w:type="spellStart"/>
-      <w:r>
-        <w:rPr>
-          <w:rFonts w:ascii="Times New Roman" w:hAnsi="Times New Roman" w:cs="Times New Roman"/>
-          <w:sz w:val="24"/>
-          <w:szCs w:val="24"/>
-        </w:rPr>
-        <w:t>PhreeqcI</w:t>
-      </w:r>
-      <w:proofErr w:type="spellEnd"/>
-      <w:r>
-        <w:rPr>
-          <w:rFonts w:ascii="Times New Roman" w:hAnsi="Times New Roman" w:cs="Times New Roman"/>
-          <w:sz w:val="24"/>
-          <w:szCs w:val="24"/>
-        </w:rPr>
-        <w:t xml:space="preserve"> (Charlton and </w:t>
-      </w:r>
-      <w:proofErr w:type="spellStart"/>
-      <w:r>
-        <w:rPr>
-          <w:rFonts w:ascii="Times New Roman" w:hAnsi="Times New Roman" w:cs="Times New Roman"/>
-          <w:sz w:val="24"/>
-          <w:szCs w:val="24"/>
-        </w:rPr>
-        <w:t>Parkhurst</w:t>
-      </w:r>
-      <w:proofErr w:type="spellEnd"/>
-      <w:r>
-        <w:rPr>
-          <w:rFonts w:ascii="Times New Roman" w:hAnsi="Times New Roman" w:cs="Times New Roman"/>
-          <w:sz w:val="24"/>
-          <w:szCs w:val="24"/>
-        </w:rPr>
-        <w:t xml:space="preserve">, 2002) or </w:t>
-      </w:r>
-      <w:proofErr w:type="spellStart"/>
-      <w:r>
-        <w:rPr>
-          <w:rFonts w:ascii="Times New Roman" w:hAnsi="Times New Roman" w:cs="Times New Roman"/>
-          <w:sz w:val="24"/>
-          <w:szCs w:val="24"/>
-        </w:rPr>
-        <w:t>Phreeqc</w:t>
-      </w:r>
-      <w:proofErr w:type="spellEnd"/>
-      <w:r>
-        <w:rPr>
-          <w:rFonts w:ascii="Times New Roman" w:hAnsi="Times New Roman" w:cs="Times New Roman"/>
-          <w:sz w:val="24"/>
-          <w:szCs w:val="24"/>
-        </w:rPr>
-        <w:t xml:space="preserve"> for Windows (Post, 2011).] With P4</w:t>
-      </w:r>
-      <w:r>
-        <w:rPr>
-          <w:rFonts w:ascii="Times New Roman" w:hAnsi="Times New Roman" w:cs="Times New Roman"/>
-          <w:sz w:val="24"/>
-          <w:szCs w:val="24"/>
-        </w:rPr>
-        <w:t>W</w:t>
-      </w:r>
-      <w:r>
-        <w:rPr>
-          <w:rFonts w:ascii="Times New Roman" w:hAnsi="Times New Roman" w:cs="Times New Roman"/>
-          <w:sz w:val="24"/>
-          <w:szCs w:val="24"/>
-        </w:rPr>
-        <w:t xml:space="preserve"> it is possible to define all features of the flow and </w:t>
-      </w:r>
-      <w:proofErr w:type="spellStart"/>
-      <w:r>
-        <w:rPr>
-          <w:rFonts w:ascii="Times New Roman" w:hAnsi="Times New Roman" w:cs="Times New Roman"/>
-          <w:sz w:val="24"/>
-          <w:szCs w:val="24"/>
-        </w:rPr>
-        <w:t>tranport</w:t>
-      </w:r>
-      <w:proofErr w:type="spellEnd"/>
-      <w:r>
-        <w:rPr>
-          <w:rFonts w:ascii="Times New Roman" w:hAnsi="Times New Roman" w:cs="Times New Roman"/>
-          <w:sz w:val="24"/>
-          <w:szCs w:val="24"/>
-        </w:rPr>
-        <w:t xml:space="preserve"> data file; save the definitions in a</w:t>
-      </w:r>
-      <w:r>
-        <w:rPr>
-          <w:rFonts w:ascii="Times New Roman" w:hAnsi="Times New Roman" w:cs="Times New Roman"/>
-          <w:sz w:val="24"/>
-          <w:szCs w:val="24"/>
-        </w:rPr>
-        <w:t xml:space="preserve"> binary file (</w:t>
-      </w:r>
-      <w:r>
-        <w:rPr>
-          <w:rFonts w:ascii="Times New Roman" w:hAnsi="Times New Roman" w:cs="Times New Roman"/>
-          <w:sz w:val="24"/>
-          <w:szCs w:val="24"/>
-        </w:rPr>
-        <w:t xml:space="preserve"> </w:t>
-      </w:r>
-      <w:r>
-        <w:rPr>
-          <w:rFonts w:ascii="Times New Roman" w:hAnsi="Times New Roman" w:cs="Times New Roman"/>
-          <w:i/>
-          <w:sz w:val="24"/>
-          <w:szCs w:val="24"/>
-        </w:rPr>
-        <w:t>.</w:t>
-      </w:r>
-      <w:proofErr w:type="spellStart"/>
-      <w:r>
-        <w:rPr>
-          <w:rFonts w:ascii="Times New Roman" w:hAnsi="Times New Roman" w:cs="Times New Roman"/>
-          <w:i/>
-          <w:sz w:val="24"/>
-          <w:szCs w:val="24"/>
-        </w:rPr>
-        <w:t>wphast</w:t>
-      </w:r>
-      <w:proofErr w:type="spellEnd"/>
-      <w:r>
-        <w:rPr>
-          <w:rFonts w:ascii="Times New Roman" w:hAnsi="Times New Roman" w:cs="Times New Roman"/>
-          <w:sz w:val="24"/>
-          <w:szCs w:val="24"/>
-        </w:rPr>
-        <w:t>)</w:t>
-      </w:r>
-      <w:r>
-        <w:rPr>
-          <w:rFonts w:ascii="Times New Roman" w:hAnsi="Times New Roman" w:cs="Times New Roman"/>
-          <w:sz w:val="24"/>
-          <w:szCs w:val="24"/>
-        </w:rPr>
-        <w:t>, which is an HDF (hierarchical data format) file; and run the simulation (provided chemistry files are available</w:t>
-      </w:r>
-      <w:r>
-        <w:rPr>
-          <w:rFonts w:ascii="Times New Roman" w:hAnsi="Times New Roman" w:cs="Times New Roman"/>
-          <w:sz w:val="24"/>
-          <w:szCs w:val="24"/>
-        </w:rPr>
-        <w:t>, if needed</w:t>
-      </w:r>
-      <w:r>
-        <w:rPr>
-          <w:rFonts w:ascii="Times New Roman" w:hAnsi="Times New Roman" w:cs="Times New Roman"/>
-          <w:sz w:val="24"/>
-          <w:szCs w:val="24"/>
-        </w:rPr>
-        <w:t>). P4</w:t>
-      </w:r>
-      <w:r>
-        <w:rPr>
-          <w:rFonts w:ascii="Times New Roman" w:hAnsi="Times New Roman" w:cs="Times New Roman"/>
-          <w:sz w:val="24"/>
-          <w:szCs w:val="24"/>
-        </w:rPr>
-        <w:t>W</w:t>
-      </w:r>
-      <w:r>
-        <w:rPr>
-          <w:rFonts w:ascii="Times New Roman" w:hAnsi="Times New Roman" w:cs="Times New Roman"/>
-          <w:sz w:val="24"/>
-          <w:szCs w:val="24"/>
-        </w:rPr>
-        <w:t xml:space="preserve"> also </w:t>
-      </w:r>
-      <w:r>
-        <w:rPr>
-          <w:rFonts w:ascii="Times New Roman" w:hAnsi="Times New Roman" w:cs="Times New Roman"/>
-          <w:sz w:val="24"/>
-          <w:szCs w:val="24"/>
-        </w:rPr>
-        <w:t xml:space="preserve">can </w:t>
-      </w:r>
-      <w:r>
-        <w:rPr>
-          <w:rFonts w:ascii="Times New Roman" w:hAnsi="Times New Roman" w:cs="Times New Roman"/>
-          <w:sz w:val="24"/>
-          <w:szCs w:val="24"/>
-        </w:rPr>
-        <w:t>export or import an ASCII flow and transport file in the format defined by the PHAST documentation (</w:t>
-      </w:r>
-      <w:proofErr w:type="spellStart"/>
-      <w:r>
-        <w:rPr>
-          <w:rFonts w:ascii="Times New Roman" w:hAnsi="Times New Roman" w:cs="Times New Roman"/>
-          <w:sz w:val="24"/>
-          <w:szCs w:val="24"/>
-        </w:rPr>
-        <w:t>Parkhurst</w:t>
-      </w:r>
-      <w:proofErr w:type="spellEnd"/>
-      <w:r>
-        <w:rPr>
-          <w:rFonts w:ascii="Times New Roman" w:hAnsi="Times New Roman" w:cs="Times New Roman"/>
-          <w:sz w:val="24"/>
-          <w:szCs w:val="24"/>
-        </w:rPr>
-        <w:t xml:space="preserve"> and others, 20</w:t>
-      </w:r>
-      <w:r>
-        <w:rPr>
-          <w:rFonts w:ascii="Times New Roman" w:hAnsi="Times New Roman" w:cs="Times New Roman"/>
-          <w:sz w:val="24"/>
-          <w:szCs w:val="24"/>
-        </w:rPr>
-        <w:t>10</w:t>
-      </w:r>
-      <w:r>
-        <w:rPr>
-          <w:rFonts w:ascii="Times New Roman" w:hAnsi="Times New Roman" w:cs="Times New Roman"/>
-          <w:sz w:val="24"/>
-          <w:szCs w:val="24"/>
-        </w:rPr>
-        <w:t>).  P4</w:t>
-      </w:r>
-      <w:r>
-        <w:rPr>
-          <w:rFonts w:ascii="Times New Roman" w:hAnsi="Times New Roman" w:cs="Times New Roman"/>
-          <w:sz w:val="24"/>
-          <w:szCs w:val="24"/>
-        </w:rPr>
-        <w:t>W</w:t>
-      </w:r>
-      <w:r>
-        <w:rPr>
-          <w:rFonts w:ascii="Times New Roman" w:hAnsi="Times New Roman" w:cs="Times New Roman"/>
-          <w:sz w:val="24"/>
-          <w:szCs w:val="24"/>
-        </w:rPr>
-        <w:t xml:space="preserve"> allows use of additional files that contain spatial data at X-Y or X-Y-Z points as part of the definition of the model features. </w:t>
-      </w:r>
-      <w:proofErr w:type="spellStart"/>
-      <w:r>
-        <w:rPr>
-          <w:rFonts w:ascii="Times New Roman" w:hAnsi="Times New Roman" w:cs="Times New Roman"/>
-          <w:sz w:val="24"/>
-          <w:szCs w:val="24"/>
-        </w:rPr>
-        <w:t>ArcInfo</w:t>
-      </w:r>
-      <w:proofErr w:type="spellEnd"/>
-      <w:r>
-        <w:rPr>
-          <w:rFonts w:ascii="Times New Roman" w:hAnsi="Times New Roman" w:cs="Times New Roman"/>
-          <w:sz w:val="24"/>
-          <w:szCs w:val="24"/>
-        </w:rPr>
-        <w:t xml:space="preserve"> shape files can be used for definition of the perimeter, bottom, or top of a prism. A file with X-Y-Z-value can be used to define the spatial distribution of any media or boundary condition property</w:t>
-      </w:r>
-      <w:r>
-        <w:rPr>
-          <w:rFonts w:ascii="Times New Roman" w:hAnsi="Times New Roman" w:cs="Times New Roman"/>
-          <w:sz w:val="24"/>
-          <w:szCs w:val="24"/>
-        </w:rPr>
-        <w:t xml:space="preserve"> and files with X-Y-Z-T-value (where T is time) can be used to define spatially distributed and time-varying boundary condition properties.</w:t>
-      </w:r>
-      <w:r>
-        <w:rPr>
-          <w:rFonts w:ascii="Times New Roman" w:hAnsi="Times New Roman" w:cs="Times New Roman"/>
-          <w:sz w:val="24"/>
-          <w:szCs w:val="24"/>
-        </w:rPr>
-        <w:t xml:space="preserve"> </w:t>
-      </w:r>
-    </w:p>
-    <w:p>
-      <w:pPr>
-        <w:spacing w:line="480" w:lineRule="auto"/>
-        <w:rPr>
-          <w:rFonts w:ascii="Times New Roman" w:hAnsi="Times New Roman" w:cs="Times New Roman"/>
-          <w:sz w:val="24"/>
-          <w:szCs w:val="24"/>
-        </w:rPr>
-      </w:pPr>
-      <w:r>
-        <w:rPr>
-          <w:rFonts w:ascii="Times New Roman" w:hAnsi="Times New Roman" w:cs="Times New Roman"/>
-          <w:sz w:val="24"/>
-          <w:szCs w:val="24"/>
-        </w:rPr>
-        <w:lastRenderedPageBreak/>
-        <w:tab/>
-        <w:t xml:space="preserve">PHAST allows model properties to be defined by zones, which include rectangular boxes, right-angle wedges (aligned with a coordinate direction), and prisms. A prism is defined laterally  by a polygonal perimeter and vertically by bounding surfaces at the bottom and top. Within a zone, properties are defined to be constant, linearly varying in a coordinate direction, or by interpolation from a set of </w:t>
-      </w:r>
-      <w:r>
-        <w:rPr>
-          <w:rFonts w:ascii="Times New Roman" w:hAnsi="Times New Roman" w:cs="Times New Roman"/>
-          <w:sz w:val="24"/>
-          <w:szCs w:val="24"/>
-        </w:rPr>
-        <w:t>three-dimensional (</w:t>
-      </w:r>
-      <w:r>
-        <w:rPr>
-          <w:rFonts w:ascii="Times New Roman" w:hAnsi="Times New Roman" w:cs="Times New Roman"/>
-          <w:sz w:val="24"/>
-          <w:szCs w:val="24"/>
-        </w:rPr>
-        <w:t>3D</w:t>
-      </w:r>
-      <w:r>
-        <w:rPr>
-          <w:rFonts w:ascii="Times New Roman" w:hAnsi="Times New Roman" w:cs="Times New Roman"/>
-          <w:sz w:val="24"/>
-          <w:szCs w:val="24"/>
-        </w:rPr>
-        <w:t xml:space="preserve">) </w:t>
-      </w:r>
-      <w:r>
-        <w:rPr>
-          <w:rFonts w:ascii="Times New Roman" w:hAnsi="Times New Roman" w:cs="Times New Roman"/>
-          <w:sz w:val="24"/>
-          <w:szCs w:val="24"/>
-        </w:rPr>
-        <w:t xml:space="preserve"> points with associated property values.</w:t>
-      </w:r>
-    </w:p>
-    <w:p>
-      <w:pPr>
-        <w:spacing w:line="480" w:lineRule="auto"/>
-        <w:rPr>
-          <w:rFonts w:ascii="Times New Roman" w:hAnsi="Times New Roman" w:cs="Times New Roman"/>
-          <w:sz w:val="24"/>
-          <w:szCs w:val="24"/>
-        </w:rPr>
-      </w:pPr>
-      <w:r>
-        <w:rPr>
-          <w:rFonts w:ascii="Times New Roman" w:hAnsi="Times New Roman" w:cs="Times New Roman"/>
-          <w:sz w:val="24"/>
-          <w:szCs w:val="24"/>
-        </w:rPr>
-        <w:t xml:space="preserve">Within the tree, items </w:t>
-      </w:r>
-      <w:r>
-        <w:rPr>
-          <w:rFonts w:ascii="Times New Roman" w:hAnsi="Times New Roman" w:cs="Times New Roman"/>
-          <w:sz w:val="24"/>
-          <w:szCs w:val="24"/>
-        </w:rPr>
-        <w:t xml:space="preserve">within the categories </w:t>
-      </w:r>
-      <w:r>
-        <w:rPr>
-          <w:rFonts w:ascii="Times New Roman" w:hAnsi="Times New Roman" w:cs="Times New Roman"/>
-          <w:sz w:val="24"/>
-          <w:szCs w:val="24"/>
-        </w:rPr>
-        <w:t xml:space="preserve">can be removed or copied by clicking the right mouse. Items can be reordered within a category by drag and drop. </w:t>
-      </w:r>
-    </w:p>
-    <w:p>
-      <w:pPr>
-        <w:rPr>
-          <w:sz w:val="24"/>
-          <w:szCs w:val="24"/>
-        </w:rPr>
-      </w:pPr>
-    </w:p>
-    <w:p>
-      <w:pPr>
-        <w:spacing w:line="480" w:lineRule="auto"/>
-        <w:rPr>
-          <w:rFonts w:ascii="Times New Roman" w:hAnsi="Times New Roman" w:cs="Times New Roman"/>
-          <w:sz w:val="24"/>
-          <w:szCs w:val="24"/>
-        </w:rPr>
-      </w:pPr>
-      <w:r>
-        <w:rPr>
-          <w:rFonts w:ascii="Times New Roman" w:hAnsi="Times New Roman" w:cs="Times New Roman"/>
-          <w:sz w:val="24"/>
-          <w:szCs w:val="24"/>
-        </w:rPr>
-        <w:t xml:space="preserve">Model features can be defined in either of two coordinate systems, grid or map. It is expected that GIS data will be in a common X-Y map coordinate system, such as UTM. In addition to the map coordinate system, it is possible to have a second, local coordinate system that is based on the origin of the grid. Coordinates of both systems are shown as the cursor is moved over the model-display window. </w:t>
-      </w:r>
-    </w:p>
-    <w:p>
-      <w:pPr>
-        <w:spacing w:line="480" w:lineRule="auto"/>
-        <w:rPr>
-          <w:rFonts w:ascii="Times New Roman" w:hAnsi="Times New Roman" w:cs="Times New Roman"/>
-          <w:sz w:val="24"/>
-          <w:szCs w:val="24"/>
-        </w:rPr>
-      </w:pPr>
-      <w:r>
-        <w:rPr>
-          <w:rFonts w:ascii="Times New Roman" w:hAnsi="Times New Roman" w:cs="Times New Roman"/>
-          <w:sz w:val="24"/>
-          <w:szCs w:val="24"/>
-        </w:rPr>
-        <w:t>P4</w:t>
-      </w:r>
-      <w:r>
-        <w:rPr>
-          <w:rFonts w:ascii="Times New Roman" w:hAnsi="Times New Roman" w:cs="Times New Roman"/>
-          <w:sz w:val="24"/>
-          <w:szCs w:val="24"/>
-        </w:rPr>
-        <w:t>W</w:t>
-      </w:r>
-      <w:r>
-        <w:rPr>
-          <w:rFonts w:ascii="Times New Roman" w:hAnsi="Times New Roman" w:cs="Times New Roman"/>
-          <w:sz w:val="24"/>
-          <w:szCs w:val="24"/>
-        </w:rPr>
-        <w:t xml:space="preserve"> runs on Windows operating systems. </w:t>
-      </w:r>
-    </w:p>
-    <w:p>
-      <w:pPr>
-        <w:spacing w:line="480" w:lineRule="auto"/>
-        <w:rPr>
-          <w:rFonts w:ascii="Times New Roman" w:hAnsi="Times New Roman" w:cs="Times New Roman"/>
-          <w:sz w:val="24"/>
-          <w:szCs w:val="24"/>
-        </w:rPr>
-      </w:pPr>
-      <w:r>
-        <w:rPr>
-          <w:rFonts w:ascii="Times New Roman" w:hAnsi="Times New Roman" w:cs="Times New Roman"/>
-          <w:sz w:val="24"/>
-          <w:szCs w:val="24"/>
-        </w:rPr>
-        <w:t>Provides help for each input item.</w:t>
-      </w:r>
       <w:r>
         <w:rPr>
           <w:rFonts w:ascii="Times New Roman" w:hAnsi="Times New Roman" w:cs="Times New Roman"/>
@@ -5729,6 +6055,15 @@
               </w:rPr>
               <w:t>WELL</w:t>
             </w:r>
+            <w:r>
+              <w:rPr>
+                <w:rFonts w:ascii="Times New Roman" w:hAnsi="Times New Roman" w:cs="Times New Roman"/>
+                <w:b/>
+                <w:sz w:val="24"/>
+                <w:szCs w:val="24"/>
+              </w:rPr>
+              <w:t>S</w:t>
+            </w:r>
           </w:p>
         </w:tc>
         <w:tc>
@@ -6072,6 +6407,53 @@
         </w:tc>
       </w:tr>
     </w:tbl>
+    <w:p>
+      <w:pPr>
+        <w:spacing w:line="480" w:lineRule="auto"/>
+        <w:rPr>
+          <w:rFonts w:ascii="Times New Roman" w:hAnsi="Times New Roman" w:cs="Times New Roman"/>
+          <w:sz w:val="24"/>
+          <w:szCs w:val="24"/>
+        </w:rPr>
+      </w:pPr>
+    </w:p>
+    <w:p>
+      <w:pPr>
+        <w:spacing w:line="480" w:lineRule="auto"/>
+        <w:rPr>
+          <w:rFonts w:ascii="Times New Roman" w:hAnsi="Times New Roman" w:cs="Times New Roman"/>
+          <w:sz w:val="24"/>
+          <w:szCs w:val="24"/>
+        </w:rPr>
+      </w:pPr>
+      <w:r>
+        <w:rPr>
+          <w:rFonts w:ascii="Times New Roman" w:hAnsi="Times New Roman" w:cs="Times New Roman"/>
+          <w:sz w:val="24"/>
+          <w:szCs w:val="24"/>
+        </w:rPr>
+        <w:lastRenderedPageBreak/>
+        <w:t xml:space="preserve">P4W allows use of additional files that contain spatial data at X-Y or X-Y-Z points as part of the definition of the model features. </w:t>
+      </w:r>
+      <w:proofErr w:type="spellStart"/>
+      <w:r>
+        <w:rPr>
+          <w:rFonts w:ascii="Times New Roman" w:hAnsi="Times New Roman" w:cs="Times New Roman"/>
+          <w:sz w:val="24"/>
+          <w:szCs w:val="24"/>
+        </w:rPr>
+        <w:t>ArcInfo</w:t>
+      </w:r>
+      <w:proofErr w:type="spellEnd"/>
+      <w:r>
+        <w:rPr>
+          <w:rFonts w:ascii="Times New Roman" w:hAnsi="Times New Roman" w:cs="Times New Roman"/>
+          <w:sz w:val="24"/>
+          <w:szCs w:val="24"/>
+        </w:rPr>
+        <w:t xml:space="preserve"> shape files can be used for definition of the perimeter, bottom, or top of a prism. A file with X-Y-Z-value can be used to define the spatial distribution of any media or boundary condition property and files with X-Y-Z-T-value (where T is time) can be used to define spatially distributed and time-varying boundary condition properties. </w:t>
+      </w:r>
+    </w:p>
     <w:p>
       <w:pPr>
         <w:spacing w:line="480" w:lineRule="auto"/>
@@ -6139,7 +6521,7 @@
             <w:rPr>
               <w:noProof/>
             </w:rPr>
-            <w:t>9</w:t>
+            <w:t>1</w:t>
           </w:r>
         </w:fldSimple>
       </w:p>
@@ -6900,7 +7282,7 @@
 </file>
 
 <file path=customXml/itemProps1.xml><?xml version="1.0" encoding="utf-8"?>
-<ds:datastoreItem xmlns:ds="http://schemas.openxmlformats.org/officeDocument/2006/customXml" ds:itemID="{C2D2066B-DB89-498A-B6BF-D6BE5F4A2F9E}">
+<ds:datastoreItem xmlns:ds="http://schemas.openxmlformats.org/officeDocument/2006/customXml" ds:itemID="{38DCCE94-66F0-4650-B5FC-8E8D99A9B1AA}">
   <ds:schemaRefs>
     <ds:schemaRef ds:uri="http://schemas.openxmlformats.org/officeDocument/2006/bibliography"/>
   </ds:schemaRefs>

</xml_diff>